<commit_message>
Planteo de nuevo objetivo del sistema de informacion. Revisar
</commit_message>
<xml_diff>
--- a/01_informe preliminar/METALSOFT_Informe_Preliminar.docx
+++ b/01_informe preliminar/METALSOFT_Informe_Preliminar.docx
@@ -2,8 +2,8 @@
 <file path=word/document.xml><?xml version="1.0" encoding="utf-8"?>
 <w:document xmlns:ve="http://schemas.openxmlformats.org/markup-compatibility/2006" xmlns:o="urn:schemas-microsoft-com:office:office" xmlns:r="http://schemas.openxmlformats.org/officeDocument/2006/relationships" xmlns:m="http://schemas.openxmlformats.org/officeDocument/2006/math" xmlns:v="urn:schemas-microsoft-com:vml" xmlns:wp="http://schemas.openxmlformats.org/drawingml/2006/wordprocessingDrawing" xmlns:w10="urn:schemas-microsoft-com:office:word" xmlns:w="http://schemas.openxmlformats.org/wordprocessingml/2006/main" xmlns:wne="http://schemas.microsoft.com/office/word/2006/wordml">
   <w:body>
-    <w:bookmarkStart w:id="0" w:name="_Toc441398221" w:displacedByCustomXml="next"/>
-    <w:bookmarkStart w:id="1" w:name="_Toc441398553" w:displacedByCustomXml="next"/>
+    <w:bookmarkStart w:id="0" w:name="_Toc441398553" w:displacedByCustomXml="next"/>
+    <w:bookmarkStart w:id="1" w:name="_Toc441398221" w:displacedByCustomXml="next"/>
     <w:sdt>
       <w:sdtPr>
         <w:rPr>
@@ -727,7 +727,7 @@
                         </pic:cNvPicPr>
                       </pic:nvPicPr>
                       <pic:blipFill>
-                        <a:blip r:embed="rId9"/>
+                        <a:blip r:embed="rId9" cstate="print"/>
                         <a:srcRect/>
                         <a:stretch>
                           <a:fillRect/>
@@ -5766,7 +5766,7 @@
           <w:rStyle w:val="Refdenotaalpie"/>
           <w:szCs w:val="24"/>
         </w:rPr>
-        <w:footnoteReference w:id="2"/>
+        <w:footnoteReference w:id="1"/>
       </w:r>
       <w:r>
         <w:rPr>
@@ -5879,7 +5879,7 @@
           <w:rStyle w:val="Refdenotaalpie"/>
           <w:szCs w:val="24"/>
         </w:rPr>
-        <w:footnoteReference w:id="3"/>
+        <w:footnoteReference w:id="2"/>
       </w:r>
       <w:r>
         <w:rPr>
@@ -6047,7 +6047,7 @@
           <w:rStyle w:val="Refdenotaalpie"/>
           <w:szCs w:val="24"/>
         </w:rPr>
-        <w:footnoteReference w:id="4"/>
+        <w:footnoteReference w:id="3"/>
       </w:r>
       <w:r>
         <w:rPr>
@@ -6196,147 +6196,147 @@
           <w:rStyle w:val="Refdenotaalpie"/>
           <w:szCs w:val="24"/>
         </w:rPr>
+        <w:footnoteReference w:id="4"/>
+      </w:r>
+      <w:r>
+        <w:rPr>
+          <w:szCs w:val="24"/>
+        </w:rPr>
+        <w:t xml:space="preserve"> de piezas metalúrgicas. Esta organización se denominaba “</w:t>
+      </w:r>
+      <w:r>
+        <w:rPr>
+          <w:szCs w:val="24"/>
+        </w:rPr>
+        <w:t>Cánovas</w:t>
+      </w:r>
+      <w:r>
+        <w:rPr>
+          <w:szCs w:val="24"/>
+        </w:rPr>
+        <w:t xml:space="preserve"> y Orecchia”.  En aquel tiempo cuando las máquinas sufrían algún desperfecto, el encargado de repararlas era </w:t>
+      </w:r>
+      <w:r>
+        <w:rPr>
+          <w:szCs w:val="24"/>
+        </w:rPr>
+        <w:t xml:space="preserve">el Sr. </w:t>
+      </w:r>
+      <w:r>
+        <w:rPr>
+          <w:szCs w:val="24"/>
+        </w:rPr>
+        <w:t>Oscar Barale, el cual pertenecía</w:t>
+      </w:r>
+      <w:r>
+        <w:rPr>
+          <w:szCs w:val="24"/>
+        </w:rPr>
+        <w:t xml:space="preserve"> a otra organización y</w:t>
+      </w:r>
+      <w:r>
+        <w:rPr>
+          <w:szCs w:val="24"/>
+        </w:rPr>
+        <w:t xml:space="preserve"> </w:t>
+      </w:r>
+      <w:r>
+        <w:rPr>
+          <w:szCs w:val="24"/>
+        </w:rPr>
+        <w:t>c</w:t>
+      </w:r>
+      <w:r>
+        <w:rPr>
+          <w:szCs w:val="24"/>
+        </w:rPr>
+        <w:t xml:space="preserve">on el correr del tiempo surgió una amistad entre </w:t>
+      </w:r>
+      <w:r>
+        <w:rPr>
+          <w:szCs w:val="24"/>
+        </w:rPr>
+        <w:t>ellos.</w:t>
+      </w:r>
+    </w:p>
+    <w:p>
+      <w:pPr>
+        <w:rPr>
+          <w:szCs w:val="24"/>
+        </w:rPr>
+      </w:pPr>
+      <w:r>
+        <w:rPr>
+          <w:szCs w:val="24"/>
+        </w:rPr>
+        <w:t>Al no encontrarse el Sr. Barale conforme con el trabajo que realizaba</w:t>
+      </w:r>
+      <w:r>
+        <w:rPr>
+          <w:szCs w:val="24"/>
+        </w:rPr>
+        <w:t xml:space="preserve"> hasta ese entonces</w:t>
+      </w:r>
+      <w:r>
+        <w:rPr>
+          <w:szCs w:val="24"/>
+        </w:rPr>
+        <w:t xml:space="preserve">, </w:t>
+      </w:r>
+      <w:r>
+        <w:rPr>
+          <w:szCs w:val="24"/>
+        </w:rPr>
+        <w:t xml:space="preserve">Sr. </w:t>
+      </w:r>
+      <w:r>
+        <w:rPr>
+          <w:szCs w:val="24"/>
+        </w:rPr>
+        <w:t>Cánovas</w:t>
+      </w:r>
+      <w:r>
+        <w:rPr>
+          <w:szCs w:val="24"/>
+        </w:rPr>
+        <w:t xml:space="preserve"> le propone formar</w:t>
+      </w:r>
+      <w:r>
+        <w:rPr>
+          <w:szCs w:val="24"/>
+        </w:rPr>
+        <w:t xml:space="preserve"> una sociedad</w:t>
+      </w:r>
+      <w:r>
+        <w:rPr>
+          <w:szCs w:val="24"/>
+        </w:rPr>
+        <w:t xml:space="preserve"> juntos, en la cual </w:t>
+      </w:r>
+      <w:r>
+        <w:rPr>
+          <w:szCs w:val="24"/>
+        </w:rPr>
+        <w:t xml:space="preserve">Sr. </w:t>
+      </w:r>
+      <w:r>
+        <w:rPr>
+          <w:szCs w:val="24"/>
+        </w:rPr>
+        <w:t>Cánovas</w:t>
+      </w:r>
+      <w:r>
+        <w:rPr>
+          <w:szCs w:val="24"/>
+        </w:rPr>
+        <w:t xml:space="preserve"> ofrecía el capital (torno</w:t>
+      </w:r>
+      <w:r>
+        <w:rPr>
+          <w:rStyle w:val="Refdenotaalpie"/>
+          <w:szCs w:val="24"/>
+        </w:rPr>
         <w:footnoteReference w:id="5"/>
-      </w:r>
-      <w:r>
-        <w:rPr>
-          <w:szCs w:val="24"/>
-        </w:rPr>
-        <w:t xml:space="preserve"> de piezas metalúrgicas. Esta organización se denominaba “</w:t>
-      </w:r>
-      <w:r>
-        <w:rPr>
-          <w:szCs w:val="24"/>
-        </w:rPr>
-        <w:t>Cánovas</w:t>
-      </w:r>
-      <w:r>
-        <w:rPr>
-          <w:szCs w:val="24"/>
-        </w:rPr>
-        <w:t xml:space="preserve"> y Orecchia”.  En aquel tiempo cuando las máquinas sufrían algún desperfecto, el encargado de repararlas era </w:t>
-      </w:r>
-      <w:r>
-        <w:rPr>
-          <w:szCs w:val="24"/>
-        </w:rPr>
-        <w:t xml:space="preserve">el Sr. </w:t>
-      </w:r>
-      <w:r>
-        <w:rPr>
-          <w:szCs w:val="24"/>
-        </w:rPr>
-        <w:t>Oscar Barale, el cual pertenecía</w:t>
-      </w:r>
-      <w:r>
-        <w:rPr>
-          <w:szCs w:val="24"/>
-        </w:rPr>
-        <w:t xml:space="preserve"> a otra organización y</w:t>
-      </w:r>
-      <w:r>
-        <w:rPr>
-          <w:szCs w:val="24"/>
-        </w:rPr>
-        <w:t xml:space="preserve"> </w:t>
-      </w:r>
-      <w:r>
-        <w:rPr>
-          <w:szCs w:val="24"/>
-        </w:rPr>
-        <w:t>c</w:t>
-      </w:r>
-      <w:r>
-        <w:rPr>
-          <w:szCs w:val="24"/>
-        </w:rPr>
-        <w:t xml:space="preserve">on el correr del tiempo surgió una amistad entre </w:t>
-      </w:r>
-      <w:r>
-        <w:rPr>
-          <w:szCs w:val="24"/>
-        </w:rPr>
-        <w:t>ellos.</w:t>
-      </w:r>
-    </w:p>
-    <w:p>
-      <w:pPr>
-        <w:rPr>
-          <w:szCs w:val="24"/>
-        </w:rPr>
-      </w:pPr>
-      <w:r>
-        <w:rPr>
-          <w:szCs w:val="24"/>
-        </w:rPr>
-        <w:t>Al no encontrarse el Sr. Barale conforme con el trabajo que realizaba</w:t>
-      </w:r>
-      <w:r>
-        <w:rPr>
-          <w:szCs w:val="24"/>
-        </w:rPr>
-        <w:t xml:space="preserve"> hasta ese entonces</w:t>
-      </w:r>
-      <w:r>
-        <w:rPr>
-          <w:szCs w:val="24"/>
-        </w:rPr>
-        <w:t xml:space="preserve">, </w:t>
-      </w:r>
-      <w:r>
-        <w:rPr>
-          <w:szCs w:val="24"/>
-        </w:rPr>
-        <w:t xml:space="preserve">Sr. </w:t>
-      </w:r>
-      <w:r>
-        <w:rPr>
-          <w:szCs w:val="24"/>
-        </w:rPr>
-        <w:t>Cánovas</w:t>
-      </w:r>
-      <w:r>
-        <w:rPr>
-          <w:szCs w:val="24"/>
-        </w:rPr>
-        <w:t xml:space="preserve"> le propone formar</w:t>
-      </w:r>
-      <w:r>
-        <w:rPr>
-          <w:szCs w:val="24"/>
-        </w:rPr>
-        <w:t xml:space="preserve"> una sociedad</w:t>
-      </w:r>
-      <w:r>
-        <w:rPr>
-          <w:szCs w:val="24"/>
-        </w:rPr>
-        <w:t xml:space="preserve"> juntos, en la cual </w:t>
-      </w:r>
-      <w:r>
-        <w:rPr>
-          <w:szCs w:val="24"/>
-        </w:rPr>
-        <w:t xml:space="preserve">Sr. </w:t>
-      </w:r>
-      <w:r>
-        <w:rPr>
-          <w:szCs w:val="24"/>
-        </w:rPr>
-        <w:t>Cánovas</w:t>
-      </w:r>
-      <w:r>
-        <w:rPr>
-          <w:szCs w:val="24"/>
-        </w:rPr>
-        <w:t xml:space="preserve"> ofrecía el capital (torno</w:t>
-      </w:r>
-      <w:r>
-        <w:rPr>
-          <w:rStyle w:val="Refdenotaalpie"/>
-          <w:szCs w:val="24"/>
-        </w:rPr>
-        <w:footnoteReference w:id="6"/>
       </w:r>
       <w:r>
         <w:rPr>
@@ -6575,6 +6575,7 @@
         <w:rPr>
           <w:lang w:bidi="en-US"/>
         </w:rPr>
+        <w:lastRenderedPageBreak/>
         <w:t>Descripción de á</w:t>
       </w:r>
       <w:r>
@@ -7209,6 +7210,7 @@
               <w:rPr>
                 <w:rFonts w:ascii="Calibri" w:hAnsi="Calibri" w:cs="Calibri"/>
               </w:rPr>
+              <w:lastRenderedPageBreak/>
               <w:t>Es el Responsable de d</w:t>
             </w:r>
             <w:r>
@@ -7463,7 +7465,14 @@
               <w:rPr>
                 <w:rFonts w:ascii="Calibri" w:hAnsi="Calibri"/>
               </w:rPr>
-              <w:t>Motivar a los empleados a realizar sus trabajos con eficiencia y eficacia.</w:t>
+              <w:t xml:space="preserve">Motivar a los empleados a realizar sus </w:t>
+            </w:r>
+            <w:r>
+              <w:rPr>
+                <w:rFonts w:ascii="Calibri" w:hAnsi="Calibri"/>
+              </w:rPr>
+              <w:lastRenderedPageBreak/>
+              <w:t>trabajos con eficiencia y eficacia.</w:t>
             </w:r>
             <w:r>
               <w:rPr>
@@ -8202,6 +8211,7 @@
               <w:rPr>
                 <w:rFonts w:ascii="Calibri" w:hAnsi="Calibri"/>
               </w:rPr>
+              <w:lastRenderedPageBreak/>
               <w:t>E</w:t>
             </w:r>
             <w:r>
@@ -8393,7 +8403,11 @@
               <w:cnfStyle w:val="000000010000"/>
             </w:pPr>
             <w:r>
-              <w:t>Autorizar la realización de estudios de mercados, para determinar posibles clientes.</w:t>
+              <w:t xml:space="preserve">Autorizar la realización de estudios de </w:t>
+            </w:r>
+            <w:r>
+              <w:lastRenderedPageBreak/>
+              <w:t>mercados, para determinar posibles clientes.</w:t>
             </w:r>
           </w:p>
           <w:p>
@@ -9148,6 +9162,7 @@
         <w:pStyle w:val="Citadestacada"/>
       </w:pPr>
       <w:r>
+        <w:lastRenderedPageBreak/>
         <w:t>Compras</w:t>
       </w:r>
     </w:p>
@@ -10086,6 +10101,7 @@
                 <w:i/>
                 <w:iCs/>
               </w:rPr>
+              <w:lastRenderedPageBreak/>
               <w:t>Puestos de trabajos</w:t>
             </w:r>
             <w:r>
@@ -10755,7 +10771,7 @@
                 <w:rStyle w:val="Refdenotaalpie"/>
                 <w:rFonts w:ascii="Calibri" w:hAnsi="Calibri"/>
               </w:rPr>
-              <w:footnoteReference w:id="7"/>
+              <w:footnoteReference w:id="6"/>
             </w:r>
             <w:r>
               <w:rPr>
@@ -11854,7 +11870,14 @@
                 <w:rPr>
                   <w:rFonts w:ascii="Calibri" w:hAnsi="Calibri"/>
                 </w:rPr>
-                <w:t>la Gerencia General.</w:t>
+                <w:t xml:space="preserve">la </w:t>
+              </w:r>
+              <w:r>
+                <w:rPr>
+                  <w:rFonts w:ascii="Calibri" w:hAnsi="Calibri"/>
+                </w:rPr>
+                <w:lastRenderedPageBreak/>
+                <w:t>Gerencia General.</w:t>
               </w:r>
             </w:smartTag>
           </w:p>
@@ -11886,6 +11909,7 @@
                 <w:i/>
                 <w:iCs/>
               </w:rPr>
+              <w:lastRenderedPageBreak/>
               <w:t>Relación con otras áreas</w:t>
             </w:r>
           </w:p>
@@ -12913,7 +12937,16 @@
                 <w:rFonts w:ascii="Calibri" w:hAnsi="Calibri"/>
                 <w:szCs w:val="26"/>
               </w:rPr>
-              <w:t>Es el encargado de realizar las actividades relacionadas con la administración de empleados, administrar los pagos a proveedores y controles de rendiciones de cobros.</w:t>
+              <w:lastRenderedPageBreak/>
+              <w:t xml:space="preserve">Es el encargado de realizar las actividades relacionadas con la administración de empleados, administrar los pagos a proveedores y controles de rendiciones de </w:t>
+            </w:r>
+            <w:r>
+              <w:rPr>
+                <w:rFonts w:ascii="Calibri" w:hAnsi="Calibri"/>
+                <w:szCs w:val="26"/>
+              </w:rPr>
+              <w:lastRenderedPageBreak/>
+              <w:t>cobros.</w:t>
             </w:r>
           </w:p>
           <w:p>
@@ -13719,6 +13752,7 @@
                 <w:rFonts w:ascii="Calibri" w:hAnsi="Calibri"/>
                 <w:szCs w:val="26"/>
               </w:rPr>
+              <w:lastRenderedPageBreak/>
               <w:t>Es el responsable de la selección del personal, de motivar el accionar de sus acciones, registrar la asistencia, asesorarlos en cuestiones jurídicas y capacitarlos.</w:t>
             </w:r>
           </w:p>
@@ -13764,7 +13798,11 @@
               <w:cnfStyle w:val="000000010000"/>
             </w:pPr>
             <w:r>
-              <w:t>Seleccionar nuevo personal, en el caso de despido de algún empleado o en caso de que la expansión de la empresa o mayor demanda de servicio así lo requiera.</w:t>
+              <w:t xml:space="preserve">Seleccionar nuevo personal, en el caso de despido de algún empleado o en caso de que </w:t>
+            </w:r>
+            <w:r>
+              <w:lastRenderedPageBreak/>
+              <w:t>la expansión de la empresa o mayor demanda de servicio así lo requiera.</w:t>
             </w:r>
           </w:p>
           <w:p>
@@ -14123,6 +14161,7 @@
         <w:rPr>
           <w:lang w:bidi="en-US"/>
         </w:rPr>
+        <w:lastRenderedPageBreak/>
         <w:t>Procesos de negocio</w:t>
       </w:r>
       <w:bookmarkEnd w:id="44"/>
@@ -14361,7 +14400,7 @@
           <w:szCs w:val="24"/>
           <w:lang w:bidi="en-US"/>
         </w:rPr>
-        <w:footnoteReference w:id="8"/>
+        <w:footnoteReference w:id="7"/>
       </w:r>
       <w:r>
         <w:rPr>
@@ -14478,6 +14517,7 @@
         <w:rPr>
           <w:lang w:val="es-AR"/>
         </w:rPr>
+        <w:lastRenderedPageBreak/>
         <w:t>Gestión de Producción</w:t>
       </w:r>
       <w:bookmarkEnd w:id="47"/>
@@ -14729,6 +14769,226 @@
           <w:szCs w:val="24"/>
           <w:lang w:bidi="en-US"/>
         </w:rPr>
+        <w:footnoteReference w:id="8"/>
+      </w:r>
+      <w:r>
+        <w:rPr>
+          <w:szCs w:val="24"/>
+          <w:lang w:bidi="en-US"/>
+        </w:rPr>
+        <w:t>)</w:t>
+      </w:r>
+      <w:r>
+        <w:rPr>
+          <w:szCs w:val="24"/>
+          <w:lang w:bidi="en-US"/>
+        </w:rPr>
+        <w:t xml:space="preserve"> y</w:t>
+      </w:r>
+      <w:r>
+        <w:rPr>
+          <w:szCs w:val="24"/>
+          <w:lang w:bidi="en-US"/>
+        </w:rPr>
+        <w:t xml:space="preserve"> organiza a los operarios asignándoles las tareas a cada uno.</w:t>
+      </w:r>
+      <w:r>
+        <w:rPr>
+          <w:szCs w:val="24"/>
+          <w:lang w:bidi="en-US"/>
+        </w:rPr>
+        <w:t xml:space="preserve"> </w:t>
+      </w:r>
+    </w:p>
+    <w:p>
+      <w:pPr>
+        <w:rPr>
+          <w:szCs w:val="24"/>
+          <w:lang w:bidi="en-US"/>
+        </w:rPr>
+      </w:pPr>
+      <w:r>
+        <w:rPr>
+          <w:szCs w:val="24"/>
+          <w:lang w:bidi="en-US"/>
+        </w:rPr>
+        <w:t>El Responsable de Almacenamiento</w:t>
+      </w:r>
+      <w:r>
+        <w:rPr>
+          <w:szCs w:val="24"/>
+          <w:lang w:bidi="en-US"/>
+        </w:rPr>
+        <w:t xml:space="preserve"> verifica la existencia de materia prima necesaria para la producción e</w:t>
+      </w:r>
+      <w:r>
+        <w:rPr>
+          <w:szCs w:val="24"/>
+          <w:lang w:bidi="en-US"/>
+        </w:rPr>
+        <w:t xml:space="preserve"> </w:t>
+      </w:r>
+      <w:r>
+        <w:rPr>
+          <w:szCs w:val="24"/>
+          <w:lang w:bidi="en-US"/>
+        </w:rPr>
+        <w:t xml:space="preserve">informa al Responsable de Compras </w:t>
+      </w:r>
+      <w:r>
+        <w:rPr>
+          <w:szCs w:val="24"/>
+          <w:lang w:bidi="en-US"/>
+        </w:rPr>
+        <w:t xml:space="preserve">el material faltante para que </w:t>
+      </w:r>
+      <w:r>
+        <w:rPr>
+          <w:szCs w:val="24"/>
+          <w:lang w:bidi="en-US"/>
+        </w:rPr>
+        <w:t>éste gener</w:t>
+      </w:r>
+      <w:r>
+        <w:rPr>
+          <w:szCs w:val="24"/>
+          <w:lang w:bidi="en-US"/>
+        </w:rPr>
+        <w:t>e</w:t>
+      </w:r>
+      <w:r>
+        <w:rPr>
+          <w:szCs w:val="24"/>
+          <w:lang w:bidi="en-US"/>
+        </w:rPr>
+        <w:t xml:space="preserve"> la</w:t>
+      </w:r>
+      <w:r>
+        <w:rPr>
+          <w:szCs w:val="24"/>
+          <w:lang w:bidi="en-US"/>
+        </w:rPr>
+        <w:t xml:space="preserve"> correspondiente</w:t>
+      </w:r>
+      <w:r>
+        <w:rPr>
+          <w:szCs w:val="24"/>
+          <w:lang w:bidi="en-US"/>
+        </w:rPr>
+        <w:t xml:space="preserve"> orden de compra</w:t>
+      </w:r>
+      <w:r>
+        <w:rPr>
+          <w:szCs w:val="24"/>
+          <w:lang w:bidi="en-US"/>
+        </w:rPr>
+        <w:t>.</w:t>
+      </w:r>
+    </w:p>
+    <w:p>
+      <w:pPr>
+        <w:rPr>
+          <w:szCs w:val="24"/>
+          <w:lang w:bidi="en-US"/>
+        </w:rPr>
+      </w:pPr>
+      <w:r>
+        <w:rPr>
+          <w:szCs w:val="24"/>
+          <w:lang w:bidi="en-US"/>
+        </w:rPr>
+        <w:t>En</w:t>
+      </w:r>
+      <w:r>
+        <w:rPr>
+          <w:szCs w:val="24"/>
+          <w:lang w:bidi="en-US"/>
+        </w:rPr>
+        <w:t xml:space="preserve"> caso que</w:t>
+      </w:r>
+      <w:r>
+        <w:rPr>
+          <w:szCs w:val="24"/>
+          <w:lang w:bidi="en-US"/>
+        </w:rPr>
+        <w:t>,</w:t>
+      </w:r>
+      <w:r>
+        <w:rPr>
+          <w:szCs w:val="24"/>
+          <w:lang w:bidi="en-US"/>
+        </w:rPr>
+        <w:t xml:space="preserve"> durante la fabricación de una pieza</w:t>
+      </w:r>
+      <w:r>
+        <w:rPr>
+          <w:szCs w:val="24"/>
+          <w:lang w:bidi="en-US"/>
+        </w:rPr>
+        <w:t>,</w:t>
+      </w:r>
+      <w:r>
+        <w:rPr>
+          <w:szCs w:val="24"/>
+          <w:lang w:bidi="en-US"/>
+        </w:rPr>
+        <w:t xml:space="preserve"> ésta resulte defectuosa</w:t>
+      </w:r>
+      <w:r>
+        <w:rPr>
+          <w:szCs w:val="24"/>
+          <w:lang w:bidi="en-US"/>
+        </w:rPr>
+        <w:t xml:space="preserve">, el </w:t>
+      </w:r>
+      <w:r>
+        <w:rPr>
+          <w:szCs w:val="24"/>
+          <w:lang w:bidi="en-US"/>
+        </w:rPr>
+        <w:t>R</w:t>
+      </w:r>
+      <w:r>
+        <w:rPr>
+          <w:szCs w:val="24"/>
+          <w:lang w:bidi="en-US"/>
+        </w:rPr>
+        <w:t>esponsable de Producción</w:t>
+      </w:r>
+      <w:r>
+        <w:rPr>
+          <w:szCs w:val="24"/>
+          <w:lang w:bidi="en-US"/>
+        </w:rPr>
+        <w:t xml:space="preserve">, se encarga de analizarla y </w:t>
+      </w:r>
+      <w:r>
+        <w:rPr>
+          <w:szCs w:val="24"/>
+          <w:lang w:bidi="en-US"/>
+        </w:rPr>
+        <w:t>determina si</w:t>
+      </w:r>
+      <w:r>
+        <w:rPr>
+          <w:szCs w:val="24"/>
+          <w:lang w:bidi="en-US"/>
+        </w:rPr>
+        <w:t xml:space="preserve"> la </w:t>
+      </w:r>
+      <w:r>
+        <w:rPr>
+          <w:szCs w:val="24"/>
+          <w:lang w:bidi="en-US"/>
+        </w:rPr>
+        <w:t>misma puede ser corregida o considerada como Scrap</w:t>
+      </w:r>
+      <w:r>
+        <w:rPr>
+          <w:rStyle w:val="Refdenotaalpie"/>
+          <w:szCs w:val="24"/>
+          <w:lang w:bidi="en-US"/>
+        </w:rPr>
         <w:footnoteReference w:id="9"/>
       </w:r>
       <w:r>
@@ -14736,106 +14996,28 @@
           <w:szCs w:val="24"/>
           <w:lang w:bidi="en-US"/>
         </w:rPr>
-        <w:t>)</w:t>
-      </w:r>
-      <w:r>
-        <w:rPr>
-          <w:szCs w:val="24"/>
-          <w:lang w:bidi="en-US"/>
-        </w:rPr>
-        <w:t xml:space="preserve"> y</w:t>
-      </w:r>
-      <w:r>
-        <w:rPr>
-          <w:szCs w:val="24"/>
-          <w:lang w:bidi="en-US"/>
-        </w:rPr>
-        <w:t xml:space="preserve"> organiza a los operarios asignándoles las tareas a cada uno.</w:t>
-      </w:r>
-      <w:r>
-        <w:rPr>
-          <w:szCs w:val="24"/>
-          <w:lang w:bidi="en-US"/>
-        </w:rPr>
-        <w:t xml:space="preserve"> </w:t>
-      </w:r>
-    </w:p>
-    <w:p>
-      <w:pPr>
-        <w:rPr>
-          <w:szCs w:val="24"/>
-          <w:lang w:bidi="en-US"/>
-        </w:rPr>
-      </w:pPr>
-      <w:r>
-        <w:rPr>
-          <w:szCs w:val="24"/>
-          <w:lang w:bidi="en-US"/>
-        </w:rPr>
-        <w:t>El Responsable de Almacenamiento</w:t>
-      </w:r>
-      <w:r>
-        <w:rPr>
-          <w:szCs w:val="24"/>
-          <w:lang w:bidi="en-US"/>
-        </w:rPr>
-        <w:t xml:space="preserve"> verifica la existencia de materia prima necesaria para la producción e</w:t>
-      </w:r>
-      <w:r>
-        <w:rPr>
-          <w:szCs w:val="24"/>
-          <w:lang w:bidi="en-US"/>
-        </w:rPr>
-        <w:t xml:space="preserve"> </w:t>
-      </w:r>
-      <w:r>
-        <w:rPr>
-          <w:szCs w:val="24"/>
-          <w:lang w:bidi="en-US"/>
-        </w:rPr>
-        <w:t xml:space="preserve">informa al Responsable de Compras </w:t>
-      </w:r>
-      <w:r>
-        <w:rPr>
-          <w:szCs w:val="24"/>
-          <w:lang w:bidi="en-US"/>
-        </w:rPr>
-        <w:t xml:space="preserve">el material faltante para que </w:t>
-      </w:r>
-      <w:r>
-        <w:rPr>
-          <w:szCs w:val="24"/>
-          <w:lang w:bidi="en-US"/>
-        </w:rPr>
-        <w:t>éste gener</w:t>
-      </w:r>
-      <w:r>
-        <w:rPr>
-          <w:szCs w:val="24"/>
-          <w:lang w:bidi="en-US"/>
-        </w:rPr>
-        <w:t>e</w:t>
-      </w:r>
-      <w:r>
-        <w:rPr>
-          <w:szCs w:val="24"/>
-          <w:lang w:bidi="en-US"/>
-        </w:rPr>
-        <w:t xml:space="preserve"> la</w:t>
-      </w:r>
-      <w:r>
-        <w:rPr>
-          <w:szCs w:val="24"/>
-          <w:lang w:bidi="en-US"/>
-        </w:rPr>
-        <w:t xml:space="preserve"> correspondiente</w:t>
-      </w:r>
-      <w:r>
-        <w:rPr>
-          <w:szCs w:val="24"/>
-          <w:lang w:bidi="en-US"/>
-        </w:rPr>
-        <w:t xml:space="preserve"> orden de compra</w:t>
+        <w:t>. Las piezas consideradas scrap</w:t>
+      </w:r>
+      <w:r>
+        <w:rPr>
+          <w:szCs w:val="24"/>
+          <w:lang w:bidi="en-US"/>
+        </w:rPr>
+        <w:t xml:space="preserve"> se la</w:t>
+      </w:r>
+      <w:r>
+        <w:rPr>
+          <w:szCs w:val="24"/>
+          <w:lang w:bidi="en-US"/>
+        </w:rPr>
+        <w:t>s</w:t>
+      </w:r>
+      <w:r>
+        <w:rPr>
+          <w:szCs w:val="24"/>
+          <w:lang w:bidi="en-US"/>
+        </w:rPr>
+        <w:t xml:space="preserve"> envía a Almacenamiento con la posibilidad de reutilizar el material</w:t>
       </w:r>
       <w:r>
         <w:rPr>
@@ -14844,104 +15026,12 @@
         </w:rPr>
         <w:t>.</w:t>
       </w:r>
-    </w:p>
-    <w:p>
-      <w:pPr>
-        <w:rPr>
-          <w:szCs w:val="24"/>
-          <w:lang w:bidi="en-US"/>
-        </w:rPr>
-      </w:pPr>
-      <w:r>
-        <w:rPr>
-          <w:szCs w:val="24"/>
-          <w:lang w:bidi="en-US"/>
-        </w:rPr>
-        <w:t>En</w:t>
-      </w:r>
-      <w:r>
-        <w:rPr>
-          <w:szCs w:val="24"/>
-          <w:lang w:bidi="en-US"/>
-        </w:rPr>
-        <w:t xml:space="preserve"> caso que</w:t>
-      </w:r>
-      <w:r>
-        <w:rPr>
-          <w:szCs w:val="24"/>
-          <w:lang w:bidi="en-US"/>
-        </w:rPr>
-        <w:t>,</w:t>
-      </w:r>
-      <w:r>
-        <w:rPr>
-          <w:szCs w:val="24"/>
-          <w:lang w:bidi="en-US"/>
-        </w:rPr>
-        <w:t xml:space="preserve"> durante la fabricación de una pieza</w:t>
-      </w:r>
-      <w:r>
-        <w:rPr>
-          <w:szCs w:val="24"/>
-          <w:lang w:bidi="en-US"/>
-        </w:rPr>
-        <w:t>,</w:t>
-      </w:r>
-      <w:r>
-        <w:rPr>
-          <w:szCs w:val="24"/>
-          <w:lang w:bidi="en-US"/>
-        </w:rPr>
-        <w:t xml:space="preserve"> ésta resulte defectuosa</w:t>
-      </w:r>
-      <w:r>
-        <w:rPr>
-          <w:szCs w:val="24"/>
-          <w:lang w:bidi="en-US"/>
-        </w:rPr>
-        <w:t xml:space="preserve">, el </w:t>
-      </w:r>
-      <w:r>
-        <w:rPr>
-          <w:szCs w:val="24"/>
-          <w:lang w:bidi="en-US"/>
-        </w:rPr>
-        <w:t>R</w:t>
-      </w:r>
-      <w:r>
-        <w:rPr>
-          <w:szCs w:val="24"/>
-          <w:lang w:bidi="en-US"/>
-        </w:rPr>
-        <w:t>esponsable de Producción</w:t>
-      </w:r>
-      <w:r>
-        <w:rPr>
-          <w:szCs w:val="24"/>
-          <w:lang w:bidi="en-US"/>
-        </w:rPr>
-        <w:t xml:space="preserve">, se encarga de analizarla y </w:t>
-      </w:r>
-      <w:r>
-        <w:rPr>
-          <w:szCs w:val="24"/>
-          <w:lang w:bidi="en-US"/>
-        </w:rPr>
-        <w:t>determina si</w:t>
-      </w:r>
-      <w:r>
-        <w:rPr>
-          <w:szCs w:val="24"/>
-          <w:lang w:bidi="en-US"/>
-        </w:rPr>
-        <w:t xml:space="preserve"> la </w:t>
-      </w:r>
-      <w:r>
-        <w:rPr>
-          <w:szCs w:val="24"/>
-          <w:lang w:bidi="en-US"/>
-        </w:rPr>
-        <w:t>misma puede ser corregida o considerada como Scrap</w:t>
+      <w:r>
+        <w:rPr>
+          <w:szCs w:val="24"/>
+          <w:lang w:bidi="en-US"/>
+        </w:rPr>
+        <w:t xml:space="preserve"> Las piezas con la posibilidad de poder ser corregidas, se envían a retrabajo</w:t>
       </w:r>
       <w:r>
         <w:rPr>
@@ -14956,42 +15046,7 @@
           <w:szCs w:val="24"/>
           <w:lang w:bidi="en-US"/>
         </w:rPr>
-        <w:t>. Las piezas consideradas scrap</w:t>
-      </w:r>
-      <w:r>
-        <w:rPr>
-          <w:szCs w:val="24"/>
-          <w:lang w:bidi="en-US"/>
-        </w:rPr>
-        <w:t xml:space="preserve"> se la</w:t>
-      </w:r>
-      <w:r>
-        <w:rPr>
-          <w:szCs w:val="24"/>
-          <w:lang w:bidi="en-US"/>
-        </w:rPr>
-        <w:t>s</w:t>
-      </w:r>
-      <w:r>
-        <w:rPr>
-          <w:szCs w:val="24"/>
-          <w:lang w:bidi="en-US"/>
-        </w:rPr>
-        <w:t xml:space="preserve"> envía a Almacenamiento con la posibilidad de reutilizar el material</w:t>
-      </w:r>
-      <w:r>
-        <w:rPr>
-          <w:szCs w:val="24"/>
-          <w:lang w:bidi="en-US"/>
-        </w:rPr>
-        <w:t>.</w:t>
-      </w:r>
-      <w:r>
-        <w:rPr>
-          <w:szCs w:val="24"/>
-          <w:lang w:bidi="en-US"/>
-        </w:rPr>
-        <w:t xml:space="preserve"> Las piezas con la posibilidad de poder ser corregidas, se envían a retrabajo</w:t>
+        <w:t>, haciendo la replanificación</w:t>
       </w:r>
       <w:r>
         <w:rPr>
@@ -15006,7 +15061,22 @@
           <w:szCs w:val="24"/>
           <w:lang w:bidi="en-US"/>
         </w:rPr>
-        <w:t>, haciendo la replanificación</w:t>
+        <w:t xml:space="preserve"> de la producción que corresponda.</w:t>
+      </w:r>
+    </w:p>
+    <w:p>
+      <w:pPr>
+        <w:rPr>
+          <w:szCs w:val="24"/>
+          <w:lang w:bidi="en-US"/>
+        </w:rPr>
+      </w:pPr>
+      <w:r>
+        <w:rPr>
+          <w:szCs w:val="24"/>
+          <w:lang w:bidi="en-US"/>
+        </w:rPr>
+        <w:t>Existen en la fabricación de ciertos productos, procesos especializados (como el cromado</w:t>
       </w:r>
       <w:r>
         <w:rPr>
@@ -15021,22 +15091,7 @@
           <w:szCs w:val="24"/>
           <w:lang w:bidi="en-US"/>
         </w:rPr>
-        <w:t xml:space="preserve"> de la producción que corresponda.</w:t>
-      </w:r>
-    </w:p>
-    <w:p>
-      <w:pPr>
-        <w:rPr>
-          <w:szCs w:val="24"/>
-          <w:lang w:bidi="en-US"/>
-        </w:rPr>
-      </w:pPr>
-      <w:r>
-        <w:rPr>
-          <w:szCs w:val="24"/>
-          <w:lang w:bidi="en-US"/>
-        </w:rPr>
-        <w:t>Existen en la fabricación de ciertos productos, procesos especializados (como el cromado</w:t>
+        <w:t>, aleación</w:t>
       </w:r>
       <w:r>
         <w:rPr>
@@ -15045,21 +15100,6 @@
           <w:lang w:bidi="en-US"/>
         </w:rPr>
         <w:footnoteReference w:id="13"/>
-      </w:r>
-      <w:r>
-        <w:rPr>
-          <w:szCs w:val="24"/>
-          <w:lang w:bidi="en-US"/>
-        </w:rPr>
-        <w:t>, aleación</w:t>
-      </w:r>
-      <w:r>
-        <w:rPr>
-          <w:rStyle w:val="Refdenotaalpie"/>
-          <w:szCs w:val="24"/>
-          <w:lang w:bidi="en-US"/>
-        </w:rPr>
-        <w:footnoteReference w:id="14"/>
       </w:r>
       <w:r>
         <w:rPr>
@@ -15126,6 +15166,7 @@
       </w:pPr>
       <w:bookmarkStart w:id="49" w:name="_Toc257677669"/>
       <w:r>
+        <w:lastRenderedPageBreak/>
         <w:br w:type="page"/>
       </w:r>
     </w:p>
@@ -15141,6 +15182,7 @@
         <w:rPr>
           <w:lang w:val="es-AR"/>
         </w:rPr>
+        <w:lastRenderedPageBreak/>
         <w:t>gestió</w:t>
       </w:r>
       <w:r>
@@ -15528,6 +15570,7 @@
           <w:noProof/>
           <w:lang w:eastAsia="es-AR"/>
         </w:rPr>
+        <w:lastRenderedPageBreak/>
         <w:drawing>
           <wp:anchor distT="0" distB="0" distL="114300" distR="114300" simplePos="0" relativeHeight="251678720" behindDoc="1" locked="0" layoutInCell="1" allowOverlap="1">
             <wp:simplePos x="0" y="0"/>
@@ -15554,7 +15597,7 @@
                     </pic:cNvPicPr>
                   </pic:nvPicPr>
                   <pic:blipFill>
-                    <a:blip r:embed="rId14"/>
+                    <a:blip r:embed="rId15" cstate="print"/>
                     <a:srcRect/>
                     <a:stretch>
                       <a:fillRect/>
@@ -15593,6 +15636,7 @@
           <w:noProof/>
           <w:lang w:eastAsia="es-AR"/>
         </w:rPr>
+        <w:lastRenderedPageBreak/>
         <w:drawing>
           <wp:anchor distT="0" distB="0" distL="114300" distR="114300" simplePos="0" relativeHeight="251679744" behindDoc="1" locked="0" layoutInCell="1" allowOverlap="1">
             <wp:simplePos x="0" y="0"/>
@@ -15619,7 +15663,7 @@
                     </pic:cNvPicPr>
                   </pic:nvPicPr>
                   <pic:blipFill>
-                    <a:blip r:embed="rId15"/>
+                    <a:blip r:embed="rId16" cstate="print"/>
                     <a:srcRect/>
                     <a:stretch>
                       <a:fillRect/>
@@ -15666,6 +15710,7 @@
         <w:rPr>
           <w:lang w:val="es-ES"/>
         </w:rPr>
+        <w:lastRenderedPageBreak/>
         <w:t>Política y Estrategias</w:t>
       </w:r>
       <w:bookmarkEnd w:id="51"/>
@@ -16195,6 +16240,7 @@
         <w:rPr>
           <w:lang w:bidi="en-US"/>
         </w:rPr>
+        <w:lastRenderedPageBreak/>
         <w:t>Layo</w:t>
       </w:r>
       <w:r>
@@ -16262,7 +16308,7 @@
           <w:rStyle w:val="Refdenotaalpie"/>
           <w:lang w:bidi="en-US"/>
         </w:rPr>
-        <w:footnoteReference w:id="15"/>
+        <w:footnoteReference w:id="14"/>
       </w:r>
       <w:r>
         <w:rPr>
@@ -16532,13 +16578,33 @@
           <w:rStyle w:val="Refdenotaalpie"/>
           <w:lang w:bidi="en-US"/>
         </w:rPr>
+        <w:footnoteReference w:id="15"/>
+      </w:r>
+      <w:r>
+        <w:rPr>
+          <w:lang w:bidi="en-US"/>
+        </w:rPr>
+        <w:t>, afiladoras</w:t>
+      </w:r>
+      <w:r>
+        <w:rPr>
+          <w:rStyle w:val="Refdenotaalpie"/>
+          <w:lang w:bidi="en-US"/>
+        </w:rPr>
         <w:footnoteReference w:id="16"/>
       </w:r>
       <w:r>
         <w:rPr>
           <w:lang w:bidi="en-US"/>
         </w:rPr>
-        <w:t>, afiladoras</w:t>
+        <w:t xml:space="preserve">, </w:t>
+      </w:r>
+      <w:r>
+        <w:rPr>
+          <w:lang w:bidi="en-US"/>
+        </w:rPr>
+        <w:lastRenderedPageBreak/>
+        <w:t>fresadoras, rectificadora planetaria</w:t>
       </w:r>
       <w:r>
         <w:rPr>
@@ -16551,7 +16617,7 @@
         <w:rPr>
           <w:lang w:bidi="en-US"/>
         </w:rPr>
-        <w:t>, fresadoras, rectificadora planetaria</w:t>
+        <w:t xml:space="preserve"> y rectificadora universal</w:t>
       </w:r>
       <w:r>
         <w:rPr>
@@ -16564,7 +16630,7 @@
         <w:rPr>
           <w:lang w:bidi="en-US"/>
         </w:rPr>
-        <w:t xml:space="preserve"> y rectificadora universal</w:t>
+        <w:t>, tornos, soldadoras</w:t>
       </w:r>
       <w:r>
         <w:rPr>
@@ -16577,7 +16643,7 @@
         <w:rPr>
           <w:lang w:bidi="en-US"/>
         </w:rPr>
-        <w:t>, tornos, soldadoras</w:t>
+        <w:t>, amoladoras</w:t>
       </w:r>
       <w:r>
         <w:rPr>
@@ -16590,7 +16656,7 @@
         <w:rPr>
           <w:lang w:bidi="en-US"/>
         </w:rPr>
-        <w:t>, amoladoras</w:t>
+        <w:t>, sierras</w:t>
       </w:r>
       <w:r>
         <w:rPr>
@@ -16598,19 +16664,6 @@
           <w:lang w:bidi="en-US"/>
         </w:rPr>
         <w:footnoteReference w:id="21"/>
-      </w:r>
-      <w:r>
-        <w:rPr>
-          <w:lang w:bidi="en-US"/>
-        </w:rPr>
-        <w:t>, sierras</w:t>
-      </w:r>
-      <w:r>
-        <w:rPr>
-          <w:rStyle w:val="Refdenotaalpie"/>
-          <w:lang w:bidi="en-US"/>
-        </w:rPr>
-        <w:footnoteReference w:id="22"/>
       </w:r>
       <w:r>
         <w:rPr>
@@ -16767,7 +16820,7 @@
                     </pic:cNvPicPr>
                   </pic:nvPicPr>
                   <pic:blipFill>
-                    <a:blip r:embed="rId16" cstate="print"/>
+                    <a:blip r:embed="rId17" cstate="print"/>
                     <a:srcRect/>
                     <a:stretch>
                       <a:fillRect/>
@@ -16814,6 +16867,7 @@
         <w:rPr>
           <w:lang w:bidi="en-US"/>
         </w:rPr>
+        <w:lastRenderedPageBreak/>
         <w:t xml:space="preserve">Sistemas </w:t>
       </w:r>
       <w:r>
@@ -17194,6 +17248,7 @@
         <w:rPr>
           <w:lang w:bidi="en-US"/>
         </w:rPr>
+        <w:lastRenderedPageBreak/>
         <w:t>Diagnó</w:t>
       </w:r>
       <w:r>
@@ -17612,6 +17667,7 @@
           <w:szCs w:val="24"/>
           <w:lang w:bidi="en-US"/>
         </w:rPr>
+        <w:lastRenderedPageBreak/>
         <w:t>No se lleva un control d</w:t>
       </w:r>
       <w:r>
@@ -18070,6 +18126,7 @@
         <w:rPr>
           <w:lang w:val="es-AR"/>
         </w:rPr>
+        <w:lastRenderedPageBreak/>
         <w:t>Requerimientos</w:t>
       </w:r>
       <w:bookmarkEnd w:id="57"/>
@@ -18574,6 +18631,7 @@
         <w:rPr>
           <w:szCs w:val="24"/>
         </w:rPr>
+        <w:lastRenderedPageBreak/>
         <w:t>Administrar la maquinaria de la organización.</w:t>
       </w:r>
     </w:p>
@@ -18941,6 +18999,7 @@
         <w:rPr>
           <w:lang w:bidi="en-US"/>
         </w:rPr>
+        <w:lastRenderedPageBreak/>
         <w:t>Propuesta</w:t>
       </w:r>
       <w:bookmarkEnd w:id="58"/>
@@ -19036,7 +19095,67 @@
           <w:rFonts w:cstheme="minorHAnsi"/>
           <w:szCs w:val="24"/>
         </w:rPr>
-        <w:t xml:space="preserve"> pedidos, la gestión de calidad, la gestión de recursos humanos y el proceso de elaboración de los productos, como así también su distribución y el cobro de los mismos.</w:t>
+        <w:t xml:space="preserve"> pedidos, la gestión de calidad, la gestión de recursos humanos y el proceso de elaboración de los productos, </w:t>
+      </w:r>
+      <w:r>
+        <w:rPr>
+          <w:rFonts w:cstheme="minorHAnsi"/>
+          <w:szCs w:val="24"/>
+        </w:rPr>
+        <w:t>como así también</w:t>
+      </w:r>
+      <w:r>
+        <w:rPr>
+          <w:rFonts w:cstheme="minorHAnsi"/>
+          <w:szCs w:val="24"/>
+        </w:rPr>
+        <w:t xml:space="preserve"> el cobro de los mismos.</w:t>
+      </w:r>
+      <w:r>
+        <w:rPr>
+          <w:rFonts w:cstheme="minorHAnsi"/>
+          <w:szCs w:val="24"/>
+        </w:rPr>
+        <w:t xml:space="preserve"> </w:t>
+      </w:r>
+    </w:p>
+    <w:p>
+      <w:pPr>
+        <w:rPr>
+          <w:rFonts w:cstheme="minorHAnsi"/>
+          <w:szCs w:val="24"/>
+        </w:rPr>
+      </w:pPr>
+      <w:r>
+        <w:rPr>
+          <w:rFonts w:cstheme="minorHAnsi"/>
+          <w:szCs w:val="24"/>
+          <w:highlight w:val="lightGray"/>
+        </w:rPr>
+        <w:t>Teníamos Gestión de Cotización, Gestión de Producción y Gestión de Calidad como principales gestiones a realizar…</w:t>
+      </w:r>
+      <w:r>
+        <w:rPr>
+          <w:rFonts w:cstheme="minorHAnsi"/>
+          <w:szCs w:val="24"/>
+        </w:rPr>
+        <w:t xml:space="preserve"> </w:t>
+      </w:r>
+    </w:p>
+    <w:p>
+      <w:pPr>
+        <w:rPr>
+          <w:rFonts w:cstheme="minorHAnsi"/>
+          <w:szCs w:val="24"/>
+        </w:rPr>
+      </w:pPr>
+      <w:r>
+        <w:rPr>
+          <w:rFonts w:cstheme="minorHAnsi"/>
+          <w:szCs w:val="24"/>
+          <w:highlight w:val="yellow"/>
+        </w:rPr>
+        <w:t>Procesar y brindar información para la gestión de producción, gestión de cotización y gestión de calidad. Contemplando también la venta de piezas metalúrgicas, la obtención de materia prima, la tercerización de trabajos, el registro de empleados y la asistencia de los mismos y el cobro de los pedidos entregados.</w:t>
       </w:r>
     </w:p>
     <w:p>
@@ -19227,6 +19346,7 @@
           <w:rFonts w:cstheme="minorHAnsi"/>
           <w:szCs w:val="24"/>
         </w:rPr>
+        <w:lastRenderedPageBreak/>
         <w:t>Gestionar ó</w:t>
       </w:r>
       <w:r>
@@ -19844,6 +19964,7 @@
         <w:pStyle w:val="Citadestacada"/>
       </w:pPr>
       <w:r>
+        <w:lastRenderedPageBreak/>
         <w:t>Almacenamiento</w:t>
       </w:r>
       <w:r>
@@ -20397,6 +20518,7 @@
           <w:rFonts w:cstheme="minorHAnsi"/>
           <w:szCs w:val="24"/>
         </w:rPr>
+        <w:lastRenderedPageBreak/>
         <w:t>Gestionar procesos de medición de piezas.</w:t>
       </w:r>
     </w:p>
@@ -20890,6 +21012,7 @@
           <w:rFonts w:cstheme="minorHAnsi"/>
           <w:szCs w:val="24"/>
         </w:rPr>
+        <w:lastRenderedPageBreak/>
         <w:t>Generar informes de egresos por períodos.</w:t>
       </w:r>
     </w:p>
@@ -20953,6 +21076,7 @@
         <w:rPr>
           <w:lang w:bidi="en-US"/>
         </w:rPr>
+        <w:lastRenderedPageBreak/>
         <w:t>Estudio de prefactibilidad</w:t>
       </w:r>
       <w:bookmarkEnd w:id="62"/>
@@ -21415,6 +21539,7 @@
         <w:rPr>
           <w:szCs w:val="24"/>
         </w:rPr>
+        <w:lastRenderedPageBreak/>
         <w:t>Fichas RJ45</w:t>
       </w:r>
     </w:p>
@@ -21872,6 +21997,7 @@
     </w:p>
     <w:p>
       <w:r>
+        <w:lastRenderedPageBreak/>
         <w:t>Los costos de desarrollo de software son nulos, dado que se lleva a cabo por un grupo de Tesis de Grado de la Universidad Tecnológica Nacional – Facultad Regional Córdoba, la cual no tiene costos de desarrollo para la organización en la cual se llevará a cabo.</w:t>
       </w:r>
     </w:p>
@@ -22008,7 +22134,14 @@
         <w:rPr>
           <w:lang w:bidi="en-US"/>
         </w:rPr>
-        <w:t xml:space="preserve">la implementación del sistema de información será altamente beneficioso para la organización puesto que le proporcionará información de vital importancia para la mejora de sus procesos de producción puesto que se podrán coordinar, planificar y realizar de manera más eficiente las tareas relacionadas con la producción, incluyendo las maquinarias y los empleados. </w:t>
+        <w:t xml:space="preserve">la implementación del sistema de información será altamente beneficioso para la organización puesto que le proporcionará información de vital </w:t>
+      </w:r>
+      <w:r>
+        <w:rPr>
+          <w:lang w:bidi="en-US"/>
+        </w:rPr>
+        <w:lastRenderedPageBreak/>
+        <w:t xml:space="preserve">importancia para la mejora de sus procesos de producción puesto que se podrán coordinar, planificar y realizar de manera más eficiente las tareas relacionadas con la producción, incluyendo las maquinarias y los empleados. </w:t>
       </w:r>
     </w:p>
     <w:p>
@@ -22151,6 +22284,7 @@
         <w:rPr>
           <w:lang w:bidi="en-US"/>
         </w:rPr>
+        <w:lastRenderedPageBreak/>
         <w:t>Metodología</w:t>
       </w:r>
       <w:r>
@@ -22305,6 +22439,7 @@
     </w:p>
     <w:p>
       <w:r>
+        <w:lastRenderedPageBreak/>
         <w:t>Al ser un proceso iterativo controlado, acelera el desarrollo reduciendo el riesgo de no sacar el producto en el calendario previsto y se adapta mejor a las necesidades del cliente. El desarrollo se plantea de manera progresiva de tal modo que los riesgos se</w:t>
       </w:r>
       <w:r>
@@ -22513,6 +22648,7 @@
         <w:rPr>
           <w:lang w:bidi="en-US"/>
         </w:rPr>
+        <w:lastRenderedPageBreak/>
         <w:t>Planificación</w:t>
       </w:r>
       <w:r>
@@ -22629,6 +22765,7 @@
           <w:noProof/>
           <w:lang w:eastAsia="es-AR"/>
         </w:rPr>
+        <w:lastRenderedPageBreak/>
         <w:drawing>
           <wp:anchor distT="0" distB="0" distL="114300" distR="114300" simplePos="0" relativeHeight="251671552" behindDoc="1" locked="0" layoutInCell="1" allowOverlap="1">
             <wp:simplePos x="0" y="0"/>
@@ -22655,7 +22792,7 @@
                     </pic:cNvPicPr>
                   </pic:nvPicPr>
                   <pic:blipFill>
-                    <a:blip r:embed="rId17" cstate="print"/>
+                    <a:blip r:embed="rId18" cstate="print"/>
                     <a:srcRect b="69066"/>
                     <a:stretch>
                       <a:fillRect/>
@@ -22742,6 +22879,7 @@
           <w:color w:val="7FD13B"/>
           <w:lang w:eastAsia="es-AR"/>
         </w:rPr>
+        <w:lastRenderedPageBreak/>
         <w:drawing>
           <wp:anchor distT="0" distB="0" distL="114300" distR="114300" simplePos="0" relativeHeight="251673600" behindDoc="0" locked="0" layoutInCell="1" allowOverlap="1">
             <wp:simplePos x="0" y="0"/>
@@ -22768,7 +22906,7 @@
                     </pic:cNvPicPr>
                   </pic:nvPicPr>
                   <pic:blipFill>
-                    <a:blip r:embed="rId17" cstate="print"/>
+                    <a:blip r:embed="rId18" cstate="print"/>
                     <a:srcRect t="44867" b="41469"/>
                     <a:stretch>
                       <a:fillRect/>
@@ -22832,7 +22970,7 @@
                     </pic:cNvPicPr>
                   </pic:nvPicPr>
                   <pic:blipFill>
-                    <a:blip r:embed="rId17" cstate="print"/>
+                    <a:blip r:embed="rId18" cstate="print"/>
                     <a:srcRect t="30952" b="55238"/>
                     <a:stretch>
                       <a:fillRect/>
@@ -22891,6 +23029,7 @@
           <w:color w:val="7FD13B"/>
           <w:lang w:eastAsia="es-AR"/>
         </w:rPr>
+        <w:lastRenderedPageBreak/>
         <w:drawing>
           <wp:anchor distT="0" distB="0" distL="114300" distR="114300" simplePos="0" relativeHeight="251676672" behindDoc="1" locked="0" layoutInCell="1" allowOverlap="1">
             <wp:simplePos x="0" y="0"/>
@@ -22917,7 +23056,7 @@
                     </pic:cNvPicPr>
                   </pic:nvPicPr>
                   <pic:blipFill>
-                    <a:blip r:embed="rId17" cstate="print"/>
+                    <a:blip r:embed="rId18" cstate="print"/>
                     <a:srcRect t="58532" b="27600"/>
                     <a:stretch>
                       <a:fillRect/>
@@ -22981,7 +23120,7 @@
                     </pic:cNvPicPr>
                   </pic:nvPicPr>
                   <pic:blipFill>
-                    <a:blip r:embed="rId17" cstate="print"/>
+                    <a:blip r:embed="rId18" cstate="print"/>
                     <a:srcRect t="72400" b="13800"/>
                     <a:stretch>
                       <a:fillRect/>
@@ -23040,6 +23179,7 @@
           <w:color w:val="7FD13B"/>
           <w:lang w:eastAsia="es-AR"/>
         </w:rPr>
+        <w:lastRenderedPageBreak/>
         <w:drawing>
           <wp:anchor distT="0" distB="0" distL="114300" distR="114300" simplePos="0" relativeHeight="251675648" behindDoc="0" locked="0" layoutInCell="1" allowOverlap="1">
             <wp:simplePos x="0" y="0"/>
@@ -23066,7 +23206,7 @@
                     </pic:cNvPicPr>
                   </pic:nvPicPr>
                   <pic:blipFill>
-                    <a:blip r:embed="rId17" cstate="print"/>
+                    <a:blip r:embed="rId18" cstate="print"/>
                     <a:srcRect t="86200"/>
                     <a:stretch>
                       <a:fillRect/>
@@ -23114,6 +23254,7 @@
           <w:rFonts w:ascii="Calibri" w:eastAsia="Calibri" w:hAnsi="Calibri" w:cs="Times New Roman"/>
           <w:color w:val="7FD13B"/>
         </w:rPr>
+        <w:lastRenderedPageBreak/>
         <w:t>Diagrama Gantt de la Primera Iteración</w:t>
       </w:r>
     </w:p>
@@ -23177,7 +23318,7 @@
                     <pic:cNvPicPr/>
                   </pic:nvPicPr>
                   <pic:blipFill>
-                    <a:blip r:embed="rId18"/>
+                    <a:blip r:embed="rId19" cstate="print"/>
                     <a:stretch>
                       <a:fillRect/>
                     </a:stretch>
@@ -23208,6 +23349,7 @@
           <w:noProof/>
           <w:lang w:eastAsia="es-AR"/>
         </w:rPr>
+        <w:lastRenderedPageBreak/>
         <w:drawing>
           <wp:anchor distT="0" distB="0" distL="114300" distR="114300" simplePos="0" relativeHeight="251668480" behindDoc="1" locked="0" layoutInCell="1" allowOverlap="1">
             <wp:simplePos x="0" y="0"/>
@@ -23232,7 +23374,7 @@
                     <pic:cNvPicPr/>
                   </pic:nvPicPr>
                   <pic:blipFill>
-                    <a:blip r:embed="rId19"/>
+                    <a:blip r:embed="rId20" cstate="print"/>
                     <a:stretch>
                       <a:fillRect/>
                     </a:stretch>
@@ -23264,6 +23406,7 @@
         <w:pStyle w:val="Citadestacada"/>
       </w:pPr>
       <w:r>
+        <w:lastRenderedPageBreak/>
         <w:t>Diagrama Gantt de la Segunda</w:t>
       </w:r>
       <w:r>
@@ -23315,7 +23458,7 @@
                     <pic:cNvPicPr/>
                   </pic:nvPicPr>
                   <pic:blipFill>
-                    <a:blip r:embed="rId20"/>
+                    <a:blip r:embed="rId21" cstate="print"/>
                     <a:stretch>
                       <a:fillRect/>
                     </a:stretch>
@@ -23351,6 +23494,7 @@
           <w:noProof/>
           <w:lang w:eastAsia="es-AR"/>
         </w:rPr>
+        <w:lastRenderedPageBreak/>
         <w:drawing>
           <wp:anchor distT="0" distB="0" distL="114300" distR="114300" simplePos="0" relativeHeight="251663360" behindDoc="0" locked="0" layoutInCell="1" allowOverlap="1">
             <wp:simplePos x="0" y="0"/>
@@ -23375,7 +23519,7 @@
                     <pic:cNvPicPr/>
                   </pic:nvPicPr>
                   <pic:blipFill>
-                    <a:blip r:embed="rId21"/>
+                    <a:blip r:embed="rId22" cstate="print"/>
                     <a:stretch>
                       <a:fillRect/>
                     </a:stretch>
@@ -23417,6 +23561,7 @@
         <w:pStyle w:val="Citadestacada"/>
       </w:pPr>
       <w:r>
+        <w:lastRenderedPageBreak/>
         <w:t>Diagrama Gantt de la Cuarta</w:t>
       </w:r>
       <w:r>
@@ -23468,7 +23613,7 @@
                     <pic:cNvPicPr/>
                   </pic:nvPicPr>
                   <pic:blipFill>
-                    <a:blip r:embed="rId22"/>
+                    <a:blip r:embed="rId23" cstate="print"/>
                     <a:stretch>
                       <a:fillRect/>
                     </a:stretch>
@@ -23500,6 +23645,7 @@
         <w:pStyle w:val="Citadestacada"/>
       </w:pPr>
       <w:r>
+        <w:lastRenderedPageBreak/>
         <w:t>Diagrama Gantt de la Quint</w:t>
       </w:r>
       <w:r>
@@ -23551,7 +23697,7 @@
                     <pic:cNvPicPr/>
                   </pic:nvPicPr>
                   <pic:blipFill>
-                    <a:blip r:embed="rId23"/>
+                    <a:blip r:embed="rId24" cstate="print"/>
                     <a:stretch>
                       <a:fillRect/>
                     </a:stretch>
@@ -23583,6 +23729,7 @@
         <w:pStyle w:val="Citadestacada"/>
       </w:pPr>
       <w:r>
+        <w:lastRenderedPageBreak/>
         <w:t xml:space="preserve">Diagrama Gantt de la </w:t>
       </w:r>
       <w:r>
@@ -23653,7 +23800,7 @@
                     <pic:cNvPicPr/>
                   </pic:nvPicPr>
                   <pic:blipFill>
-                    <a:blip r:embed="rId24"/>
+                    <a:blip r:embed="rId25" cstate="print"/>
                     <a:stretch>
                       <a:fillRect/>
                     </a:stretch>
@@ -23693,6 +23840,7 @@
         <w:rPr>
           <w:lang w:bidi="en-US"/>
         </w:rPr>
+        <w:lastRenderedPageBreak/>
         <w:t>Inv</w:t>
       </w:r>
       <w:r>
@@ -23776,7 +23924,7 @@
                     </pic:cNvPicPr>
                   </pic:nvPicPr>
                   <pic:blipFill>
-                    <a:blip r:embed="rId25" cstate="print"/>
+                    <a:blip r:embed="rId26" cstate="print"/>
                     <a:srcRect/>
                     <a:stretch>
                       <a:fillRect/>
@@ -24077,7 +24225,16 @@
                 <w:szCs w:val="24"/>
                 <w:lang w:eastAsia="es-AR"/>
               </w:rPr>
-              <w:t>Una visión única de todas las actividades de fabricación, ventas, aprovisionamiento y finanzas mientras ocurren</w:t>
+              <w:t xml:space="preserve">Una visión única de todas las actividades de fabricación, ventas, aprovisionamiento y </w:t>
+            </w:r>
+            <w:r>
+              <w:rPr>
+                <w:rFonts w:ascii="Times New Roman" w:eastAsia="Times New Roman" w:hAnsi="Times New Roman" w:cs="Times New Roman"/>
+                <w:szCs w:val="24"/>
+                <w:lang w:eastAsia="es-AR"/>
+              </w:rPr>
+              <w:lastRenderedPageBreak/>
+              <w:t>finanzas mientras ocurren</w:t>
             </w:r>
           </w:p>
         </w:tc>
@@ -24106,6 +24263,7 @@
                 <w:szCs w:val="24"/>
                 <w:lang w:eastAsia="es-AR"/>
               </w:rPr>
+              <w:lastRenderedPageBreak/>
               <w:t>•</w:t>
             </w:r>
           </w:p>
@@ -24491,6 +24649,7 @@
         <w:rPr>
           <w:rStyle w:val="nfasisintenso"/>
         </w:rPr>
+        <w:lastRenderedPageBreak/>
         <w:t>Fuente</w:t>
       </w:r>
       <w:r>
@@ -24525,7 +24684,7 @@
                     </pic:cNvPicPr>
                   </pic:nvPicPr>
                   <pic:blipFill>
-                    <a:blip r:embed="rId26" cstate="print"/>
+                    <a:blip r:embed="rId27" cstate="print"/>
                     <a:srcRect/>
                     <a:stretch>
                       <a:fillRect/>
@@ -24568,6 +24727,7 @@
       </w:pPr>
       <w:bookmarkStart w:id="73" w:name="_Toc258764366"/>
       <w:r>
+        <w:lastRenderedPageBreak/>
         <w:t>Anexo</w:t>
       </w:r>
       <w:bookmarkEnd w:id="73"/>
@@ -25115,6 +25275,7 @@
           <w:u w:val="single"/>
           <w:lang w:bidi="en-US"/>
         </w:rPr>
+        <w:lastRenderedPageBreak/>
         <w:t xml:space="preserve">Rectificación: </w:t>
       </w:r>
       <w:r>
@@ -25464,8 +25625,8 @@
       </w:r>
     </w:p>
     <w:sectPr>
-      <w:headerReference w:type="default" r:id="rId27"/>
-      <w:footerReference w:type="default" r:id="rId28"/>
+      <w:headerReference w:type="default" r:id="rId28"/>
+      <w:footerReference w:type="default" r:id="rId29"/>
       <w:pgSz w:w="12240" w:h="15840"/>
       <w:pgMar w:top="1417" w:right="1701" w:bottom="1417" w:left="1701" w:header="708" w:footer="708" w:gutter="0"/>
       <w:cols w:space="708"/>
@@ -25478,7 +25639,7 @@
 
 <file path=word/endnotes.xml><?xml version="1.0" encoding="utf-8"?>
 <w:endnotes xmlns:ve="http://schemas.openxmlformats.org/markup-compatibility/2006" xmlns:o="urn:schemas-microsoft-com:office:office" xmlns:r="http://schemas.openxmlformats.org/officeDocument/2006/relationships" xmlns:m="http://schemas.openxmlformats.org/officeDocument/2006/math" xmlns:v="urn:schemas-microsoft-com:vml" xmlns:wp="http://schemas.openxmlformats.org/drawingml/2006/wordprocessingDrawing" xmlns:w10="urn:schemas-microsoft-com:office:word" xmlns:w="http://schemas.openxmlformats.org/wordprocessingml/2006/main" xmlns:wne="http://schemas.microsoft.com/office/word/2006/wordml">
-  <w:endnote w:type="separator" w:id="0">
+  <w:endnote w:type="separator" w:id="-1">
     <w:p>
       <w:pPr>
         <w:spacing w:after="0" w:line="240" w:lineRule="auto"/>
@@ -25488,7 +25649,7 @@
       </w:r>
     </w:p>
   </w:endnote>
-  <w:endnote w:type="continuationSeparator" w:id="1">
+  <w:endnote w:type="continuationSeparator" w:id="0">
     <w:p>
       <w:pPr>
         <w:spacing w:after="0" w:line="240" w:lineRule="auto"/>
@@ -25627,7 +25788,7 @@
                       <w:noProof/>
                       <w:color w:val="7FD13B" w:themeColor="accent1"/>
                     </w:rPr>
-                    <w:t>6</w:t>
+                    <w:t>34</w:t>
                   </w:r>
                   <w:r>
                     <w:rPr>
@@ -25660,7 +25821,7 @@
 
 <file path=word/footnotes.xml><?xml version="1.0" encoding="utf-8"?>
 <w:footnotes xmlns:ve="http://schemas.openxmlformats.org/markup-compatibility/2006" xmlns:o="urn:schemas-microsoft-com:office:office" xmlns:r="http://schemas.openxmlformats.org/officeDocument/2006/relationships" xmlns:m="http://schemas.openxmlformats.org/officeDocument/2006/math" xmlns:v="urn:schemas-microsoft-com:vml" xmlns:wp="http://schemas.openxmlformats.org/drawingml/2006/wordprocessingDrawing" xmlns:w10="urn:schemas-microsoft-com:office:word" xmlns:w="http://schemas.openxmlformats.org/wordprocessingml/2006/main" xmlns:wne="http://schemas.microsoft.com/office/word/2006/wordml">
-  <w:footnote w:type="separator" w:id="0">
+  <w:footnote w:type="separator" w:id="-1">
     <w:p>
       <w:pPr>
         <w:spacing w:after="0" w:line="240" w:lineRule="auto"/>
@@ -25670,7 +25831,7 @@
       </w:r>
     </w:p>
   </w:footnote>
-  <w:footnote w:type="continuationSeparator" w:id="1">
+  <w:footnote w:type="continuationSeparator" w:id="0">
     <w:p>
       <w:pPr>
         <w:spacing w:after="0" w:line="240" w:lineRule="auto"/>
@@ -25680,7 +25841,7 @@
       </w:r>
     </w:p>
   </w:footnote>
-  <w:footnote w:id="2">
+  <w:footnote w:id="1">
     <w:p>
       <w:pPr>
         <w:rPr>
@@ -25729,41 +25890,41 @@
       </w:pPr>
     </w:p>
   </w:footnote>
+  <w:footnote w:id="2">
+    <w:p>
+      <w:pPr>
+        <w:pStyle w:val="Textonotapie"/>
+      </w:pPr>
+      <w:r>
+        <w:rPr>
+          <w:rStyle w:val="Refdenotaalpie"/>
+        </w:rPr>
+        <w:footnoteRef/>
+      </w:r>
+      <w:r>
+        <w:t xml:space="preserve"> </w:t>
+      </w:r>
+      <w:r>
+        <w:rPr>
+          <w:rFonts w:ascii="Calibri" w:hAnsi="Calibri"/>
+        </w:rPr>
+        <w:t xml:space="preserve">Definición </w:t>
+      </w:r>
+      <w:r>
+        <w:rPr>
+          <w:rFonts w:ascii="Calibri" w:hAnsi="Calibri"/>
+        </w:rPr>
+        <w:t>en glosario de términos (Pág. 59</w:t>
+      </w:r>
+      <w:r>
+        <w:rPr>
+          <w:rFonts w:ascii="Calibri" w:hAnsi="Calibri"/>
+        </w:rPr>
+        <w:t>)</w:t>
+      </w:r>
+    </w:p>
+  </w:footnote>
   <w:footnote w:id="3">
-    <w:p>
-      <w:pPr>
-        <w:pStyle w:val="Textonotapie"/>
-      </w:pPr>
-      <w:r>
-        <w:rPr>
-          <w:rStyle w:val="Refdenotaalpie"/>
-        </w:rPr>
-        <w:footnoteRef/>
-      </w:r>
-      <w:r>
-        <w:t xml:space="preserve"> </w:t>
-      </w:r>
-      <w:r>
-        <w:rPr>
-          <w:rFonts w:ascii="Calibri" w:hAnsi="Calibri"/>
-        </w:rPr>
-        <w:t xml:space="preserve">Definición </w:t>
-      </w:r>
-      <w:r>
-        <w:rPr>
-          <w:rFonts w:ascii="Calibri" w:hAnsi="Calibri"/>
-        </w:rPr>
-        <w:t>en glosario de términos (Pág. 59</w:t>
-      </w:r>
-      <w:r>
-        <w:rPr>
-          <w:rFonts w:ascii="Calibri" w:hAnsi="Calibri"/>
-        </w:rPr>
-        <w:t>)</w:t>
-      </w:r>
-    </w:p>
-  </w:footnote>
-  <w:footnote w:id="4">
     <w:p>
       <w:pPr>
         <w:rPr>
@@ -25812,7 +25973,7 @@
       </w:pPr>
     </w:p>
   </w:footnote>
-  <w:footnote w:id="5">
+  <w:footnote w:id="4">
     <w:p>
       <w:pPr>
         <w:spacing w:line="240" w:lineRule="auto"/>
@@ -25854,6 +26015,40 @@
       </w:r>
     </w:p>
   </w:footnote>
+  <w:footnote w:id="5">
+    <w:p>
+      <w:pPr>
+        <w:pStyle w:val="Textonotapie"/>
+      </w:pPr>
+      <w:r>
+        <w:rPr>
+          <w:rStyle w:val="Refdenotaalpie"/>
+        </w:rPr>
+        <w:footnoteRef/>
+      </w:r>
+      <w:r>
+        <w:t xml:space="preserve"> </w:t>
+      </w:r>
+      <w:r>
+        <w:rPr>
+          <w:rFonts w:ascii="Calibri" w:hAnsi="Calibri"/>
+        </w:rPr>
+        <w:t xml:space="preserve">Definición </w:t>
+      </w:r>
+      <w:r>
+        <w:rPr>
+          <w:rFonts w:ascii="Calibri" w:hAnsi="Calibri"/>
+        </w:rPr>
+        <w:t>en glosario de términos (Pág. 59</w:t>
+      </w:r>
+      <w:r>
+        <w:rPr>
+          <w:rFonts w:ascii="Calibri" w:hAnsi="Calibri"/>
+        </w:rPr>
+        <w:t>)</w:t>
+      </w:r>
+    </w:p>
+  </w:footnote>
   <w:footnote w:id="6">
     <w:p>
       <w:pPr>
@@ -26002,9 +26197,6 @@
         <w:footnoteRef/>
       </w:r>
       <w:r>
-        <w:t xml:space="preserve"> </w:t>
-      </w:r>
-      <w:r>
         <w:rPr>
           <w:rFonts w:ascii="Calibri" w:hAnsi="Calibri"/>
         </w:rPr>
@@ -26129,6 +26321,9 @@
         <w:footnoteRef/>
       </w:r>
       <w:r>
+        <w:t xml:space="preserve"> </w:t>
+      </w:r>
+      <w:r>
         <w:rPr>
           <w:rFonts w:ascii="Calibri" w:hAnsi="Calibri"/>
         </w:rPr>
@@ -26353,40 +26548,6 @@
     </w:p>
   </w:footnote>
   <w:footnote w:id="21">
-    <w:p>
-      <w:pPr>
-        <w:pStyle w:val="Textonotapie"/>
-      </w:pPr>
-      <w:r>
-        <w:rPr>
-          <w:rStyle w:val="Refdenotaalpie"/>
-        </w:rPr>
-        <w:footnoteRef/>
-      </w:r>
-      <w:r>
-        <w:t xml:space="preserve"> </w:t>
-      </w:r>
-      <w:r>
-        <w:rPr>
-          <w:rFonts w:ascii="Calibri" w:hAnsi="Calibri"/>
-        </w:rPr>
-        <w:t xml:space="preserve">Definición </w:t>
-      </w:r>
-      <w:r>
-        <w:rPr>
-          <w:rFonts w:ascii="Calibri" w:hAnsi="Calibri"/>
-        </w:rPr>
-        <w:t>en glosario de términos (Pág. 59</w:t>
-      </w:r>
-      <w:r>
-        <w:rPr>
-          <w:rFonts w:ascii="Calibri" w:hAnsi="Calibri"/>
-        </w:rPr>
-        <w:t>)</w:t>
-      </w:r>
-    </w:p>
-  </w:footnote>
-  <w:footnote w:id="22">
     <w:p>
       <w:pPr>
         <w:pStyle w:val="Textonotapie"/>
@@ -35976,115 +36137,115 @@
     </dgm:pt>
   </dgm:ptLst>
   <dgm:cxnLst>
-    <dgm:cxn modelId="{73BC535A-F2D9-481F-86E1-0B01605B563E}" type="presOf" srcId="{36C3278C-1CCD-4CD6-9AD0-707F6049B47A}" destId="{F21D59C2-3C5F-4B76-B05E-1171B7C6F6DC}" srcOrd="1" destOrd="0" presId="urn:microsoft.com/office/officeart/2005/8/layout/orgChart1"/>
-    <dgm:cxn modelId="{182B871A-4466-4B4B-9902-588A19E0B13A}" type="presOf" srcId="{344A27DB-EC19-4FFC-9A48-2157FC9EDA9D}" destId="{3E27DD5E-2ACB-4C3F-96F2-190989F7D22A}" srcOrd="0" destOrd="0" presId="urn:microsoft.com/office/officeart/2005/8/layout/orgChart1"/>
-    <dgm:cxn modelId="{CAAD2D57-5734-4872-A3A5-233A2DEFAB4A}" type="presOf" srcId="{AE048411-1B23-4E0F-B66A-D6984279648B}" destId="{19D30342-8B9F-4CDF-8E07-08B7BC98B7F0}" srcOrd="0" destOrd="0" presId="urn:microsoft.com/office/officeart/2005/8/layout/orgChart1"/>
+    <dgm:cxn modelId="{F96C2C5D-EE74-4999-9143-FDA21A1299F9}" type="presOf" srcId="{4907E179-6550-4313-870B-769B3903721D}" destId="{2459D000-FF3B-402D-8C26-DF56B511695A}" srcOrd="0" destOrd="0" presId="urn:microsoft.com/office/officeart/2005/8/layout/orgChart1"/>
+    <dgm:cxn modelId="{FB045678-9A3F-4783-9CFD-CB9EB8A53AE4}" type="presOf" srcId="{FA56FB0D-625E-4A0E-AEC7-5539EB2E7E03}" destId="{20B835B4-8F22-4526-8CFB-9D68F9146430}" srcOrd="0" destOrd="0" presId="urn:microsoft.com/office/officeart/2005/8/layout/orgChart1"/>
     <dgm:cxn modelId="{89F4FB44-15B9-48A6-8712-60AB7D271705}" srcId="{0BEDD82B-6771-4B09-AE6A-B938BD3418BD}" destId="{AE048411-1B23-4E0F-B66A-D6984279648B}" srcOrd="2" destOrd="0" parTransId="{F7692F81-C0BE-413E-937F-E3CCF8F722C4}" sibTransId="{A6CED752-342E-483B-BACD-5CCB7A54C9B2}"/>
-    <dgm:cxn modelId="{6DB7A690-435B-4738-A97D-990974DC0B52}" type="presOf" srcId="{36C3278C-1CCD-4CD6-9AD0-707F6049B47A}" destId="{A8C10157-D9A6-4BEC-8BC8-EE2E878F7CE7}" srcOrd="0" destOrd="0" presId="urn:microsoft.com/office/officeart/2005/8/layout/orgChart1"/>
-    <dgm:cxn modelId="{2A508205-F0F7-4318-9B61-64FDBA7ACCBE}" type="presOf" srcId="{751C70BF-75D9-4013-9C39-5FC64C4B3E7B}" destId="{30EE13EE-D8DB-4600-87D2-393DFF2B70AF}" srcOrd="0" destOrd="0" presId="urn:microsoft.com/office/officeart/2005/8/layout/orgChart1"/>
-    <dgm:cxn modelId="{EE06F81D-49CD-43E6-AEDB-FB70D5D66882}" type="presOf" srcId="{0BEDD82B-6771-4B09-AE6A-B938BD3418BD}" destId="{B18484D9-CF07-47C0-BBE2-FA7BB173E78B}" srcOrd="1" destOrd="0" presId="urn:microsoft.com/office/officeart/2005/8/layout/orgChart1"/>
-    <dgm:cxn modelId="{66F9ED9C-089E-4B84-8C25-21394F609053}" type="presOf" srcId="{5C344B7E-C7D1-41E9-9B41-9F67A36BFFBF}" destId="{FDBA31C0-9F53-44A4-BB66-2128028D6DFC}" srcOrd="1" destOrd="0" presId="urn:microsoft.com/office/officeart/2005/8/layout/orgChart1"/>
+    <dgm:cxn modelId="{F2424742-016F-465A-922F-0BD301B16917}" type="presOf" srcId="{68A5695B-2332-4B36-A941-AEA9C2C3630F}" destId="{5DD2C098-E408-414B-9FA6-3AE9F707CEC2}" srcOrd="0" destOrd="0" presId="urn:microsoft.com/office/officeart/2005/8/layout/orgChart1"/>
+    <dgm:cxn modelId="{B042A059-CF63-4272-9065-636D61247857}" type="presOf" srcId="{2913F062-2A07-4060-9029-437BE160128D}" destId="{F2AC7F62-B18A-4004-904A-04D89D1FE7A2}" srcOrd="0" destOrd="0" presId="urn:microsoft.com/office/officeart/2005/8/layout/orgChart1"/>
+    <dgm:cxn modelId="{D174882E-3616-4EE2-8956-7C5267B78A39}" type="presOf" srcId="{0BEDD82B-6771-4B09-AE6A-B938BD3418BD}" destId="{B18484D9-CF07-47C0-BBE2-FA7BB173E78B}" srcOrd="1" destOrd="0" presId="urn:microsoft.com/office/officeart/2005/8/layout/orgChart1"/>
+    <dgm:cxn modelId="{4A7EC4A4-7649-4455-9473-B895A084875C}" type="presOf" srcId="{68A5695B-2332-4B36-A941-AEA9C2C3630F}" destId="{B8F42E4B-7FDC-4228-8DF3-AB36A5C173D4}" srcOrd="1" destOrd="0" presId="urn:microsoft.com/office/officeart/2005/8/layout/orgChart1"/>
+    <dgm:cxn modelId="{EAE0D1E0-5C98-486F-95B2-C3164AA687B1}" type="presOf" srcId="{0FE4993A-CACE-4A55-B30D-7BEAF72E1996}" destId="{308359F9-A934-404F-BBC8-56B75F44D2E3}" srcOrd="1" destOrd="0" presId="urn:microsoft.com/office/officeart/2005/8/layout/orgChart1"/>
+    <dgm:cxn modelId="{EB33F545-C78E-4632-B31D-2CE293515287}" type="presOf" srcId="{64CF86FD-A7CD-4A1D-A92E-AA0B35F3D0D3}" destId="{16F87686-B56C-4D7D-87FB-656DA61311AB}" srcOrd="0" destOrd="0" presId="urn:microsoft.com/office/officeart/2005/8/layout/orgChart1"/>
+    <dgm:cxn modelId="{996046ED-2157-4315-886B-1EF13A462F4B}" srcId="{0BEDD82B-6771-4B09-AE6A-B938BD3418BD}" destId="{FD562BBD-E52B-45D2-9ABE-C174A6CC38AA}" srcOrd="0" destOrd="0" parTransId="{4907E179-6550-4313-870B-769B3903721D}" sibTransId="{362B4750-55F5-4BD1-ADE4-05CA24531191}"/>
+    <dgm:cxn modelId="{9EA906C1-C3AA-4AEC-B2BA-C509FDE1C950}" type="presOf" srcId="{A440A047-BCFD-42B2-8EFB-ED8F0235C49C}" destId="{903DD70D-5ABA-41C3-BAFB-4C923741C1FE}" srcOrd="0" destOrd="0" presId="urn:microsoft.com/office/officeart/2005/8/layout/orgChart1"/>
+    <dgm:cxn modelId="{6A00AAD0-C6B0-45ED-9092-D65879248EB6}" type="presOf" srcId="{68751434-DFE2-449A-A83F-093AD3ADBD20}" destId="{24EF3FE6-3F63-45B6-961C-8BF27D2D5862}" srcOrd="1" destOrd="0" presId="urn:microsoft.com/office/officeart/2005/8/layout/orgChart1"/>
     <dgm:cxn modelId="{09F9C4B3-9B28-4830-BB86-0A5FBA4C56EF}" srcId="{0BEDD82B-6771-4B09-AE6A-B938BD3418BD}" destId="{0FE4993A-CACE-4A55-B30D-7BEAF72E1996}" srcOrd="4" destOrd="0" parTransId="{CBE12416-A852-4477-9B70-743A67271318}" sibTransId="{12C7292E-7E01-4587-ACCB-AB5064002951}"/>
-    <dgm:cxn modelId="{19EB9541-C35F-4804-A830-214676D07273}" type="presOf" srcId="{CBE12416-A852-4477-9B70-743A67271318}" destId="{78160387-D289-4AAC-87EF-806B85DD40B3}" srcOrd="0" destOrd="0" presId="urn:microsoft.com/office/officeart/2005/8/layout/orgChart1"/>
-    <dgm:cxn modelId="{80E6171A-42D1-4B3F-9009-25BA30EB6BBC}" type="presOf" srcId="{A440A047-BCFD-42B2-8EFB-ED8F0235C49C}" destId="{903DD70D-5ABA-41C3-BAFB-4C923741C1FE}" srcOrd="0" destOrd="0" presId="urn:microsoft.com/office/officeart/2005/8/layout/orgChart1"/>
-    <dgm:cxn modelId="{D3F2CD38-864D-4E73-A81E-08CFCA0DB0A6}" type="presOf" srcId="{0FE4993A-CACE-4A55-B30D-7BEAF72E1996}" destId="{D11D011A-1E92-4EC7-81D0-7D8B2B0DA01E}" srcOrd="0" destOrd="0" presId="urn:microsoft.com/office/officeart/2005/8/layout/orgChart1"/>
+    <dgm:cxn modelId="{445926F2-086F-421F-A1FF-463838C3C415}" srcId="{0BEDD82B-6771-4B09-AE6A-B938BD3418BD}" destId="{68A5695B-2332-4B36-A941-AEA9C2C3630F}" srcOrd="7" destOrd="0" parTransId="{AB62FA10-D4F4-4FF9-A6DE-F95486AB6191}" sibTransId="{6CC760A0-D0A5-4CE5-A250-A406D1C80034}"/>
+    <dgm:cxn modelId="{F5AB6D55-20D4-4516-A49E-677AD34AF7E0}" type="presOf" srcId="{CBE12416-A852-4477-9B70-743A67271318}" destId="{78160387-D289-4AAC-87EF-806B85DD40B3}" srcOrd="0" destOrd="0" presId="urn:microsoft.com/office/officeart/2005/8/layout/orgChart1"/>
+    <dgm:cxn modelId="{415271A5-FE8C-4DCA-9F2F-E53C64CF5A4C}" type="presOf" srcId="{AE048411-1B23-4E0F-B66A-D6984279648B}" destId="{19D30342-8B9F-4CDF-8E07-08B7BC98B7F0}" srcOrd="0" destOrd="0" presId="urn:microsoft.com/office/officeart/2005/8/layout/orgChart1"/>
+    <dgm:cxn modelId="{67317242-6684-4CB3-B9D3-A0B62921AF3B}" type="presOf" srcId="{F6F3BC15-8358-4AA5-8F0F-BFD17BBABF54}" destId="{382D4C3F-8FB1-421E-AAE9-8C80879E1786}" srcOrd="1" destOrd="0" presId="urn:microsoft.com/office/officeart/2005/8/layout/orgChart1"/>
     <dgm:cxn modelId="{EF2C6FF9-05DD-4C23-9D72-EB664AD6736B}" srcId="{0BEDD82B-6771-4B09-AE6A-B938BD3418BD}" destId="{36C3278C-1CCD-4CD6-9AD0-707F6049B47A}" srcOrd="5" destOrd="0" parTransId="{6F360DB4-F8EE-40F6-A0F6-81F6ED9CDFC3}" sibTransId="{9DA6108D-49F9-4E8B-9C98-F8ADEC3EF60F}"/>
-    <dgm:cxn modelId="{0C1E993B-E2DD-4CD6-B729-CAD4C6054E73}" type="presOf" srcId="{6F360DB4-F8EE-40F6-A0F6-81F6ED9CDFC3}" destId="{6E22B95E-5FA9-44E3-9E2A-641E890765A5}" srcOrd="0" destOrd="0" presId="urn:microsoft.com/office/officeart/2005/8/layout/orgChart1"/>
-    <dgm:cxn modelId="{2B76EBCD-79FF-4F96-A4F2-1F86C8E79C0C}" type="presOf" srcId="{68751434-DFE2-449A-A83F-093AD3ADBD20}" destId="{24EF3FE6-3F63-45B6-961C-8BF27D2D5862}" srcOrd="1" destOrd="0" presId="urn:microsoft.com/office/officeart/2005/8/layout/orgChart1"/>
-    <dgm:cxn modelId="{5F24776C-D05F-407A-9033-284E6753B0D2}" type="presOf" srcId="{F6F3BC15-8358-4AA5-8F0F-BFD17BBABF54}" destId="{382D4C3F-8FB1-421E-AAE9-8C80879E1786}" srcOrd="1" destOrd="0" presId="urn:microsoft.com/office/officeart/2005/8/layout/orgChart1"/>
-    <dgm:cxn modelId="{CE799483-7DFA-456F-8BA6-C4B981CDC6A7}" type="presOf" srcId="{0BEDD82B-6771-4B09-AE6A-B938BD3418BD}" destId="{0745ABF3-D10B-4BD6-BFD1-FC217C8684CB}" srcOrd="0" destOrd="0" presId="urn:microsoft.com/office/officeart/2005/8/layout/orgChart1"/>
-    <dgm:cxn modelId="{1796B49D-5755-4083-AB9B-5403DFC460E6}" type="presOf" srcId="{FD562BBD-E52B-45D2-9ABE-C174A6CC38AA}" destId="{8FAABA2D-EE24-4594-8B67-CB1557B3847D}" srcOrd="0" destOrd="0" presId="urn:microsoft.com/office/officeart/2005/8/layout/orgChart1"/>
-    <dgm:cxn modelId="{87AE3416-9B3E-401B-9086-712BAF1DE348}" type="presOf" srcId="{68751434-DFE2-449A-A83F-093AD3ADBD20}" destId="{03594DEF-FFE9-4381-A292-36708A42F664}" srcOrd="0" destOrd="0" presId="urn:microsoft.com/office/officeart/2005/8/layout/orgChart1"/>
-    <dgm:cxn modelId="{3BB66EA3-6E36-4EC3-A7B3-27AD94B651A2}" type="presOf" srcId="{FA56FB0D-625E-4A0E-AEC7-5539EB2E7E03}" destId="{20B835B4-8F22-4526-8CFB-9D68F9146430}" srcOrd="0" destOrd="0" presId="urn:microsoft.com/office/officeart/2005/8/layout/orgChart1"/>
-    <dgm:cxn modelId="{6B1C0878-8912-4591-B9C2-80126FACE17D}" type="presOf" srcId="{AB62FA10-D4F4-4FF9-A6DE-F95486AB6191}" destId="{80996CDA-4B6D-4BB4-B7AC-714F1CCBC887}" srcOrd="0" destOrd="0" presId="urn:microsoft.com/office/officeart/2005/8/layout/orgChart1"/>
+    <dgm:cxn modelId="{46D9D189-6A05-4BF0-AC68-020EF5120344}" type="presOf" srcId="{5C344B7E-C7D1-41E9-9B41-9F67A36BFFBF}" destId="{71324F27-610A-4E6C-9793-C173CDA22D81}" srcOrd="0" destOrd="0" presId="urn:microsoft.com/office/officeart/2005/8/layout/orgChart1"/>
+    <dgm:cxn modelId="{E72318E7-C68F-4719-A4E4-87D416065D31}" type="presOf" srcId="{0BEDD82B-6771-4B09-AE6A-B938BD3418BD}" destId="{0745ABF3-D10B-4BD6-BFD1-FC217C8684CB}" srcOrd="0" destOrd="0" presId="urn:microsoft.com/office/officeart/2005/8/layout/orgChart1"/>
+    <dgm:cxn modelId="{F051AB99-5A8E-400E-BBB4-3EABC78BC61E}" type="presOf" srcId="{FD562BBD-E52B-45D2-9ABE-C174A6CC38AA}" destId="{8860459C-727A-4E31-93D9-1A0A591A8CFE}" srcOrd="1" destOrd="0" presId="urn:microsoft.com/office/officeart/2005/8/layout/orgChart1"/>
+    <dgm:cxn modelId="{30930246-A3F2-4E96-A7F4-F4D4C8AD2936}" type="presOf" srcId="{FD562BBD-E52B-45D2-9ABE-C174A6CC38AA}" destId="{8FAABA2D-EE24-4594-8B67-CB1557B3847D}" srcOrd="0" destOrd="0" presId="urn:microsoft.com/office/officeart/2005/8/layout/orgChart1"/>
+    <dgm:cxn modelId="{CEDFBCBB-919C-401D-8966-D527317BC5A9}" srcId="{0BEDD82B-6771-4B09-AE6A-B938BD3418BD}" destId="{344A27DB-EC19-4FFC-9A48-2157FC9EDA9D}" srcOrd="1" destOrd="0" parTransId="{FA56FB0D-625E-4A0E-AEC7-5539EB2E7E03}" sibTransId="{3761F9AA-6B07-463A-8B68-A4F4DD02DEF0}"/>
+    <dgm:cxn modelId="{A5E72781-9E10-4DC6-88D5-4EE4693F15A3}" type="presOf" srcId="{68751434-DFE2-449A-A83F-093AD3ADBD20}" destId="{03594DEF-FFE9-4381-A292-36708A42F664}" srcOrd="0" destOrd="0" presId="urn:microsoft.com/office/officeart/2005/8/layout/orgChart1"/>
+    <dgm:cxn modelId="{D7B058E5-B30B-47E3-8A6E-51E43187FC16}" srcId="{A440A047-BCFD-42B2-8EFB-ED8F0235C49C}" destId="{5C344B7E-C7D1-41E9-9B41-9F67A36BFFBF}" srcOrd="0" destOrd="0" parTransId="{478024B3-CFCB-487B-970E-B4AF8938D789}" sibTransId="{F4F0A1CC-352B-4B4D-BB54-F9368ABFC657}"/>
     <dgm:cxn modelId="{8CE9399D-C28D-4559-A5C6-3D930E29224C}" srcId="{0BEDD82B-6771-4B09-AE6A-B938BD3418BD}" destId="{F6F3BC15-8358-4AA5-8F0F-BFD17BBABF54}" srcOrd="3" destOrd="0" parTransId="{64CF86FD-A7CD-4A1D-A92E-AA0B35F3D0D3}" sibTransId="{B18C9E59-868B-4668-A9EB-DBE3EB277D35}"/>
-    <dgm:cxn modelId="{D8713E3C-B998-4D16-BEBF-25799715614F}" type="presOf" srcId="{344A27DB-EC19-4FFC-9A48-2157FC9EDA9D}" destId="{AC18F01F-615D-4B34-9342-ADA5E8FFDB84}" srcOrd="1" destOrd="0" presId="urn:microsoft.com/office/officeart/2005/8/layout/orgChart1"/>
+    <dgm:cxn modelId="{F680B79D-8D65-42DC-B304-9AB3F33CBDA7}" type="presOf" srcId="{0FE4993A-CACE-4A55-B30D-7BEAF72E1996}" destId="{D11D011A-1E92-4EC7-81D0-7D8B2B0DA01E}" srcOrd="0" destOrd="0" presId="urn:microsoft.com/office/officeart/2005/8/layout/orgChart1"/>
+    <dgm:cxn modelId="{EE2A6845-0E4C-4A8C-A3D3-1B08125A55D3}" type="presOf" srcId="{AE048411-1B23-4E0F-B66A-D6984279648B}" destId="{BFEF2D6E-BD60-4B18-97F2-FD066E48E86B}" srcOrd="1" destOrd="0" presId="urn:microsoft.com/office/officeart/2005/8/layout/orgChart1"/>
     <dgm:cxn modelId="{A5D3A5AA-C8EE-4974-B1D9-7B3414EFD29F}" srcId="{5C344B7E-C7D1-41E9-9B41-9F67A36BFFBF}" destId="{0BEDD82B-6771-4B09-AE6A-B938BD3418BD}" srcOrd="0" destOrd="0" parTransId="{2913F062-2A07-4060-9029-437BE160128D}" sibTransId="{99F5B8AC-F5DA-43BB-9FCF-F2EA25806C39}"/>
-    <dgm:cxn modelId="{EF78632D-063B-4448-BDA6-AFF3D2C0F7A6}" type="presOf" srcId="{F6F3BC15-8358-4AA5-8F0F-BFD17BBABF54}" destId="{1841E13B-0DF1-471E-99BC-69721716D637}" srcOrd="0" destOrd="0" presId="urn:microsoft.com/office/officeart/2005/8/layout/orgChart1"/>
-    <dgm:cxn modelId="{EF439DF6-ABEB-46FD-81F9-19C9C8A15C88}" type="presOf" srcId="{68A5695B-2332-4B36-A941-AEA9C2C3630F}" destId="{B8F42E4B-7FDC-4228-8DF3-AB36A5C173D4}" srcOrd="1" destOrd="0" presId="urn:microsoft.com/office/officeart/2005/8/layout/orgChart1"/>
-    <dgm:cxn modelId="{BF2F52A0-E367-41AA-9276-51514F9DCB77}" type="presOf" srcId="{AE048411-1B23-4E0F-B66A-D6984279648B}" destId="{BFEF2D6E-BD60-4B18-97F2-FD066E48E86B}" srcOrd="1" destOrd="0" presId="urn:microsoft.com/office/officeart/2005/8/layout/orgChart1"/>
-    <dgm:cxn modelId="{3E2B5B66-28F3-4676-8091-B7C45CF114EF}" type="presOf" srcId="{F7692F81-C0BE-413E-937F-E3CCF8F722C4}" destId="{E498E018-09F4-4624-99BA-F79D5541D8F9}" srcOrd="0" destOrd="0" presId="urn:microsoft.com/office/officeart/2005/8/layout/orgChart1"/>
-    <dgm:cxn modelId="{410587EB-EF59-4475-AA06-28A870041451}" type="presOf" srcId="{4907E179-6550-4313-870B-769B3903721D}" destId="{2459D000-FF3B-402D-8C26-DF56B511695A}" srcOrd="0" destOrd="0" presId="urn:microsoft.com/office/officeart/2005/8/layout/orgChart1"/>
-    <dgm:cxn modelId="{725F9BE1-F00D-4145-A19E-1C4FA831E7D9}" type="presOf" srcId="{5C344B7E-C7D1-41E9-9B41-9F67A36BFFBF}" destId="{71324F27-610A-4E6C-9793-C173CDA22D81}" srcOrd="0" destOrd="0" presId="urn:microsoft.com/office/officeart/2005/8/layout/orgChart1"/>
-    <dgm:cxn modelId="{3845A644-B000-43F2-958D-0CAA1BDA2CF3}" type="presOf" srcId="{2913F062-2A07-4060-9029-437BE160128D}" destId="{F2AC7F62-B18A-4004-904A-04D89D1FE7A2}" srcOrd="0" destOrd="0" presId="urn:microsoft.com/office/officeart/2005/8/layout/orgChart1"/>
-    <dgm:cxn modelId="{996046ED-2157-4315-886B-1EF13A462F4B}" srcId="{0BEDD82B-6771-4B09-AE6A-B938BD3418BD}" destId="{FD562BBD-E52B-45D2-9ABE-C174A6CC38AA}" srcOrd="0" destOrd="0" parTransId="{4907E179-6550-4313-870B-769B3903721D}" sibTransId="{362B4750-55F5-4BD1-ADE4-05CA24531191}"/>
-    <dgm:cxn modelId="{D7B058E5-B30B-47E3-8A6E-51E43187FC16}" srcId="{A440A047-BCFD-42B2-8EFB-ED8F0235C49C}" destId="{5C344B7E-C7D1-41E9-9B41-9F67A36BFFBF}" srcOrd="0" destOrd="0" parTransId="{478024B3-CFCB-487B-970E-B4AF8938D789}" sibTransId="{F4F0A1CC-352B-4B4D-BB54-F9368ABFC657}"/>
-    <dgm:cxn modelId="{445926F2-086F-421F-A1FF-463838C3C415}" srcId="{0BEDD82B-6771-4B09-AE6A-B938BD3418BD}" destId="{68A5695B-2332-4B36-A941-AEA9C2C3630F}" srcOrd="7" destOrd="0" parTransId="{AB62FA10-D4F4-4FF9-A6DE-F95486AB6191}" sibTransId="{6CC760A0-D0A5-4CE5-A250-A406D1C80034}"/>
-    <dgm:cxn modelId="{CEDFBCBB-919C-401D-8966-D527317BC5A9}" srcId="{0BEDD82B-6771-4B09-AE6A-B938BD3418BD}" destId="{344A27DB-EC19-4FFC-9A48-2157FC9EDA9D}" srcOrd="1" destOrd="0" parTransId="{FA56FB0D-625E-4A0E-AEC7-5539EB2E7E03}" sibTransId="{3761F9AA-6B07-463A-8B68-A4F4DD02DEF0}"/>
-    <dgm:cxn modelId="{29A13F30-1F40-4988-89AD-82F9EB032155}" type="presOf" srcId="{68A5695B-2332-4B36-A941-AEA9C2C3630F}" destId="{5DD2C098-E408-414B-9FA6-3AE9F707CEC2}" srcOrd="0" destOrd="0" presId="urn:microsoft.com/office/officeart/2005/8/layout/orgChart1"/>
-    <dgm:cxn modelId="{30A1DA50-E25F-40A5-9031-92756E97A956}" type="presOf" srcId="{0FE4993A-CACE-4A55-B30D-7BEAF72E1996}" destId="{308359F9-A934-404F-BBC8-56B75F44D2E3}" srcOrd="1" destOrd="0" presId="urn:microsoft.com/office/officeart/2005/8/layout/orgChart1"/>
+    <dgm:cxn modelId="{09BFFE3A-D71D-4F8D-B62F-66334F2C332E}" type="presOf" srcId="{344A27DB-EC19-4FFC-9A48-2157FC9EDA9D}" destId="{AC18F01F-615D-4B34-9342-ADA5E8FFDB84}" srcOrd="1" destOrd="0" presId="urn:microsoft.com/office/officeart/2005/8/layout/orgChart1"/>
+    <dgm:cxn modelId="{63F14058-BFDC-45AA-82DB-BF136BA38CDF}" type="presOf" srcId="{5C344B7E-C7D1-41E9-9B41-9F67A36BFFBF}" destId="{FDBA31C0-9F53-44A4-BB66-2128028D6DFC}" srcOrd="1" destOrd="0" presId="urn:microsoft.com/office/officeart/2005/8/layout/orgChart1"/>
+    <dgm:cxn modelId="{D26398B1-B184-4F48-A9BB-0A5418717012}" type="presOf" srcId="{6F360DB4-F8EE-40F6-A0F6-81F6ED9CDFC3}" destId="{6E22B95E-5FA9-44E3-9E2A-641E890765A5}" srcOrd="0" destOrd="0" presId="urn:microsoft.com/office/officeart/2005/8/layout/orgChart1"/>
+    <dgm:cxn modelId="{8D4AA35F-DFBB-4E80-8893-017ABD808071}" type="presOf" srcId="{F6F3BC15-8358-4AA5-8F0F-BFD17BBABF54}" destId="{1841E13B-0DF1-471E-99BC-69721716D637}" srcOrd="0" destOrd="0" presId="urn:microsoft.com/office/officeart/2005/8/layout/orgChart1"/>
+    <dgm:cxn modelId="{3D2B2812-EE7A-4A44-AF39-065221D1CE59}" type="presOf" srcId="{344A27DB-EC19-4FFC-9A48-2157FC9EDA9D}" destId="{3E27DD5E-2ACB-4C3F-96F2-190989F7D22A}" srcOrd="0" destOrd="0" presId="urn:microsoft.com/office/officeart/2005/8/layout/orgChart1"/>
+    <dgm:cxn modelId="{EB829E6E-C2CD-4596-8381-88803E633C7E}" type="presOf" srcId="{AB62FA10-D4F4-4FF9-A6DE-F95486AB6191}" destId="{80996CDA-4B6D-4BB4-B7AC-714F1CCBC887}" srcOrd="0" destOrd="0" presId="urn:microsoft.com/office/officeart/2005/8/layout/orgChart1"/>
+    <dgm:cxn modelId="{47AC1630-8C3F-4B54-88B6-DCFE9A0B5D4A}" type="presOf" srcId="{36C3278C-1CCD-4CD6-9AD0-707F6049B47A}" destId="{F21D59C2-3C5F-4B76-B05E-1171B7C6F6DC}" srcOrd="1" destOrd="0" presId="urn:microsoft.com/office/officeart/2005/8/layout/orgChart1"/>
     <dgm:cxn modelId="{C4681F3C-B52C-416E-A291-AB9A8F4733D3}" srcId="{0BEDD82B-6771-4B09-AE6A-B938BD3418BD}" destId="{68751434-DFE2-449A-A83F-093AD3ADBD20}" srcOrd="6" destOrd="0" parTransId="{751C70BF-75D9-4013-9C39-5FC64C4B3E7B}" sibTransId="{D2BF684C-8047-4FF0-8ED3-731CBEF4747F}"/>
-    <dgm:cxn modelId="{70341C96-E2FF-43B3-BBEF-54BE0999406A}" type="presOf" srcId="{FD562BBD-E52B-45D2-9ABE-C174A6CC38AA}" destId="{8860459C-727A-4E31-93D9-1A0A591A8CFE}" srcOrd="1" destOrd="0" presId="urn:microsoft.com/office/officeart/2005/8/layout/orgChart1"/>
-    <dgm:cxn modelId="{78F12EC5-D78E-4DDC-AD49-B88A1A063172}" type="presOf" srcId="{64CF86FD-A7CD-4A1D-A92E-AA0B35F3D0D3}" destId="{16F87686-B56C-4D7D-87FB-656DA61311AB}" srcOrd="0" destOrd="0" presId="urn:microsoft.com/office/officeart/2005/8/layout/orgChart1"/>
-    <dgm:cxn modelId="{E1F1A40F-C80F-450A-AD15-26F39AD3B690}" type="presParOf" srcId="{903DD70D-5ABA-41C3-BAFB-4C923741C1FE}" destId="{D4B032FC-8330-4CA2-B46A-BB8C75925A3E}" srcOrd="0" destOrd="0" presId="urn:microsoft.com/office/officeart/2005/8/layout/orgChart1"/>
-    <dgm:cxn modelId="{C54240CC-FC0B-473B-9266-010990F74A70}" type="presParOf" srcId="{D4B032FC-8330-4CA2-B46A-BB8C75925A3E}" destId="{44224700-D99A-4C7C-B558-12296CA6210C}" srcOrd="0" destOrd="0" presId="urn:microsoft.com/office/officeart/2005/8/layout/orgChart1"/>
-    <dgm:cxn modelId="{ED1E99A8-791E-4C99-A2EE-CD1F8DC30FB6}" type="presParOf" srcId="{44224700-D99A-4C7C-B558-12296CA6210C}" destId="{71324F27-610A-4E6C-9793-C173CDA22D81}" srcOrd="0" destOrd="0" presId="urn:microsoft.com/office/officeart/2005/8/layout/orgChart1"/>
-    <dgm:cxn modelId="{81C830AE-4E73-464E-8D9F-2F7D1C698704}" type="presParOf" srcId="{44224700-D99A-4C7C-B558-12296CA6210C}" destId="{FDBA31C0-9F53-44A4-BB66-2128028D6DFC}" srcOrd="1" destOrd="0" presId="urn:microsoft.com/office/officeart/2005/8/layout/orgChart1"/>
-    <dgm:cxn modelId="{F5290CB2-6408-4C26-A9D4-5AF447CCF4B2}" type="presParOf" srcId="{D4B032FC-8330-4CA2-B46A-BB8C75925A3E}" destId="{0D5FAEA3-4D97-442C-AE94-E7B84CDD1C8F}" srcOrd="1" destOrd="0" presId="urn:microsoft.com/office/officeart/2005/8/layout/orgChart1"/>
-    <dgm:cxn modelId="{6237A23B-DC89-4569-AB87-54B5AEF62871}" type="presParOf" srcId="{0D5FAEA3-4D97-442C-AE94-E7B84CDD1C8F}" destId="{F2AC7F62-B18A-4004-904A-04D89D1FE7A2}" srcOrd="0" destOrd="0" presId="urn:microsoft.com/office/officeart/2005/8/layout/orgChart1"/>
-    <dgm:cxn modelId="{8883CBB8-81B4-42B4-BB26-B1E9116718DE}" type="presParOf" srcId="{0D5FAEA3-4D97-442C-AE94-E7B84CDD1C8F}" destId="{9BA1707E-2175-401C-BE3D-5CC3D59A8038}" srcOrd="1" destOrd="0" presId="urn:microsoft.com/office/officeart/2005/8/layout/orgChart1"/>
-    <dgm:cxn modelId="{69E38961-B9AD-419E-8080-92657D814F79}" type="presParOf" srcId="{9BA1707E-2175-401C-BE3D-5CC3D59A8038}" destId="{5C9C0939-8C21-47E4-993B-02611BC1946B}" srcOrd="0" destOrd="0" presId="urn:microsoft.com/office/officeart/2005/8/layout/orgChart1"/>
-    <dgm:cxn modelId="{97B48E4A-6499-4F04-A1B5-8A50F42639B4}" type="presParOf" srcId="{5C9C0939-8C21-47E4-993B-02611BC1946B}" destId="{0745ABF3-D10B-4BD6-BFD1-FC217C8684CB}" srcOrd="0" destOrd="0" presId="urn:microsoft.com/office/officeart/2005/8/layout/orgChart1"/>
-    <dgm:cxn modelId="{4BC419FE-8190-4ECA-8A85-FC0BAC633869}" type="presParOf" srcId="{5C9C0939-8C21-47E4-993B-02611BC1946B}" destId="{B18484D9-CF07-47C0-BBE2-FA7BB173E78B}" srcOrd="1" destOrd="0" presId="urn:microsoft.com/office/officeart/2005/8/layout/orgChart1"/>
-    <dgm:cxn modelId="{0A7E42B8-84E3-4E17-877F-A399DF85A08E}" type="presParOf" srcId="{9BA1707E-2175-401C-BE3D-5CC3D59A8038}" destId="{563D3CCD-5355-41FD-A395-7C1DBCB58F80}" srcOrd="1" destOrd="0" presId="urn:microsoft.com/office/officeart/2005/8/layout/orgChart1"/>
-    <dgm:cxn modelId="{A2250061-5447-4D53-ADFB-F2827EDAB789}" type="presParOf" srcId="{563D3CCD-5355-41FD-A395-7C1DBCB58F80}" destId="{2459D000-FF3B-402D-8C26-DF56B511695A}" srcOrd="0" destOrd="0" presId="urn:microsoft.com/office/officeart/2005/8/layout/orgChart1"/>
-    <dgm:cxn modelId="{23FBA9CD-5DDE-4C17-BC33-3C27487F6E26}" type="presParOf" srcId="{563D3CCD-5355-41FD-A395-7C1DBCB58F80}" destId="{82868517-F5DB-4FB2-ABCA-1353D694FBCF}" srcOrd="1" destOrd="0" presId="urn:microsoft.com/office/officeart/2005/8/layout/orgChart1"/>
-    <dgm:cxn modelId="{D0891805-9156-4B89-B054-0B9EA43F5958}" type="presParOf" srcId="{82868517-F5DB-4FB2-ABCA-1353D694FBCF}" destId="{FB258AAC-838C-471A-A400-CE9503A2CF26}" srcOrd="0" destOrd="0" presId="urn:microsoft.com/office/officeart/2005/8/layout/orgChart1"/>
-    <dgm:cxn modelId="{F4E8CDE9-E098-4298-9455-A3DA44FC1D64}" type="presParOf" srcId="{FB258AAC-838C-471A-A400-CE9503A2CF26}" destId="{8FAABA2D-EE24-4594-8B67-CB1557B3847D}" srcOrd="0" destOrd="0" presId="urn:microsoft.com/office/officeart/2005/8/layout/orgChart1"/>
-    <dgm:cxn modelId="{F37D6C6B-EC7C-487B-997F-00F78938482E}" type="presParOf" srcId="{FB258AAC-838C-471A-A400-CE9503A2CF26}" destId="{8860459C-727A-4E31-93D9-1A0A591A8CFE}" srcOrd="1" destOrd="0" presId="urn:microsoft.com/office/officeart/2005/8/layout/orgChart1"/>
-    <dgm:cxn modelId="{1A358A13-EF08-4D6E-98ED-789433B86BF6}" type="presParOf" srcId="{82868517-F5DB-4FB2-ABCA-1353D694FBCF}" destId="{1D637253-213B-4281-8BE6-98E2A263B945}" srcOrd="1" destOrd="0" presId="urn:microsoft.com/office/officeart/2005/8/layout/orgChart1"/>
-    <dgm:cxn modelId="{5B4C76A3-3948-4175-AE85-353B9E11A8ED}" type="presParOf" srcId="{82868517-F5DB-4FB2-ABCA-1353D694FBCF}" destId="{D27BA014-CB98-4C16-A4BE-92434F7F1E94}" srcOrd="2" destOrd="0" presId="urn:microsoft.com/office/officeart/2005/8/layout/orgChart1"/>
-    <dgm:cxn modelId="{43E2033E-58C3-4B8C-A936-27CD60994D4B}" type="presParOf" srcId="{563D3CCD-5355-41FD-A395-7C1DBCB58F80}" destId="{20B835B4-8F22-4526-8CFB-9D68F9146430}" srcOrd="2" destOrd="0" presId="urn:microsoft.com/office/officeart/2005/8/layout/orgChart1"/>
-    <dgm:cxn modelId="{0B5AD222-3D77-40F9-995B-5D8C232EF6A8}" type="presParOf" srcId="{563D3CCD-5355-41FD-A395-7C1DBCB58F80}" destId="{E83FFFF1-BB60-4168-A685-A39EEC37E10C}" srcOrd="3" destOrd="0" presId="urn:microsoft.com/office/officeart/2005/8/layout/orgChart1"/>
-    <dgm:cxn modelId="{284BF8C1-737B-4FBC-9CA2-AEA2C068D7EC}" type="presParOf" srcId="{E83FFFF1-BB60-4168-A685-A39EEC37E10C}" destId="{71FFB6F6-DC8A-4286-B027-5DC21C3E9866}" srcOrd="0" destOrd="0" presId="urn:microsoft.com/office/officeart/2005/8/layout/orgChart1"/>
-    <dgm:cxn modelId="{606C718D-46B5-4340-97D9-F2CA512EA672}" type="presParOf" srcId="{71FFB6F6-DC8A-4286-B027-5DC21C3E9866}" destId="{3E27DD5E-2ACB-4C3F-96F2-190989F7D22A}" srcOrd="0" destOrd="0" presId="urn:microsoft.com/office/officeart/2005/8/layout/orgChart1"/>
-    <dgm:cxn modelId="{F7FD58B8-ED00-4C62-B01A-76C2AF152DE3}" type="presParOf" srcId="{71FFB6F6-DC8A-4286-B027-5DC21C3E9866}" destId="{AC18F01F-615D-4B34-9342-ADA5E8FFDB84}" srcOrd="1" destOrd="0" presId="urn:microsoft.com/office/officeart/2005/8/layout/orgChart1"/>
-    <dgm:cxn modelId="{149D012C-177E-46CF-835B-0886A134176E}" type="presParOf" srcId="{E83FFFF1-BB60-4168-A685-A39EEC37E10C}" destId="{6A11A964-CAF7-4995-839A-7CF7131B8C85}" srcOrd="1" destOrd="0" presId="urn:microsoft.com/office/officeart/2005/8/layout/orgChart1"/>
-    <dgm:cxn modelId="{91FE7C05-9EF8-48EA-B172-A74252D7387C}" type="presParOf" srcId="{E83FFFF1-BB60-4168-A685-A39EEC37E10C}" destId="{16DBE25B-2F33-4DD7-8F4D-33F011A9D066}" srcOrd="2" destOrd="0" presId="urn:microsoft.com/office/officeart/2005/8/layout/orgChart1"/>
-    <dgm:cxn modelId="{19D739D4-118C-4A42-87A9-81F28F06FC7B}" type="presParOf" srcId="{563D3CCD-5355-41FD-A395-7C1DBCB58F80}" destId="{E498E018-09F4-4624-99BA-F79D5541D8F9}" srcOrd="4" destOrd="0" presId="urn:microsoft.com/office/officeart/2005/8/layout/orgChart1"/>
-    <dgm:cxn modelId="{E67C251A-7081-49DC-A503-648CBFF3B013}" type="presParOf" srcId="{563D3CCD-5355-41FD-A395-7C1DBCB58F80}" destId="{82D73A71-CCC6-4C22-9AE3-DC27C8C6AFD6}" srcOrd="5" destOrd="0" presId="urn:microsoft.com/office/officeart/2005/8/layout/orgChart1"/>
-    <dgm:cxn modelId="{247BD417-CB95-4CB7-86DF-C0B0B8F12EAE}" type="presParOf" srcId="{82D73A71-CCC6-4C22-9AE3-DC27C8C6AFD6}" destId="{F8EDF28C-2960-4C49-BCD1-D246E8BBCA3B}" srcOrd="0" destOrd="0" presId="urn:microsoft.com/office/officeart/2005/8/layout/orgChart1"/>
-    <dgm:cxn modelId="{33F9D3B9-C0A3-426F-BED3-D0206E439D4E}" type="presParOf" srcId="{F8EDF28C-2960-4C49-BCD1-D246E8BBCA3B}" destId="{19D30342-8B9F-4CDF-8E07-08B7BC98B7F0}" srcOrd="0" destOrd="0" presId="urn:microsoft.com/office/officeart/2005/8/layout/orgChart1"/>
-    <dgm:cxn modelId="{CFFF6141-9F2F-4C66-9840-8ED7A370F03C}" type="presParOf" srcId="{F8EDF28C-2960-4C49-BCD1-D246E8BBCA3B}" destId="{BFEF2D6E-BD60-4B18-97F2-FD066E48E86B}" srcOrd="1" destOrd="0" presId="urn:microsoft.com/office/officeart/2005/8/layout/orgChart1"/>
-    <dgm:cxn modelId="{F6661923-9901-4B22-8AF3-6AAD74213B42}" type="presParOf" srcId="{82D73A71-CCC6-4C22-9AE3-DC27C8C6AFD6}" destId="{D75B11EF-F47B-4BB8-A8F4-08F3459461B2}" srcOrd="1" destOrd="0" presId="urn:microsoft.com/office/officeart/2005/8/layout/orgChart1"/>
-    <dgm:cxn modelId="{10D7DA83-A8DE-4D78-92D9-C1AC88B83814}" type="presParOf" srcId="{82D73A71-CCC6-4C22-9AE3-DC27C8C6AFD6}" destId="{2D1EBAE4-CC10-42BE-95FE-E0F59148933B}" srcOrd="2" destOrd="0" presId="urn:microsoft.com/office/officeart/2005/8/layout/orgChart1"/>
-    <dgm:cxn modelId="{C8ED0B98-9F74-4CC0-AD60-76146E6F4C52}" type="presParOf" srcId="{563D3CCD-5355-41FD-A395-7C1DBCB58F80}" destId="{16F87686-B56C-4D7D-87FB-656DA61311AB}" srcOrd="6" destOrd="0" presId="urn:microsoft.com/office/officeart/2005/8/layout/orgChart1"/>
-    <dgm:cxn modelId="{D2D96D9C-C4E3-451B-828F-5C7A0E3A1412}" type="presParOf" srcId="{563D3CCD-5355-41FD-A395-7C1DBCB58F80}" destId="{612A3752-302F-45A0-9008-8ABB8BD969DB}" srcOrd="7" destOrd="0" presId="urn:microsoft.com/office/officeart/2005/8/layout/orgChart1"/>
-    <dgm:cxn modelId="{EB34B4F3-7F35-454D-A63A-307F121FEE0F}" type="presParOf" srcId="{612A3752-302F-45A0-9008-8ABB8BD969DB}" destId="{078C165A-29D2-43BE-BB15-04BDC145595C}" srcOrd="0" destOrd="0" presId="urn:microsoft.com/office/officeart/2005/8/layout/orgChart1"/>
-    <dgm:cxn modelId="{F8A78176-91EF-4F2D-AA5E-22EF3761919A}" type="presParOf" srcId="{078C165A-29D2-43BE-BB15-04BDC145595C}" destId="{1841E13B-0DF1-471E-99BC-69721716D637}" srcOrd="0" destOrd="0" presId="urn:microsoft.com/office/officeart/2005/8/layout/orgChart1"/>
-    <dgm:cxn modelId="{5F35EC16-8D05-4AF1-A6EA-07372478E0B6}" type="presParOf" srcId="{078C165A-29D2-43BE-BB15-04BDC145595C}" destId="{382D4C3F-8FB1-421E-AAE9-8C80879E1786}" srcOrd="1" destOrd="0" presId="urn:microsoft.com/office/officeart/2005/8/layout/orgChart1"/>
-    <dgm:cxn modelId="{9B4A50A2-064C-425E-B40D-42853EF61584}" type="presParOf" srcId="{612A3752-302F-45A0-9008-8ABB8BD969DB}" destId="{69EE3C51-9A27-4185-AC77-CA776170DAB6}" srcOrd="1" destOrd="0" presId="urn:microsoft.com/office/officeart/2005/8/layout/orgChart1"/>
-    <dgm:cxn modelId="{2EC61F96-13F5-4218-A1EC-B24EDFC08C70}" type="presParOf" srcId="{612A3752-302F-45A0-9008-8ABB8BD969DB}" destId="{57EE9A94-61FF-4A3A-AAC8-AE4BDC4FCD76}" srcOrd="2" destOrd="0" presId="urn:microsoft.com/office/officeart/2005/8/layout/orgChart1"/>
-    <dgm:cxn modelId="{C27B5CD9-95C0-4E2F-BC3F-DD9E19729C83}" type="presParOf" srcId="{563D3CCD-5355-41FD-A395-7C1DBCB58F80}" destId="{78160387-D289-4AAC-87EF-806B85DD40B3}" srcOrd="8" destOrd="0" presId="urn:microsoft.com/office/officeart/2005/8/layout/orgChart1"/>
-    <dgm:cxn modelId="{A4F895F9-5457-4EAA-AC1C-4976E4EE92AF}" type="presParOf" srcId="{563D3CCD-5355-41FD-A395-7C1DBCB58F80}" destId="{276F24E6-AD4D-4F49-A240-8211602CE81B}" srcOrd="9" destOrd="0" presId="urn:microsoft.com/office/officeart/2005/8/layout/orgChart1"/>
-    <dgm:cxn modelId="{68F8AAFD-D530-4F1D-A832-2452210CBCDB}" type="presParOf" srcId="{276F24E6-AD4D-4F49-A240-8211602CE81B}" destId="{16BDFBC1-5148-4FAB-9C87-EAA0B4A9048B}" srcOrd="0" destOrd="0" presId="urn:microsoft.com/office/officeart/2005/8/layout/orgChart1"/>
-    <dgm:cxn modelId="{0931C952-A206-4622-A4B0-3622FC6B4419}" type="presParOf" srcId="{16BDFBC1-5148-4FAB-9C87-EAA0B4A9048B}" destId="{D11D011A-1E92-4EC7-81D0-7D8B2B0DA01E}" srcOrd="0" destOrd="0" presId="urn:microsoft.com/office/officeart/2005/8/layout/orgChart1"/>
-    <dgm:cxn modelId="{FDD85DAF-F696-4AD3-96C3-546D4C932630}" type="presParOf" srcId="{16BDFBC1-5148-4FAB-9C87-EAA0B4A9048B}" destId="{308359F9-A934-404F-BBC8-56B75F44D2E3}" srcOrd="1" destOrd="0" presId="urn:microsoft.com/office/officeart/2005/8/layout/orgChart1"/>
-    <dgm:cxn modelId="{304D38E3-7F14-4178-BB2E-165DAE2E5908}" type="presParOf" srcId="{276F24E6-AD4D-4F49-A240-8211602CE81B}" destId="{240CA941-D65B-42AA-8A20-EFAFC926FE6A}" srcOrd="1" destOrd="0" presId="urn:microsoft.com/office/officeart/2005/8/layout/orgChart1"/>
-    <dgm:cxn modelId="{ABCEB0E0-689C-4F89-9DB4-32FF2B9ABCA2}" type="presParOf" srcId="{276F24E6-AD4D-4F49-A240-8211602CE81B}" destId="{0C99FE2E-AC19-4C77-8879-E65A0FA36CA4}" srcOrd="2" destOrd="0" presId="urn:microsoft.com/office/officeart/2005/8/layout/orgChart1"/>
-    <dgm:cxn modelId="{19827123-6EA7-4952-850C-1C343EDD84DC}" type="presParOf" srcId="{563D3CCD-5355-41FD-A395-7C1DBCB58F80}" destId="{6E22B95E-5FA9-44E3-9E2A-641E890765A5}" srcOrd="10" destOrd="0" presId="urn:microsoft.com/office/officeart/2005/8/layout/orgChart1"/>
-    <dgm:cxn modelId="{ABB0957D-1F40-446F-80D4-6FF89A573059}" type="presParOf" srcId="{563D3CCD-5355-41FD-A395-7C1DBCB58F80}" destId="{BB7B0A38-88C3-4E5C-89C1-91C69A82DAB4}" srcOrd="11" destOrd="0" presId="urn:microsoft.com/office/officeart/2005/8/layout/orgChart1"/>
-    <dgm:cxn modelId="{61447D26-DE1E-4D14-B5E8-46BBCCDB2FEC}" type="presParOf" srcId="{BB7B0A38-88C3-4E5C-89C1-91C69A82DAB4}" destId="{0F65415C-7361-4899-9981-46121AF2E17C}" srcOrd="0" destOrd="0" presId="urn:microsoft.com/office/officeart/2005/8/layout/orgChart1"/>
-    <dgm:cxn modelId="{7F391B32-9B77-4DAE-BE6D-B472859B4D35}" type="presParOf" srcId="{0F65415C-7361-4899-9981-46121AF2E17C}" destId="{A8C10157-D9A6-4BEC-8BC8-EE2E878F7CE7}" srcOrd="0" destOrd="0" presId="urn:microsoft.com/office/officeart/2005/8/layout/orgChart1"/>
-    <dgm:cxn modelId="{2F6B5E63-E81B-4D3A-8643-7791B23E8A3D}" type="presParOf" srcId="{0F65415C-7361-4899-9981-46121AF2E17C}" destId="{F21D59C2-3C5F-4B76-B05E-1171B7C6F6DC}" srcOrd="1" destOrd="0" presId="urn:microsoft.com/office/officeart/2005/8/layout/orgChart1"/>
-    <dgm:cxn modelId="{49361E22-BAE5-48EE-9C42-899B1B2CEA05}" type="presParOf" srcId="{BB7B0A38-88C3-4E5C-89C1-91C69A82DAB4}" destId="{5F88E451-E17E-469D-9D70-6D6CC4E67A9A}" srcOrd="1" destOrd="0" presId="urn:microsoft.com/office/officeart/2005/8/layout/orgChart1"/>
-    <dgm:cxn modelId="{9EE068C9-BBA5-4352-AEC2-84F201088DA0}" type="presParOf" srcId="{BB7B0A38-88C3-4E5C-89C1-91C69A82DAB4}" destId="{A4E5D639-2EB4-4B1A-AA64-524E328D7036}" srcOrd="2" destOrd="0" presId="urn:microsoft.com/office/officeart/2005/8/layout/orgChart1"/>
-    <dgm:cxn modelId="{D9B74238-4B04-40D4-AC25-8074BE099719}" type="presParOf" srcId="{563D3CCD-5355-41FD-A395-7C1DBCB58F80}" destId="{30EE13EE-D8DB-4600-87D2-393DFF2B70AF}" srcOrd="12" destOrd="0" presId="urn:microsoft.com/office/officeart/2005/8/layout/orgChart1"/>
-    <dgm:cxn modelId="{258B3AC4-60F9-4A7B-A8AB-CC8578544517}" type="presParOf" srcId="{563D3CCD-5355-41FD-A395-7C1DBCB58F80}" destId="{99298B5C-2DD8-46C7-9738-A138F02BEC6C}" srcOrd="13" destOrd="0" presId="urn:microsoft.com/office/officeart/2005/8/layout/orgChart1"/>
-    <dgm:cxn modelId="{309C618A-5236-44BA-B342-B1E1534C771D}" type="presParOf" srcId="{99298B5C-2DD8-46C7-9738-A138F02BEC6C}" destId="{CBC12964-7A80-4806-B9A4-AF5B2F5B4554}" srcOrd="0" destOrd="0" presId="urn:microsoft.com/office/officeart/2005/8/layout/orgChart1"/>
-    <dgm:cxn modelId="{73A5EDF5-59BB-4EAB-82B9-1E99D1397896}" type="presParOf" srcId="{CBC12964-7A80-4806-B9A4-AF5B2F5B4554}" destId="{03594DEF-FFE9-4381-A292-36708A42F664}" srcOrd="0" destOrd="0" presId="urn:microsoft.com/office/officeart/2005/8/layout/orgChart1"/>
-    <dgm:cxn modelId="{FF3FEF97-F2E7-486A-BEFE-B1598F4CE6A6}" type="presParOf" srcId="{CBC12964-7A80-4806-B9A4-AF5B2F5B4554}" destId="{24EF3FE6-3F63-45B6-961C-8BF27D2D5862}" srcOrd="1" destOrd="0" presId="urn:microsoft.com/office/officeart/2005/8/layout/orgChart1"/>
-    <dgm:cxn modelId="{A782EF41-481F-4A6B-8C32-52F2B853A96B}" type="presParOf" srcId="{99298B5C-2DD8-46C7-9738-A138F02BEC6C}" destId="{47F0835D-0C12-4533-A065-5D526A80FE69}" srcOrd="1" destOrd="0" presId="urn:microsoft.com/office/officeart/2005/8/layout/orgChart1"/>
-    <dgm:cxn modelId="{207102D0-B050-481B-89E9-CAC06C3BC965}" type="presParOf" srcId="{99298B5C-2DD8-46C7-9738-A138F02BEC6C}" destId="{8BE8A997-3267-4129-BE0A-010D709CAD0A}" srcOrd="2" destOrd="0" presId="urn:microsoft.com/office/officeart/2005/8/layout/orgChart1"/>
-    <dgm:cxn modelId="{1A312724-E379-43FF-B503-B5DD137DAC77}" type="presParOf" srcId="{9BA1707E-2175-401C-BE3D-5CC3D59A8038}" destId="{58B5D40D-2E31-4903-8B82-781731DAC759}" srcOrd="2" destOrd="0" presId="urn:microsoft.com/office/officeart/2005/8/layout/orgChart1"/>
-    <dgm:cxn modelId="{B74565F4-8F38-46CA-8A40-4CE2CC5E1817}" type="presParOf" srcId="{58B5D40D-2E31-4903-8B82-781731DAC759}" destId="{80996CDA-4B6D-4BB4-B7AC-714F1CCBC887}" srcOrd="0" destOrd="0" presId="urn:microsoft.com/office/officeart/2005/8/layout/orgChart1"/>
-    <dgm:cxn modelId="{13A70DA7-D97E-447B-BFF6-FC174C119F15}" type="presParOf" srcId="{58B5D40D-2E31-4903-8B82-781731DAC759}" destId="{8517DAE0-D7F6-4126-AF2D-9DCDD5C1B0A5}" srcOrd="1" destOrd="0" presId="urn:microsoft.com/office/officeart/2005/8/layout/orgChart1"/>
-    <dgm:cxn modelId="{07DB3F88-2B1B-4B95-B8CD-E887E2DB981F}" type="presParOf" srcId="{8517DAE0-D7F6-4126-AF2D-9DCDD5C1B0A5}" destId="{CED222D1-17A3-4133-B4C0-B8935E618C43}" srcOrd="0" destOrd="0" presId="urn:microsoft.com/office/officeart/2005/8/layout/orgChart1"/>
-    <dgm:cxn modelId="{87D5F014-CFCE-4E70-B4D3-601BFB86CEDB}" type="presParOf" srcId="{CED222D1-17A3-4133-B4C0-B8935E618C43}" destId="{5DD2C098-E408-414B-9FA6-3AE9F707CEC2}" srcOrd="0" destOrd="0" presId="urn:microsoft.com/office/officeart/2005/8/layout/orgChart1"/>
-    <dgm:cxn modelId="{08F8E27C-84B5-4220-8E9B-97BBAFDBFE13}" type="presParOf" srcId="{CED222D1-17A3-4133-B4C0-B8935E618C43}" destId="{B8F42E4B-7FDC-4228-8DF3-AB36A5C173D4}" srcOrd="1" destOrd="0" presId="urn:microsoft.com/office/officeart/2005/8/layout/orgChart1"/>
-    <dgm:cxn modelId="{B12BB770-DDA5-47BA-AA0C-DFDF93E045BF}" type="presParOf" srcId="{8517DAE0-D7F6-4126-AF2D-9DCDD5C1B0A5}" destId="{13B4E5B8-836E-4E87-A9D4-88C89F1B842A}" srcOrd="1" destOrd="0" presId="urn:microsoft.com/office/officeart/2005/8/layout/orgChart1"/>
-    <dgm:cxn modelId="{D8F0309A-0112-4443-94EE-FC680E3D4985}" type="presParOf" srcId="{8517DAE0-D7F6-4126-AF2D-9DCDD5C1B0A5}" destId="{304E0CCF-9416-42FE-8543-2C57AD2314E7}" srcOrd="2" destOrd="0" presId="urn:microsoft.com/office/officeart/2005/8/layout/orgChart1"/>
-    <dgm:cxn modelId="{4FC19752-A009-4214-B117-875F135E5DD0}" type="presParOf" srcId="{D4B032FC-8330-4CA2-B46A-BB8C75925A3E}" destId="{AA84AE70-C269-414F-ADA6-B38DD2A6AC64}" srcOrd="2" destOrd="0" presId="urn:microsoft.com/office/officeart/2005/8/layout/orgChart1"/>
+    <dgm:cxn modelId="{9C1D0622-9AE6-47B5-9C7F-96629CBA7EA1}" type="presOf" srcId="{F7692F81-C0BE-413E-937F-E3CCF8F722C4}" destId="{E498E018-09F4-4624-99BA-F79D5541D8F9}" srcOrd="0" destOrd="0" presId="urn:microsoft.com/office/officeart/2005/8/layout/orgChart1"/>
+    <dgm:cxn modelId="{C6EFB021-B2B6-4556-9AA1-EFEF65F132CB}" type="presOf" srcId="{36C3278C-1CCD-4CD6-9AD0-707F6049B47A}" destId="{A8C10157-D9A6-4BEC-8BC8-EE2E878F7CE7}" srcOrd="0" destOrd="0" presId="urn:microsoft.com/office/officeart/2005/8/layout/orgChart1"/>
+    <dgm:cxn modelId="{4456A02E-95E1-4F75-8F18-A208061F8FA3}" type="presOf" srcId="{751C70BF-75D9-4013-9C39-5FC64C4B3E7B}" destId="{30EE13EE-D8DB-4600-87D2-393DFF2B70AF}" srcOrd="0" destOrd="0" presId="urn:microsoft.com/office/officeart/2005/8/layout/orgChart1"/>
+    <dgm:cxn modelId="{8208C9A3-3458-4028-9844-9F5AA73FA119}" type="presParOf" srcId="{903DD70D-5ABA-41C3-BAFB-4C923741C1FE}" destId="{D4B032FC-8330-4CA2-B46A-BB8C75925A3E}" srcOrd="0" destOrd="0" presId="urn:microsoft.com/office/officeart/2005/8/layout/orgChart1"/>
+    <dgm:cxn modelId="{A4070503-19AF-4412-9312-49FD31C88736}" type="presParOf" srcId="{D4B032FC-8330-4CA2-B46A-BB8C75925A3E}" destId="{44224700-D99A-4C7C-B558-12296CA6210C}" srcOrd="0" destOrd="0" presId="urn:microsoft.com/office/officeart/2005/8/layout/orgChart1"/>
+    <dgm:cxn modelId="{50E96187-7499-4E06-AAFD-9F259736DDA0}" type="presParOf" srcId="{44224700-D99A-4C7C-B558-12296CA6210C}" destId="{71324F27-610A-4E6C-9793-C173CDA22D81}" srcOrd="0" destOrd="0" presId="urn:microsoft.com/office/officeart/2005/8/layout/orgChart1"/>
+    <dgm:cxn modelId="{EFD6B008-27C1-4A26-8141-BC297A9FD8B0}" type="presParOf" srcId="{44224700-D99A-4C7C-B558-12296CA6210C}" destId="{FDBA31C0-9F53-44A4-BB66-2128028D6DFC}" srcOrd="1" destOrd="0" presId="urn:microsoft.com/office/officeart/2005/8/layout/orgChart1"/>
+    <dgm:cxn modelId="{617DB2D8-90AB-4B9F-AD1E-120969943F10}" type="presParOf" srcId="{D4B032FC-8330-4CA2-B46A-BB8C75925A3E}" destId="{0D5FAEA3-4D97-442C-AE94-E7B84CDD1C8F}" srcOrd="1" destOrd="0" presId="urn:microsoft.com/office/officeart/2005/8/layout/orgChart1"/>
+    <dgm:cxn modelId="{A18E2054-CAC1-40AF-9774-ECD6B2A26E2F}" type="presParOf" srcId="{0D5FAEA3-4D97-442C-AE94-E7B84CDD1C8F}" destId="{F2AC7F62-B18A-4004-904A-04D89D1FE7A2}" srcOrd="0" destOrd="0" presId="urn:microsoft.com/office/officeart/2005/8/layout/orgChart1"/>
+    <dgm:cxn modelId="{0985B619-2C7B-4F27-9C18-07E469167FAC}" type="presParOf" srcId="{0D5FAEA3-4D97-442C-AE94-E7B84CDD1C8F}" destId="{9BA1707E-2175-401C-BE3D-5CC3D59A8038}" srcOrd="1" destOrd="0" presId="urn:microsoft.com/office/officeart/2005/8/layout/orgChart1"/>
+    <dgm:cxn modelId="{74F78E4A-5F92-4AD7-A839-B7B2FCB30C46}" type="presParOf" srcId="{9BA1707E-2175-401C-BE3D-5CC3D59A8038}" destId="{5C9C0939-8C21-47E4-993B-02611BC1946B}" srcOrd="0" destOrd="0" presId="urn:microsoft.com/office/officeart/2005/8/layout/orgChart1"/>
+    <dgm:cxn modelId="{E3EEE8AB-6620-439D-A98E-48A799997DC8}" type="presParOf" srcId="{5C9C0939-8C21-47E4-993B-02611BC1946B}" destId="{0745ABF3-D10B-4BD6-BFD1-FC217C8684CB}" srcOrd="0" destOrd="0" presId="urn:microsoft.com/office/officeart/2005/8/layout/orgChart1"/>
+    <dgm:cxn modelId="{0EBFCE2B-6B5F-46B8-A314-298FADE270AB}" type="presParOf" srcId="{5C9C0939-8C21-47E4-993B-02611BC1946B}" destId="{B18484D9-CF07-47C0-BBE2-FA7BB173E78B}" srcOrd="1" destOrd="0" presId="urn:microsoft.com/office/officeart/2005/8/layout/orgChart1"/>
+    <dgm:cxn modelId="{024753A2-33B4-447C-B73F-59261248BCF0}" type="presParOf" srcId="{9BA1707E-2175-401C-BE3D-5CC3D59A8038}" destId="{563D3CCD-5355-41FD-A395-7C1DBCB58F80}" srcOrd="1" destOrd="0" presId="urn:microsoft.com/office/officeart/2005/8/layout/orgChart1"/>
+    <dgm:cxn modelId="{923EEFE7-0605-4DA8-B3BB-B86FD315DB7F}" type="presParOf" srcId="{563D3CCD-5355-41FD-A395-7C1DBCB58F80}" destId="{2459D000-FF3B-402D-8C26-DF56B511695A}" srcOrd="0" destOrd="0" presId="urn:microsoft.com/office/officeart/2005/8/layout/orgChart1"/>
+    <dgm:cxn modelId="{2AAD1F04-05F4-440A-89B3-D8089F19B3A5}" type="presParOf" srcId="{563D3CCD-5355-41FD-A395-7C1DBCB58F80}" destId="{82868517-F5DB-4FB2-ABCA-1353D694FBCF}" srcOrd="1" destOrd="0" presId="urn:microsoft.com/office/officeart/2005/8/layout/orgChart1"/>
+    <dgm:cxn modelId="{AA1AAD58-6905-4BD2-BDA4-31AD171CD9FF}" type="presParOf" srcId="{82868517-F5DB-4FB2-ABCA-1353D694FBCF}" destId="{FB258AAC-838C-471A-A400-CE9503A2CF26}" srcOrd="0" destOrd="0" presId="urn:microsoft.com/office/officeart/2005/8/layout/orgChart1"/>
+    <dgm:cxn modelId="{CDDD0854-307A-4301-BDA8-3CE3ED8E416D}" type="presParOf" srcId="{FB258AAC-838C-471A-A400-CE9503A2CF26}" destId="{8FAABA2D-EE24-4594-8B67-CB1557B3847D}" srcOrd="0" destOrd="0" presId="urn:microsoft.com/office/officeart/2005/8/layout/orgChart1"/>
+    <dgm:cxn modelId="{5EDBADDD-E8C8-40EE-B092-4B0F78F3DE09}" type="presParOf" srcId="{FB258AAC-838C-471A-A400-CE9503A2CF26}" destId="{8860459C-727A-4E31-93D9-1A0A591A8CFE}" srcOrd="1" destOrd="0" presId="urn:microsoft.com/office/officeart/2005/8/layout/orgChart1"/>
+    <dgm:cxn modelId="{51F133C7-6C3F-4DF3-8C7B-F8D1A303A81B}" type="presParOf" srcId="{82868517-F5DB-4FB2-ABCA-1353D694FBCF}" destId="{1D637253-213B-4281-8BE6-98E2A263B945}" srcOrd="1" destOrd="0" presId="urn:microsoft.com/office/officeart/2005/8/layout/orgChart1"/>
+    <dgm:cxn modelId="{9E3819EC-6679-42AD-957C-935B8D31BDB4}" type="presParOf" srcId="{82868517-F5DB-4FB2-ABCA-1353D694FBCF}" destId="{D27BA014-CB98-4C16-A4BE-92434F7F1E94}" srcOrd="2" destOrd="0" presId="urn:microsoft.com/office/officeart/2005/8/layout/orgChart1"/>
+    <dgm:cxn modelId="{48216348-C056-4A36-85BF-156A29CA3538}" type="presParOf" srcId="{563D3CCD-5355-41FD-A395-7C1DBCB58F80}" destId="{20B835B4-8F22-4526-8CFB-9D68F9146430}" srcOrd="2" destOrd="0" presId="urn:microsoft.com/office/officeart/2005/8/layout/orgChart1"/>
+    <dgm:cxn modelId="{DEEAC6DF-2516-4E80-B03B-379B3E334290}" type="presParOf" srcId="{563D3CCD-5355-41FD-A395-7C1DBCB58F80}" destId="{E83FFFF1-BB60-4168-A685-A39EEC37E10C}" srcOrd="3" destOrd="0" presId="urn:microsoft.com/office/officeart/2005/8/layout/orgChart1"/>
+    <dgm:cxn modelId="{9DDBC378-52E9-4C62-A75F-3742EF81C6B9}" type="presParOf" srcId="{E83FFFF1-BB60-4168-A685-A39EEC37E10C}" destId="{71FFB6F6-DC8A-4286-B027-5DC21C3E9866}" srcOrd="0" destOrd="0" presId="urn:microsoft.com/office/officeart/2005/8/layout/orgChart1"/>
+    <dgm:cxn modelId="{D4B542A9-5F2F-4017-A99F-C48B38FA3909}" type="presParOf" srcId="{71FFB6F6-DC8A-4286-B027-5DC21C3E9866}" destId="{3E27DD5E-2ACB-4C3F-96F2-190989F7D22A}" srcOrd="0" destOrd="0" presId="urn:microsoft.com/office/officeart/2005/8/layout/orgChart1"/>
+    <dgm:cxn modelId="{08483C14-F22A-476C-AE98-0B838E7F0D03}" type="presParOf" srcId="{71FFB6F6-DC8A-4286-B027-5DC21C3E9866}" destId="{AC18F01F-615D-4B34-9342-ADA5E8FFDB84}" srcOrd="1" destOrd="0" presId="urn:microsoft.com/office/officeart/2005/8/layout/orgChart1"/>
+    <dgm:cxn modelId="{AB09FD98-8843-4771-A64D-7E89455E257F}" type="presParOf" srcId="{E83FFFF1-BB60-4168-A685-A39EEC37E10C}" destId="{6A11A964-CAF7-4995-839A-7CF7131B8C85}" srcOrd="1" destOrd="0" presId="urn:microsoft.com/office/officeart/2005/8/layout/orgChart1"/>
+    <dgm:cxn modelId="{6FB8370F-CDA0-4AE7-A0B9-7E5270A6BCB2}" type="presParOf" srcId="{E83FFFF1-BB60-4168-A685-A39EEC37E10C}" destId="{16DBE25B-2F33-4DD7-8F4D-33F011A9D066}" srcOrd="2" destOrd="0" presId="urn:microsoft.com/office/officeart/2005/8/layout/orgChart1"/>
+    <dgm:cxn modelId="{8BBD6B6C-750D-45D5-8B9F-2E47250E60B0}" type="presParOf" srcId="{563D3CCD-5355-41FD-A395-7C1DBCB58F80}" destId="{E498E018-09F4-4624-99BA-F79D5541D8F9}" srcOrd="4" destOrd="0" presId="urn:microsoft.com/office/officeart/2005/8/layout/orgChart1"/>
+    <dgm:cxn modelId="{BC0825D1-4E81-4110-9233-6BACCB17B362}" type="presParOf" srcId="{563D3CCD-5355-41FD-A395-7C1DBCB58F80}" destId="{82D73A71-CCC6-4C22-9AE3-DC27C8C6AFD6}" srcOrd="5" destOrd="0" presId="urn:microsoft.com/office/officeart/2005/8/layout/orgChart1"/>
+    <dgm:cxn modelId="{06C5F082-BD85-4DEA-9343-0C1A8C21A666}" type="presParOf" srcId="{82D73A71-CCC6-4C22-9AE3-DC27C8C6AFD6}" destId="{F8EDF28C-2960-4C49-BCD1-D246E8BBCA3B}" srcOrd="0" destOrd="0" presId="urn:microsoft.com/office/officeart/2005/8/layout/orgChart1"/>
+    <dgm:cxn modelId="{0D0FA40F-DCA4-4EF3-8E76-96B9F659C962}" type="presParOf" srcId="{F8EDF28C-2960-4C49-BCD1-D246E8BBCA3B}" destId="{19D30342-8B9F-4CDF-8E07-08B7BC98B7F0}" srcOrd="0" destOrd="0" presId="urn:microsoft.com/office/officeart/2005/8/layout/orgChart1"/>
+    <dgm:cxn modelId="{84DC2E5C-19AF-4136-95F4-2B6E8680C470}" type="presParOf" srcId="{F8EDF28C-2960-4C49-BCD1-D246E8BBCA3B}" destId="{BFEF2D6E-BD60-4B18-97F2-FD066E48E86B}" srcOrd="1" destOrd="0" presId="urn:microsoft.com/office/officeart/2005/8/layout/orgChart1"/>
+    <dgm:cxn modelId="{26BF11B5-687E-4B62-9AFA-28092F53326D}" type="presParOf" srcId="{82D73A71-CCC6-4C22-9AE3-DC27C8C6AFD6}" destId="{D75B11EF-F47B-4BB8-A8F4-08F3459461B2}" srcOrd="1" destOrd="0" presId="urn:microsoft.com/office/officeart/2005/8/layout/orgChart1"/>
+    <dgm:cxn modelId="{441404CA-6EAF-4463-B24B-59423CEC40E5}" type="presParOf" srcId="{82D73A71-CCC6-4C22-9AE3-DC27C8C6AFD6}" destId="{2D1EBAE4-CC10-42BE-95FE-E0F59148933B}" srcOrd="2" destOrd="0" presId="urn:microsoft.com/office/officeart/2005/8/layout/orgChart1"/>
+    <dgm:cxn modelId="{9896A141-2399-4927-B8B0-5EA9E75C00F2}" type="presParOf" srcId="{563D3CCD-5355-41FD-A395-7C1DBCB58F80}" destId="{16F87686-B56C-4D7D-87FB-656DA61311AB}" srcOrd="6" destOrd="0" presId="urn:microsoft.com/office/officeart/2005/8/layout/orgChart1"/>
+    <dgm:cxn modelId="{9C6F0E3C-7421-4D50-A0F6-76844423F3BA}" type="presParOf" srcId="{563D3CCD-5355-41FD-A395-7C1DBCB58F80}" destId="{612A3752-302F-45A0-9008-8ABB8BD969DB}" srcOrd="7" destOrd="0" presId="urn:microsoft.com/office/officeart/2005/8/layout/orgChart1"/>
+    <dgm:cxn modelId="{535FA83B-4978-47EA-9197-654FA3660C4B}" type="presParOf" srcId="{612A3752-302F-45A0-9008-8ABB8BD969DB}" destId="{078C165A-29D2-43BE-BB15-04BDC145595C}" srcOrd="0" destOrd="0" presId="urn:microsoft.com/office/officeart/2005/8/layout/orgChart1"/>
+    <dgm:cxn modelId="{093D1406-C6DA-4132-BEFE-728EEEB6F716}" type="presParOf" srcId="{078C165A-29D2-43BE-BB15-04BDC145595C}" destId="{1841E13B-0DF1-471E-99BC-69721716D637}" srcOrd="0" destOrd="0" presId="urn:microsoft.com/office/officeart/2005/8/layout/orgChart1"/>
+    <dgm:cxn modelId="{84022341-56D1-49C1-9965-57B8876148CD}" type="presParOf" srcId="{078C165A-29D2-43BE-BB15-04BDC145595C}" destId="{382D4C3F-8FB1-421E-AAE9-8C80879E1786}" srcOrd="1" destOrd="0" presId="urn:microsoft.com/office/officeart/2005/8/layout/orgChart1"/>
+    <dgm:cxn modelId="{5576722F-DD6A-45DD-8200-092B8F3543F2}" type="presParOf" srcId="{612A3752-302F-45A0-9008-8ABB8BD969DB}" destId="{69EE3C51-9A27-4185-AC77-CA776170DAB6}" srcOrd="1" destOrd="0" presId="urn:microsoft.com/office/officeart/2005/8/layout/orgChart1"/>
+    <dgm:cxn modelId="{B8376238-0313-4C36-B86D-19AB5817B97C}" type="presParOf" srcId="{612A3752-302F-45A0-9008-8ABB8BD969DB}" destId="{57EE9A94-61FF-4A3A-AAC8-AE4BDC4FCD76}" srcOrd="2" destOrd="0" presId="urn:microsoft.com/office/officeart/2005/8/layout/orgChart1"/>
+    <dgm:cxn modelId="{525B743D-38B2-4FDC-8028-4E10A5672856}" type="presParOf" srcId="{563D3CCD-5355-41FD-A395-7C1DBCB58F80}" destId="{78160387-D289-4AAC-87EF-806B85DD40B3}" srcOrd="8" destOrd="0" presId="urn:microsoft.com/office/officeart/2005/8/layout/orgChart1"/>
+    <dgm:cxn modelId="{0BE23C61-681B-423D-88C5-BAA6AACFE79C}" type="presParOf" srcId="{563D3CCD-5355-41FD-A395-7C1DBCB58F80}" destId="{276F24E6-AD4D-4F49-A240-8211602CE81B}" srcOrd="9" destOrd="0" presId="urn:microsoft.com/office/officeart/2005/8/layout/orgChart1"/>
+    <dgm:cxn modelId="{B1C06555-5A92-45EB-88EA-22F6EE74F34D}" type="presParOf" srcId="{276F24E6-AD4D-4F49-A240-8211602CE81B}" destId="{16BDFBC1-5148-4FAB-9C87-EAA0B4A9048B}" srcOrd="0" destOrd="0" presId="urn:microsoft.com/office/officeart/2005/8/layout/orgChart1"/>
+    <dgm:cxn modelId="{66CFF3E1-52B9-4066-B837-38C0C25F3DBF}" type="presParOf" srcId="{16BDFBC1-5148-4FAB-9C87-EAA0B4A9048B}" destId="{D11D011A-1E92-4EC7-81D0-7D8B2B0DA01E}" srcOrd="0" destOrd="0" presId="urn:microsoft.com/office/officeart/2005/8/layout/orgChart1"/>
+    <dgm:cxn modelId="{E692403B-A9B4-4015-9E12-1ED5398D7DFB}" type="presParOf" srcId="{16BDFBC1-5148-4FAB-9C87-EAA0B4A9048B}" destId="{308359F9-A934-404F-BBC8-56B75F44D2E3}" srcOrd="1" destOrd="0" presId="urn:microsoft.com/office/officeart/2005/8/layout/orgChart1"/>
+    <dgm:cxn modelId="{D4524B19-6162-458E-8BD7-884221620605}" type="presParOf" srcId="{276F24E6-AD4D-4F49-A240-8211602CE81B}" destId="{240CA941-D65B-42AA-8A20-EFAFC926FE6A}" srcOrd="1" destOrd="0" presId="urn:microsoft.com/office/officeart/2005/8/layout/orgChart1"/>
+    <dgm:cxn modelId="{B385A643-8D0E-4546-9435-3109F24362C7}" type="presParOf" srcId="{276F24E6-AD4D-4F49-A240-8211602CE81B}" destId="{0C99FE2E-AC19-4C77-8879-E65A0FA36CA4}" srcOrd="2" destOrd="0" presId="urn:microsoft.com/office/officeart/2005/8/layout/orgChart1"/>
+    <dgm:cxn modelId="{0EA10AC2-738E-41E8-A656-F38AAD7E208E}" type="presParOf" srcId="{563D3CCD-5355-41FD-A395-7C1DBCB58F80}" destId="{6E22B95E-5FA9-44E3-9E2A-641E890765A5}" srcOrd="10" destOrd="0" presId="urn:microsoft.com/office/officeart/2005/8/layout/orgChart1"/>
+    <dgm:cxn modelId="{8556F37F-2F6D-4690-89A7-CEF12FC8C045}" type="presParOf" srcId="{563D3CCD-5355-41FD-A395-7C1DBCB58F80}" destId="{BB7B0A38-88C3-4E5C-89C1-91C69A82DAB4}" srcOrd="11" destOrd="0" presId="urn:microsoft.com/office/officeart/2005/8/layout/orgChart1"/>
+    <dgm:cxn modelId="{3D4B7961-C20D-41CE-80D4-2B196F81E408}" type="presParOf" srcId="{BB7B0A38-88C3-4E5C-89C1-91C69A82DAB4}" destId="{0F65415C-7361-4899-9981-46121AF2E17C}" srcOrd="0" destOrd="0" presId="urn:microsoft.com/office/officeart/2005/8/layout/orgChart1"/>
+    <dgm:cxn modelId="{EE99EFDC-9F10-49F3-90CB-458E1201548A}" type="presParOf" srcId="{0F65415C-7361-4899-9981-46121AF2E17C}" destId="{A8C10157-D9A6-4BEC-8BC8-EE2E878F7CE7}" srcOrd="0" destOrd="0" presId="urn:microsoft.com/office/officeart/2005/8/layout/orgChart1"/>
+    <dgm:cxn modelId="{DE996FAC-85F0-4B6E-B808-C3D90B10E66A}" type="presParOf" srcId="{0F65415C-7361-4899-9981-46121AF2E17C}" destId="{F21D59C2-3C5F-4B76-B05E-1171B7C6F6DC}" srcOrd="1" destOrd="0" presId="urn:microsoft.com/office/officeart/2005/8/layout/orgChart1"/>
+    <dgm:cxn modelId="{3224D6DB-F119-4719-8A21-DD8D6448BEE8}" type="presParOf" srcId="{BB7B0A38-88C3-4E5C-89C1-91C69A82DAB4}" destId="{5F88E451-E17E-469D-9D70-6D6CC4E67A9A}" srcOrd="1" destOrd="0" presId="urn:microsoft.com/office/officeart/2005/8/layout/orgChart1"/>
+    <dgm:cxn modelId="{0E135A7B-4D6E-4AFA-9AE8-FCCFB4682A23}" type="presParOf" srcId="{BB7B0A38-88C3-4E5C-89C1-91C69A82DAB4}" destId="{A4E5D639-2EB4-4B1A-AA64-524E328D7036}" srcOrd="2" destOrd="0" presId="urn:microsoft.com/office/officeart/2005/8/layout/orgChart1"/>
+    <dgm:cxn modelId="{AE6B6F13-F5D4-4D73-A8C6-CD381A99DFC5}" type="presParOf" srcId="{563D3CCD-5355-41FD-A395-7C1DBCB58F80}" destId="{30EE13EE-D8DB-4600-87D2-393DFF2B70AF}" srcOrd="12" destOrd="0" presId="urn:microsoft.com/office/officeart/2005/8/layout/orgChart1"/>
+    <dgm:cxn modelId="{73D7E533-8D23-44E4-BD2F-E5521F13BD02}" type="presParOf" srcId="{563D3CCD-5355-41FD-A395-7C1DBCB58F80}" destId="{99298B5C-2DD8-46C7-9738-A138F02BEC6C}" srcOrd="13" destOrd="0" presId="urn:microsoft.com/office/officeart/2005/8/layout/orgChart1"/>
+    <dgm:cxn modelId="{1ADDB0DC-5371-41E4-ABF9-26954B0D9175}" type="presParOf" srcId="{99298B5C-2DD8-46C7-9738-A138F02BEC6C}" destId="{CBC12964-7A80-4806-B9A4-AF5B2F5B4554}" srcOrd="0" destOrd="0" presId="urn:microsoft.com/office/officeart/2005/8/layout/orgChart1"/>
+    <dgm:cxn modelId="{664CC076-5DDB-4E39-BE85-F2E65C15FB1A}" type="presParOf" srcId="{CBC12964-7A80-4806-B9A4-AF5B2F5B4554}" destId="{03594DEF-FFE9-4381-A292-36708A42F664}" srcOrd="0" destOrd="0" presId="urn:microsoft.com/office/officeart/2005/8/layout/orgChart1"/>
+    <dgm:cxn modelId="{6462BA4F-A894-4455-953C-6A0A52FADAA1}" type="presParOf" srcId="{CBC12964-7A80-4806-B9A4-AF5B2F5B4554}" destId="{24EF3FE6-3F63-45B6-961C-8BF27D2D5862}" srcOrd="1" destOrd="0" presId="urn:microsoft.com/office/officeart/2005/8/layout/orgChart1"/>
+    <dgm:cxn modelId="{B8FC0DAE-48BD-45B1-827F-57A322826904}" type="presParOf" srcId="{99298B5C-2DD8-46C7-9738-A138F02BEC6C}" destId="{47F0835D-0C12-4533-A065-5D526A80FE69}" srcOrd="1" destOrd="0" presId="urn:microsoft.com/office/officeart/2005/8/layout/orgChart1"/>
+    <dgm:cxn modelId="{B1547DE5-7411-4E7B-94F7-89AC6E41AC2A}" type="presParOf" srcId="{99298B5C-2DD8-46C7-9738-A138F02BEC6C}" destId="{8BE8A997-3267-4129-BE0A-010D709CAD0A}" srcOrd="2" destOrd="0" presId="urn:microsoft.com/office/officeart/2005/8/layout/orgChart1"/>
+    <dgm:cxn modelId="{61B72A36-27BA-4406-98FC-57943E2603A6}" type="presParOf" srcId="{9BA1707E-2175-401C-BE3D-5CC3D59A8038}" destId="{58B5D40D-2E31-4903-8B82-781731DAC759}" srcOrd="2" destOrd="0" presId="urn:microsoft.com/office/officeart/2005/8/layout/orgChart1"/>
+    <dgm:cxn modelId="{1E3958B5-473C-4B1C-8201-C84CE3441C3D}" type="presParOf" srcId="{58B5D40D-2E31-4903-8B82-781731DAC759}" destId="{80996CDA-4B6D-4BB4-B7AC-714F1CCBC887}" srcOrd="0" destOrd="0" presId="urn:microsoft.com/office/officeart/2005/8/layout/orgChart1"/>
+    <dgm:cxn modelId="{9654937D-E196-4AA5-B56E-6E8C519727C0}" type="presParOf" srcId="{58B5D40D-2E31-4903-8B82-781731DAC759}" destId="{8517DAE0-D7F6-4126-AF2D-9DCDD5C1B0A5}" srcOrd="1" destOrd="0" presId="urn:microsoft.com/office/officeart/2005/8/layout/orgChart1"/>
+    <dgm:cxn modelId="{EFCDA24D-D7FD-4A1A-AE77-C84D3F68CEBF}" type="presParOf" srcId="{8517DAE0-D7F6-4126-AF2D-9DCDD5C1B0A5}" destId="{CED222D1-17A3-4133-B4C0-B8935E618C43}" srcOrd="0" destOrd="0" presId="urn:microsoft.com/office/officeart/2005/8/layout/orgChart1"/>
+    <dgm:cxn modelId="{596258A8-BD36-46C3-8422-D68A749B6869}" type="presParOf" srcId="{CED222D1-17A3-4133-B4C0-B8935E618C43}" destId="{5DD2C098-E408-414B-9FA6-3AE9F707CEC2}" srcOrd="0" destOrd="0" presId="urn:microsoft.com/office/officeart/2005/8/layout/orgChart1"/>
+    <dgm:cxn modelId="{65476EED-A341-46B0-85AB-690773F75819}" type="presParOf" srcId="{CED222D1-17A3-4133-B4C0-B8935E618C43}" destId="{B8F42E4B-7FDC-4228-8DF3-AB36A5C173D4}" srcOrd="1" destOrd="0" presId="urn:microsoft.com/office/officeart/2005/8/layout/orgChart1"/>
+    <dgm:cxn modelId="{4820A654-3FA4-4323-AF1D-247B98831221}" type="presParOf" srcId="{8517DAE0-D7F6-4126-AF2D-9DCDD5C1B0A5}" destId="{13B4E5B8-836E-4E87-A9D4-88C89F1B842A}" srcOrd="1" destOrd="0" presId="urn:microsoft.com/office/officeart/2005/8/layout/orgChart1"/>
+    <dgm:cxn modelId="{BC86CDC4-1D25-4DCF-B3BD-CCA5B8591E13}" type="presParOf" srcId="{8517DAE0-D7F6-4126-AF2D-9DCDD5C1B0A5}" destId="{304E0CCF-9416-42FE-8543-2C57AD2314E7}" srcOrd="2" destOrd="0" presId="urn:microsoft.com/office/officeart/2005/8/layout/orgChart1"/>
+    <dgm:cxn modelId="{CD85B4FC-CF9E-4F7F-9503-4194512DE337}" type="presParOf" srcId="{D4B032FC-8330-4CA2-B46A-BB8C75925A3E}" destId="{AA84AE70-C269-414F-ADA6-B38DD2A6AC64}" srcOrd="2" destOrd="0" presId="urn:microsoft.com/office/officeart/2005/8/layout/orgChart1"/>
   </dgm:cxnLst>
   <dgm:bg/>
   <dgm:whole>
@@ -36093,7 +36254,1745 @@
       <a:prstDash val="dash"/>
     </a:ln>
   </dgm:whole>
+  <dgm:extLst>
+    <a:ext uri="http://schemas.microsoft.com/office/drawing/2008/diagram">
+      <dsp:dataModelExt xmlns:dsp="http://schemas.microsoft.com/office/drawing/2008/diagram" xmlns="" relId="rId14" minVer="http://schemas.openxmlformats.org/drawingml/2006/diagram"/>
+    </a:ext>
+  </dgm:extLst>
 </dgm:dataModel>
+</file>
+
+<file path=word/diagrams/drawing1.xml><?xml version="1.0" encoding="utf-8"?>
+<dsp:drawing xmlns:dgm="http://schemas.openxmlformats.org/drawingml/2006/diagram" xmlns:a="http://schemas.openxmlformats.org/drawingml/2006/main" xmlns:dsp="http://schemas.microsoft.com/office/drawing/2008/diagram">
+  <dsp:spTree>
+    <dsp:nvGrpSpPr>
+      <dsp:cNvPr id="0" name=""/>
+      <dsp:cNvGrpSpPr/>
+    </dsp:nvGrpSpPr>
+    <dsp:grpSpPr/>
+    <dsp:sp modelId="{80996CDA-4B6D-4BB4-B7AC-714F1CCBC887}">
+      <dsp:nvSpPr>
+        <dsp:cNvPr id="0" name=""/>
+        <dsp:cNvSpPr/>
+      </dsp:nvSpPr>
+      <dsp:spPr>
+        <a:xfrm>
+          <a:off x="3561715" y="1895457"/>
+          <a:ext cx="832316" cy="407737"/>
+        </a:xfrm>
+        <a:custGeom>
+          <a:avLst/>
+          <a:gdLst/>
+          <a:ahLst/>
+          <a:cxnLst/>
+          <a:rect l="0" t="0" r="0" b="0"/>
+          <a:pathLst>
+            <a:path>
+              <a:moveTo>
+                <a:pt x="0" y="0"/>
+              </a:moveTo>
+              <a:lnTo>
+                <a:pt x="0" y="407737"/>
+              </a:lnTo>
+              <a:lnTo>
+                <a:pt x="832316" y="407737"/>
+              </a:lnTo>
+            </a:path>
+          </a:pathLst>
+        </a:custGeom>
+        <a:noFill/>
+        <a:ln w="25400" cap="flat" cmpd="sng" algn="ctr">
+          <a:solidFill>
+            <a:srgbClr val="5DBCAC"/>
+          </a:solidFill>
+          <a:prstDash val="dash"/>
+        </a:ln>
+        <a:effectLst/>
+        <a:scene3d>
+          <a:camera prst="orthographicFront"/>
+          <a:lightRig rig="threePt" dir="t">
+            <a:rot lat="0" lon="0" rev="7500000"/>
+          </a:lightRig>
+        </a:scene3d>
+        <a:sp3d z="-40000" prstMaterial="matte"/>
+      </dsp:spPr>
+      <dsp:style>
+        <a:lnRef idx="2">
+          <a:scrgbClr r="0" g="0" b="0"/>
+        </a:lnRef>
+        <a:fillRef idx="0">
+          <a:scrgbClr r="0" g="0" b="0"/>
+        </a:fillRef>
+        <a:effectRef idx="0">
+          <a:scrgbClr r="0" g="0" b="0"/>
+        </a:effectRef>
+        <a:fontRef idx="minor"/>
+      </dsp:style>
+    </dsp:sp>
+    <dsp:sp modelId="{30EE13EE-D8DB-4600-87D2-393DFF2B70AF}">
+      <dsp:nvSpPr>
+        <dsp:cNvPr id="0" name=""/>
+        <dsp:cNvSpPr/>
+      </dsp:nvSpPr>
+      <dsp:spPr>
+        <a:xfrm>
+          <a:off x="432834" y="1895457"/>
+          <a:ext cx="3128880" cy="792994"/>
+        </a:xfrm>
+        <a:custGeom>
+          <a:avLst/>
+          <a:gdLst/>
+          <a:ahLst/>
+          <a:cxnLst/>
+          <a:rect l="0" t="0" r="0" b="0"/>
+          <a:pathLst>
+            <a:path>
+              <a:moveTo>
+                <a:pt x="3128880" y="0"/>
+              </a:moveTo>
+              <a:lnTo>
+                <a:pt x="3128880" y="702489"/>
+              </a:lnTo>
+              <a:lnTo>
+                <a:pt x="0" y="702489"/>
+              </a:lnTo>
+              <a:lnTo>
+                <a:pt x="0" y="792994"/>
+              </a:lnTo>
+            </a:path>
+          </a:pathLst>
+        </a:custGeom>
+        <a:noFill/>
+        <a:ln w="25400" cap="flat" cmpd="sng" algn="ctr">
+          <a:solidFill>
+            <a:schemeClr val="accent6">
+              <a:tint val="70000"/>
+              <a:hueOff val="0"/>
+              <a:satOff val="0"/>
+              <a:lumOff val="0"/>
+              <a:alphaOff val="0"/>
+            </a:schemeClr>
+          </a:solidFill>
+          <a:prstDash val="solid"/>
+        </a:ln>
+        <a:effectLst/>
+        <a:scene3d>
+          <a:camera prst="orthographicFront"/>
+          <a:lightRig rig="threePt" dir="t">
+            <a:rot lat="0" lon="0" rev="7500000"/>
+          </a:lightRig>
+        </a:scene3d>
+        <a:sp3d z="-40000" prstMaterial="matte"/>
+      </dsp:spPr>
+      <dsp:style>
+        <a:lnRef idx="2">
+          <a:scrgbClr r="0" g="0" b="0"/>
+        </a:lnRef>
+        <a:fillRef idx="0">
+          <a:scrgbClr r="0" g="0" b="0"/>
+        </a:fillRef>
+        <a:effectRef idx="0">
+          <a:scrgbClr r="0" g="0" b="0"/>
+        </a:effectRef>
+        <a:fontRef idx="minor"/>
+      </dsp:style>
+    </dsp:sp>
+    <dsp:sp modelId="{6E22B95E-5FA9-44E3-9E2A-641E890765A5}">
+      <dsp:nvSpPr>
+        <dsp:cNvPr id="0" name=""/>
+        <dsp:cNvSpPr/>
+      </dsp:nvSpPr>
+      <dsp:spPr>
+        <a:xfrm>
+          <a:off x="1475794" y="1895457"/>
+          <a:ext cx="2085920" cy="792994"/>
+        </a:xfrm>
+        <a:custGeom>
+          <a:avLst/>
+          <a:gdLst/>
+          <a:ahLst/>
+          <a:cxnLst/>
+          <a:rect l="0" t="0" r="0" b="0"/>
+          <a:pathLst>
+            <a:path>
+              <a:moveTo>
+                <a:pt x="2085920" y="0"/>
+              </a:moveTo>
+              <a:lnTo>
+                <a:pt x="2085920" y="702489"/>
+              </a:lnTo>
+              <a:lnTo>
+                <a:pt x="0" y="702489"/>
+              </a:lnTo>
+              <a:lnTo>
+                <a:pt x="0" y="792994"/>
+              </a:lnTo>
+            </a:path>
+          </a:pathLst>
+        </a:custGeom>
+        <a:noFill/>
+        <a:ln w="25400" cap="flat" cmpd="sng" algn="ctr">
+          <a:solidFill>
+            <a:schemeClr val="accent6">
+              <a:tint val="70000"/>
+              <a:hueOff val="0"/>
+              <a:satOff val="0"/>
+              <a:lumOff val="0"/>
+              <a:alphaOff val="0"/>
+            </a:schemeClr>
+          </a:solidFill>
+          <a:prstDash val="solid"/>
+        </a:ln>
+        <a:effectLst/>
+        <a:scene3d>
+          <a:camera prst="orthographicFront"/>
+          <a:lightRig rig="threePt" dir="t">
+            <a:rot lat="0" lon="0" rev="7500000"/>
+          </a:lightRig>
+        </a:scene3d>
+        <a:sp3d z="-40000" prstMaterial="matte"/>
+      </dsp:spPr>
+      <dsp:style>
+        <a:lnRef idx="2">
+          <a:scrgbClr r="0" g="0" b="0"/>
+        </a:lnRef>
+        <a:fillRef idx="0">
+          <a:scrgbClr r="0" g="0" b="0"/>
+        </a:fillRef>
+        <a:effectRef idx="0">
+          <a:scrgbClr r="0" g="0" b="0"/>
+        </a:effectRef>
+        <a:fontRef idx="minor"/>
+      </dsp:style>
+    </dsp:sp>
+    <dsp:sp modelId="{78160387-D289-4AAC-87EF-806B85DD40B3}">
+      <dsp:nvSpPr>
+        <dsp:cNvPr id="0" name=""/>
+        <dsp:cNvSpPr/>
+      </dsp:nvSpPr>
+      <dsp:spPr>
+        <a:xfrm>
+          <a:off x="2518754" y="1895457"/>
+          <a:ext cx="1042960" cy="792994"/>
+        </a:xfrm>
+        <a:custGeom>
+          <a:avLst/>
+          <a:gdLst/>
+          <a:ahLst/>
+          <a:cxnLst/>
+          <a:rect l="0" t="0" r="0" b="0"/>
+          <a:pathLst>
+            <a:path>
+              <a:moveTo>
+                <a:pt x="1042960" y="0"/>
+              </a:moveTo>
+              <a:lnTo>
+                <a:pt x="1042960" y="702489"/>
+              </a:lnTo>
+              <a:lnTo>
+                <a:pt x="0" y="702489"/>
+              </a:lnTo>
+              <a:lnTo>
+                <a:pt x="0" y="792994"/>
+              </a:lnTo>
+            </a:path>
+          </a:pathLst>
+        </a:custGeom>
+        <a:noFill/>
+        <a:ln w="25400" cap="flat" cmpd="sng" algn="ctr">
+          <a:solidFill>
+            <a:schemeClr val="accent6">
+              <a:tint val="70000"/>
+              <a:hueOff val="0"/>
+              <a:satOff val="0"/>
+              <a:lumOff val="0"/>
+              <a:alphaOff val="0"/>
+            </a:schemeClr>
+          </a:solidFill>
+          <a:prstDash val="solid"/>
+        </a:ln>
+        <a:effectLst/>
+        <a:scene3d>
+          <a:camera prst="orthographicFront"/>
+          <a:lightRig rig="threePt" dir="t">
+            <a:rot lat="0" lon="0" rev="7500000"/>
+          </a:lightRig>
+        </a:scene3d>
+        <a:sp3d z="-40000" prstMaterial="matte"/>
+      </dsp:spPr>
+      <dsp:style>
+        <a:lnRef idx="2">
+          <a:scrgbClr r="0" g="0" b="0"/>
+        </a:lnRef>
+        <a:fillRef idx="0">
+          <a:scrgbClr r="0" g="0" b="0"/>
+        </a:fillRef>
+        <a:effectRef idx="0">
+          <a:scrgbClr r="0" g="0" b="0"/>
+        </a:effectRef>
+        <a:fontRef idx="minor"/>
+      </dsp:style>
+    </dsp:sp>
+    <dsp:sp modelId="{16F87686-B56C-4D7D-87FB-656DA61311AB}">
+      <dsp:nvSpPr>
+        <dsp:cNvPr id="0" name=""/>
+        <dsp:cNvSpPr/>
+      </dsp:nvSpPr>
+      <dsp:spPr>
+        <a:xfrm>
+          <a:off x="3515995" y="1895457"/>
+          <a:ext cx="91440" cy="792994"/>
+        </a:xfrm>
+        <a:custGeom>
+          <a:avLst/>
+          <a:gdLst/>
+          <a:ahLst/>
+          <a:cxnLst/>
+          <a:rect l="0" t="0" r="0" b="0"/>
+          <a:pathLst>
+            <a:path>
+              <a:moveTo>
+                <a:pt x="45720" y="0"/>
+              </a:moveTo>
+              <a:lnTo>
+                <a:pt x="45720" y="792994"/>
+              </a:lnTo>
+            </a:path>
+          </a:pathLst>
+        </a:custGeom>
+        <a:noFill/>
+        <a:ln w="25400" cap="flat" cmpd="sng" algn="ctr">
+          <a:solidFill>
+            <a:schemeClr val="accent6">
+              <a:tint val="70000"/>
+              <a:hueOff val="0"/>
+              <a:satOff val="0"/>
+              <a:lumOff val="0"/>
+              <a:alphaOff val="0"/>
+            </a:schemeClr>
+          </a:solidFill>
+          <a:prstDash val="solid"/>
+        </a:ln>
+        <a:effectLst/>
+        <a:scene3d>
+          <a:camera prst="orthographicFront"/>
+          <a:lightRig rig="threePt" dir="t">
+            <a:rot lat="0" lon="0" rev="7500000"/>
+          </a:lightRig>
+        </a:scene3d>
+        <a:sp3d z="-40000" prstMaterial="matte"/>
+      </dsp:spPr>
+      <dsp:style>
+        <a:lnRef idx="2">
+          <a:scrgbClr r="0" g="0" b="0"/>
+        </a:lnRef>
+        <a:fillRef idx="0">
+          <a:scrgbClr r="0" g="0" b="0"/>
+        </a:fillRef>
+        <a:effectRef idx="0">
+          <a:scrgbClr r="0" g="0" b="0"/>
+        </a:effectRef>
+        <a:fontRef idx="minor"/>
+      </dsp:style>
+    </dsp:sp>
+    <dsp:sp modelId="{E498E018-09F4-4624-99BA-F79D5541D8F9}">
+      <dsp:nvSpPr>
+        <dsp:cNvPr id="0" name=""/>
+        <dsp:cNvSpPr/>
+      </dsp:nvSpPr>
+      <dsp:spPr>
+        <a:xfrm>
+          <a:off x="3561715" y="1895457"/>
+          <a:ext cx="1042960" cy="792994"/>
+        </a:xfrm>
+        <a:custGeom>
+          <a:avLst/>
+          <a:gdLst/>
+          <a:ahLst/>
+          <a:cxnLst/>
+          <a:rect l="0" t="0" r="0" b="0"/>
+          <a:pathLst>
+            <a:path>
+              <a:moveTo>
+                <a:pt x="0" y="0"/>
+              </a:moveTo>
+              <a:lnTo>
+                <a:pt x="0" y="702489"/>
+              </a:lnTo>
+              <a:lnTo>
+                <a:pt x="1042960" y="702489"/>
+              </a:lnTo>
+              <a:lnTo>
+                <a:pt x="1042960" y="792994"/>
+              </a:lnTo>
+            </a:path>
+          </a:pathLst>
+        </a:custGeom>
+        <a:noFill/>
+        <a:ln w="25400" cap="flat" cmpd="sng" algn="ctr">
+          <a:solidFill>
+            <a:schemeClr val="accent6">
+              <a:tint val="70000"/>
+              <a:hueOff val="0"/>
+              <a:satOff val="0"/>
+              <a:lumOff val="0"/>
+              <a:alphaOff val="0"/>
+            </a:schemeClr>
+          </a:solidFill>
+          <a:prstDash val="solid"/>
+        </a:ln>
+        <a:effectLst/>
+        <a:scene3d>
+          <a:camera prst="orthographicFront"/>
+          <a:lightRig rig="threePt" dir="t">
+            <a:rot lat="0" lon="0" rev="7500000"/>
+          </a:lightRig>
+        </a:scene3d>
+        <a:sp3d z="-40000" prstMaterial="matte"/>
+      </dsp:spPr>
+      <dsp:style>
+        <a:lnRef idx="2">
+          <a:scrgbClr r="0" g="0" b="0"/>
+        </a:lnRef>
+        <a:fillRef idx="0">
+          <a:scrgbClr r="0" g="0" b="0"/>
+        </a:fillRef>
+        <a:effectRef idx="0">
+          <a:scrgbClr r="0" g="0" b="0"/>
+        </a:effectRef>
+        <a:fontRef idx="minor"/>
+      </dsp:style>
+    </dsp:sp>
+    <dsp:sp modelId="{20B835B4-8F22-4526-8CFB-9D68F9146430}">
+      <dsp:nvSpPr>
+        <dsp:cNvPr id="0" name=""/>
+        <dsp:cNvSpPr/>
+      </dsp:nvSpPr>
+      <dsp:spPr>
+        <a:xfrm>
+          <a:off x="3561715" y="1895457"/>
+          <a:ext cx="2085920" cy="792994"/>
+        </a:xfrm>
+        <a:custGeom>
+          <a:avLst/>
+          <a:gdLst/>
+          <a:ahLst/>
+          <a:cxnLst/>
+          <a:rect l="0" t="0" r="0" b="0"/>
+          <a:pathLst>
+            <a:path>
+              <a:moveTo>
+                <a:pt x="0" y="0"/>
+              </a:moveTo>
+              <a:lnTo>
+                <a:pt x="0" y="702489"/>
+              </a:lnTo>
+              <a:lnTo>
+                <a:pt x="2085920" y="702489"/>
+              </a:lnTo>
+              <a:lnTo>
+                <a:pt x="2085920" y="792994"/>
+              </a:lnTo>
+            </a:path>
+          </a:pathLst>
+        </a:custGeom>
+        <a:noFill/>
+        <a:ln w="25400" cap="flat" cmpd="sng" algn="ctr">
+          <a:solidFill>
+            <a:schemeClr val="accent6">
+              <a:tint val="70000"/>
+              <a:hueOff val="0"/>
+              <a:satOff val="0"/>
+              <a:lumOff val="0"/>
+              <a:alphaOff val="0"/>
+            </a:schemeClr>
+          </a:solidFill>
+          <a:prstDash val="solid"/>
+        </a:ln>
+        <a:effectLst/>
+        <a:scene3d>
+          <a:camera prst="orthographicFront"/>
+          <a:lightRig rig="threePt" dir="t">
+            <a:rot lat="0" lon="0" rev="7500000"/>
+          </a:lightRig>
+        </a:scene3d>
+        <a:sp3d z="-40000" prstMaterial="matte"/>
+      </dsp:spPr>
+      <dsp:style>
+        <a:lnRef idx="2">
+          <a:scrgbClr r="0" g="0" b="0"/>
+        </a:lnRef>
+        <a:fillRef idx="0">
+          <a:scrgbClr r="0" g="0" b="0"/>
+        </a:fillRef>
+        <a:effectRef idx="0">
+          <a:scrgbClr r="0" g="0" b="0"/>
+        </a:effectRef>
+        <a:fontRef idx="minor"/>
+      </dsp:style>
+    </dsp:sp>
+    <dsp:sp modelId="{2459D000-FF3B-402D-8C26-DF56B511695A}">
+      <dsp:nvSpPr>
+        <dsp:cNvPr id="0" name=""/>
+        <dsp:cNvSpPr/>
+      </dsp:nvSpPr>
+      <dsp:spPr>
+        <a:xfrm>
+          <a:off x="3561715" y="1895457"/>
+          <a:ext cx="3128880" cy="792994"/>
+        </a:xfrm>
+        <a:custGeom>
+          <a:avLst/>
+          <a:gdLst/>
+          <a:ahLst/>
+          <a:cxnLst/>
+          <a:rect l="0" t="0" r="0" b="0"/>
+          <a:pathLst>
+            <a:path>
+              <a:moveTo>
+                <a:pt x="0" y="0"/>
+              </a:moveTo>
+              <a:lnTo>
+                <a:pt x="0" y="702489"/>
+              </a:lnTo>
+              <a:lnTo>
+                <a:pt x="3128880" y="702489"/>
+              </a:lnTo>
+              <a:lnTo>
+                <a:pt x="3128880" y="792994"/>
+              </a:lnTo>
+            </a:path>
+          </a:pathLst>
+        </a:custGeom>
+        <a:noFill/>
+        <a:ln w="25400" cap="flat" cmpd="sng" algn="ctr">
+          <a:solidFill>
+            <a:schemeClr val="accent6">
+              <a:tint val="70000"/>
+              <a:hueOff val="0"/>
+              <a:satOff val="0"/>
+              <a:lumOff val="0"/>
+              <a:alphaOff val="0"/>
+            </a:schemeClr>
+          </a:solidFill>
+          <a:prstDash val="solid"/>
+        </a:ln>
+        <a:effectLst/>
+        <a:scene3d>
+          <a:camera prst="orthographicFront"/>
+          <a:lightRig rig="threePt" dir="t">
+            <a:rot lat="0" lon="0" rev="7500000"/>
+          </a:lightRig>
+        </a:scene3d>
+        <a:sp3d z="-40000" prstMaterial="matte"/>
+      </dsp:spPr>
+      <dsp:style>
+        <a:lnRef idx="2">
+          <a:scrgbClr r="0" g="0" b="0"/>
+        </a:lnRef>
+        <a:fillRef idx="0">
+          <a:scrgbClr r="0" g="0" b="0"/>
+        </a:fillRef>
+        <a:effectRef idx="0">
+          <a:scrgbClr r="0" g="0" b="0"/>
+        </a:effectRef>
+        <a:fontRef idx="minor"/>
+      </dsp:style>
+    </dsp:sp>
+    <dsp:sp modelId="{F2AC7F62-B18A-4004-904A-04D89D1FE7A2}">
+      <dsp:nvSpPr>
+        <dsp:cNvPr id="0" name=""/>
+        <dsp:cNvSpPr/>
+      </dsp:nvSpPr>
+      <dsp:spPr>
+        <a:xfrm>
+          <a:off x="3515995" y="1283472"/>
+          <a:ext cx="91440" cy="181009"/>
+        </a:xfrm>
+        <a:custGeom>
+          <a:avLst/>
+          <a:gdLst/>
+          <a:ahLst/>
+          <a:cxnLst/>
+          <a:rect l="0" t="0" r="0" b="0"/>
+          <a:pathLst>
+            <a:path>
+              <a:moveTo>
+                <a:pt x="45720" y="0"/>
+              </a:moveTo>
+              <a:lnTo>
+                <a:pt x="45720" y="181009"/>
+              </a:lnTo>
+            </a:path>
+          </a:pathLst>
+        </a:custGeom>
+        <a:noFill/>
+        <a:ln w="25400" cap="flat" cmpd="sng" algn="ctr">
+          <a:solidFill>
+            <a:schemeClr val="accent6">
+              <a:tint val="90000"/>
+              <a:hueOff val="0"/>
+              <a:satOff val="0"/>
+              <a:lumOff val="0"/>
+              <a:alphaOff val="0"/>
+            </a:schemeClr>
+          </a:solidFill>
+          <a:prstDash val="solid"/>
+        </a:ln>
+        <a:effectLst/>
+        <a:scene3d>
+          <a:camera prst="orthographicFront"/>
+          <a:lightRig rig="threePt" dir="t">
+            <a:rot lat="0" lon="0" rev="7500000"/>
+          </a:lightRig>
+        </a:scene3d>
+        <a:sp3d z="-40000" prstMaterial="matte"/>
+      </dsp:spPr>
+      <dsp:style>
+        <a:lnRef idx="2">
+          <a:scrgbClr r="0" g="0" b="0"/>
+        </a:lnRef>
+        <a:fillRef idx="0">
+          <a:scrgbClr r="0" g="0" b="0"/>
+        </a:fillRef>
+        <a:effectRef idx="0">
+          <a:scrgbClr r="0" g="0" b="0"/>
+        </a:effectRef>
+        <a:fontRef idx="minor"/>
+      </dsp:style>
+    </dsp:sp>
+    <dsp:sp modelId="{71324F27-610A-4E6C-9793-C173CDA22D81}">
+      <dsp:nvSpPr>
+        <dsp:cNvPr id="0" name=""/>
+        <dsp:cNvSpPr/>
+      </dsp:nvSpPr>
+      <dsp:spPr>
+        <a:xfrm>
+          <a:off x="3130739" y="852497"/>
+          <a:ext cx="861950" cy="430975"/>
+        </a:xfrm>
+        <a:prstGeom prst="rect">
+          <a:avLst/>
+        </a:prstGeom>
+        <a:gradFill rotWithShape="0">
+          <a:gsLst>
+            <a:gs pos="0">
+              <a:schemeClr val="accent6">
+                <a:shade val="60000"/>
+                <a:hueOff val="0"/>
+                <a:satOff val="0"/>
+                <a:lumOff val="0"/>
+                <a:alphaOff val="0"/>
+                <a:shade val="51000"/>
+                <a:satMod val="130000"/>
+              </a:schemeClr>
+            </a:gs>
+            <a:gs pos="80000">
+              <a:schemeClr val="accent6">
+                <a:shade val="60000"/>
+                <a:hueOff val="0"/>
+                <a:satOff val="0"/>
+                <a:lumOff val="0"/>
+                <a:alphaOff val="0"/>
+                <a:shade val="93000"/>
+                <a:satMod val="130000"/>
+              </a:schemeClr>
+            </a:gs>
+            <a:gs pos="100000">
+              <a:schemeClr val="accent6">
+                <a:shade val="60000"/>
+                <a:hueOff val="0"/>
+                <a:satOff val="0"/>
+                <a:lumOff val="0"/>
+                <a:alphaOff val="0"/>
+                <a:shade val="94000"/>
+                <a:satMod val="135000"/>
+              </a:schemeClr>
+            </a:gs>
+          </a:gsLst>
+          <a:lin ang="16200000" scaled="0"/>
+        </a:gradFill>
+        <a:ln>
+          <a:noFill/>
+        </a:ln>
+        <a:effectLst>
+          <a:outerShdw blurRad="40000" dist="23000" dir="5400000" rotWithShape="0">
+            <a:srgbClr val="000000">
+              <a:alpha val="35000"/>
+            </a:srgbClr>
+          </a:outerShdw>
+        </a:effectLst>
+        <a:scene3d>
+          <a:camera prst="orthographicFront"/>
+          <a:lightRig rig="threePt" dir="t">
+            <a:rot lat="0" lon="0" rev="7500000"/>
+          </a:lightRig>
+        </a:scene3d>
+        <a:sp3d prstMaterial="plastic">
+          <a:bevelT w="127000" h="25400" prst="relaxedInset"/>
+        </a:sp3d>
+      </dsp:spPr>
+      <dsp:style>
+        <a:lnRef idx="0">
+          <a:scrgbClr r="0" g="0" b="0"/>
+        </a:lnRef>
+        <a:fillRef idx="3">
+          <a:scrgbClr r="0" g="0" b="0"/>
+        </a:fillRef>
+        <a:effectRef idx="2">
+          <a:scrgbClr r="0" g="0" b="0"/>
+        </a:effectRef>
+        <a:fontRef idx="minor">
+          <a:schemeClr val="lt1"/>
+        </a:fontRef>
+      </dsp:style>
+      <dsp:txBody>
+        <a:bodyPr spcFirstLastPara="0" vert="horz" wrap="square" lIns="5715" tIns="5715" rIns="5715" bIns="5715" numCol="1" spcCol="1270" anchor="ctr" anchorCtr="0">
+          <a:noAutofit/>
+        </a:bodyPr>
+        <a:lstStyle/>
+        <a:p>
+          <a:pPr lvl="0" algn="ctr" defTabSz="400050">
+            <a:lnSpc>
+              <a:spcPct val="90000"/>
+            </a:lnSpc>
+            <a:spcBef>
+              <a:spcPct val="0"/>
+            </a:spcBef>
+            <a:spcAft>
+              <a:spcPct val="35000"/>
+            </a:spcAft>
+          </a:pPr>
+          <a:r>
+            <a:rPr lang="es-AR" sz="900" kern="1200"/>
+            <a:t>Directorio</a:t>
+          </a:r>
+        </a:p>
+      </dsp:txBody>
+      <dsp:txXfrm>
+        <a:off x="3130739" y="852497"/>
+        <a:ext cx="861950" cy="430975"/>
+      </dsp:txXfrm>
+    </dsp:sp>
+    <dsp:sp modelId="{0745ABF3-D10B-4BD6-BFD1-FC217C8684CB}">
+      <dsp:nvSpPr>
+        <dsp:cNvPr id="0" name=""/>
+        <dsp:cNvSpPr/>
+      </dsp:nvSpPr>
+      <dsp:spPr>
+        <a:xfrm>
+          <a:off x="3130739" y="1464482"/>
+          <a:ext cx="861950" cy="430975"/>
+        </a:xfrm>
+        <a:prstGeom prst="rect">
+          <a:avLst/>
+        </a:prstGeom>
+        <a:gradFill rotWithShape="0">
+          <a:gsLst>
+            <a:gs pos="0">
+              <a:schemeClr val="accent6">
+                <a:shade val="80000"/>
+                <a:hueOff val="0"/>
+                <a:satOff val="0"/>
+                <a:lumOff val="0"/>
+                <a:alphaOff val="0"/>
+                <a:shade val="51000"/>
+                <a:satMod val="130000"/>
+              </a:schemeClr>
+            </a:gs>
+            <a:gs pos="80000">
+              <a:schemeClr val="accent6">
+                <a:shade val="80000"/>
+                <a:hueOff val="0"/>
+                <a:satOff val="0"/>
+                <a:lumOff val="0"/>
+                <a:alphaOff val="0"/>
+                <a:shade val="93000"/>
+                <a:satMod val="130000"/>
+              </a:schemeClr>
+            </a:gs>
+            <a:gs pos="100000">
+              <a:schemeClr val="accent6">
+                <a:shade val="80000"/>
+                <a:hueOff val="0"/>
+                <a:satOff val="0"/>
+                <a:lumOff val="0"/>
+                <a:alphaOff val="0"/>
+                <a:shade val="94000"/>
+                <a:satMod val="135000"/>
+              </a:schemeClr>
+            </a:gs>
+          </a:gsLst>
+          <a:lin ang="16200000" scaled="0"/>
+        </a:gradFill>
+        <a:ln>
+          <a:noFill/>
+        </a:ln>
+        <a:effectLst>
+          <a:outerShdw blurRad="40000" dist="23000" dir="5400000" rotWithShape="0">
+            <a:srgbClr val="000000">
+              <a:alpha val="35000"/>
+            </a:srgbClr>
+          </a:outerShdw>
+        </a:effectLst>
+        <a:scene3d>
+          <a:camera prst="orthographicFront"/>
+          <a:lightRig rig="threePt" dir="t">
+            <a:rot lat="0" lon="0" rev="7500000"/>
+          </a:lightRig>
+        </a:scene3d>
+        <a:sp3d prstMaterial="plastic">
+          <a:bevelT w="127000" h="25400" prst="relaxedInset"/>
+        </a:sp3d>
+      </dsp:spPr>
+      <dsp:style>
+        <a:lnRef idx="0">
+          <a:scrgbClr r="0" g="0" b="0"/>
+        </a:lnRef>
+        <a:fillRef idx="3">
+          <a:scrgbClr r="0" g="0" b="0"/>
+        </a:fillRef>
+        <a:effectRef idx="2">
+          <a:scrgbClr r="0" g="0" b="0"/>
+        </a:effectRef>
+        <a:fontRef idx="minor">
+          <a:schemeClr val="lt1"/>
+        </a:fontRef>
+      </dsp:style>
+      <dsp:txBody>
+        <a:bodyPr spcFirstLastPara="0" vert="horz" wrap="square" lIns="5715" tIns="5715" rIns="5715" bIns="5715" numCol="1" spcCol="1270" anchor="ctr" anchorCtr="0">
+          <a:noAutofit/>
+        </a:bodyPr>
+        <a:lstStyle/>
+        <a:p>
+          <a:pPr lvl="0" algn="ctr" defTabSz="400050">
+            <a:lnSpc>
+              <a:spcPct val="90000"/>
+            </a:lnSpc>
+            <a:spcBef>
+              <a:spcPct val="0"/>
+            </a:spcBef>
+            <a:spcAft>
+              <a:spcPct val="35000"/>
+            </a:spcAft>
+          </a:pPr>
+          <a:r>
+            <a:rPr lang="es-AR" sz="900" kern="1200"/>
+            <a:t>Gerencia General</a:t>
+          </a:r>
+        </a:p>
+      </dsp:txBody>
+      <dsp:txXfrm>
+        <a:off x="3130739" y="1464482"/>
+        <a:ext cx="861950" cy="430975"/>
+      </dsp:txXfrm>
+    </dsp:sp>
+    <dsp:sp modelId="{8FAABA2D-EE24-4594-8B67-CB1557B3847D}">
+      <dsp:nvSpPr>
+        <dsp:cNvPr id="0" name=""/>
+        <dsp:cNvSpPr/>
+      </dsp:nvSpPr>
+      <dsp:spPr>
+        <a:xfrm>
+          <a:off x="6259620" y="2688452"/>
+          <a:ext cx="861950" cy="430975"/>
+        </a:xfrm>
+        <a:prstGeom prst="rect">
+          <a:avLst/>
+        </a:prstGeom>
+        <a:gradFill rotWithShape="0">
+          <a:gsLst>
+            <a:gs pos="0">
+              <a:schemeClr val="accent6">
+                <a:tint val="99000"/>
+                <a:hueOff val="0"/>
+                <a:satOff val="0"/>
+                <a:lumOff val="0"/>
+                <a:alphaOff val="0"/>
+                <a:shade val="51000"/>
+                <a:satMod val="130000"/>
+              </a:schemeClr>
+            </a:gs>
+            <a:gs pos="80000">
+              <a:schemeClr val="accent6">
+                <a:tint val="99000"/>
+                <a:hueOff val="0"/>
+                <a:satOff val="0"/>
+                <a:lumOff val="0"/>
+                <a:alphaOff val="0"/>
+                <a:shade val="93000"/>
+                <a:satMod val="130000"/>
+              </a:schemeClr>
+            </a:gs>
+            <a:gs pos="100000">
+              <a:schemeClr val="accent6">
+                <a:tint val="99000"/>
+                <a:hueOff val="0"/>
+                <a:satOff val="0"/>
+                <a:lumOff val="0"/>
+                <a:alphaOff val="0"/>
+                <a:shade val="94000"/>
+                <a:satMod val="135000"/>
+              </a:schemeClr>
+            </a:gs>
+          </a:gsLst>
+          <a:lin ang="16200000" scaled="0"/>
+        </a:gradFill>
+        <a:ln>
+          <a:noFill/>
+        </a:ln>
+        <a:effectLst>
+          <a:outerShdw blurRad="40000" dist="23000" dir="5400000" rotWithShape="0">
+            <a:srgbClr val="000000">
+              <a:alpha val="35000"/>
+            </a:srgbClr>
+          </a:outerShdw>
+        </a:effectLst>
+        <a:scene3d>
+          <a:camera prst="orthographicFront"/>
+          <a:lightRig rig="threePt" dir="t">
+            <a:rot lat="0" lon="0" rev="7500000"/>
+          </a:lightRig>
+        </a:scene3d>
+        <a:sp3d prstMaterial="plastic">
+          <a:bevelT w="127000" h="25400" prst="relaxedInset"/>
+        </a:sp3d>
+      </dsp:spPr>
+      <dsp:style>
+        <a:lnRef idx="0">
+          <a:scrgbClr r="0" g="0" b="0"/>
+        </a:lnRef>
+        <a:fillRef idx="3">
+          <a:scrgbClr r="0" g="0" b="0"/>
+        </a:fillRef>
+        <a:effectRef idx="2">
+          <a:scrgbClr r="0" g="0" b="0"/>
+        </a:effectRef>
+        <a:fontRef idx="minor">
+          <a:schemeClr val="lt1"/>
+        </a:fontRef>
+      </dsp:style>
+      <dsp:txBody>
+        <a:bodyPr spcFirstLastPara="0" vert="horz" wrap="square" lIns="5715" tIns="5715" rIns="5715" bIns="5715" numCol="1" spcCol="1270" anchor="ctr" anchorCtr="0">
+          <a:noAutofit/>
+        </a:bodyPr>
+        <a:lstStyle/>
+        <a:p>
+          <a:pPr lvl="0" algn="ctr" defTabSz="400050">
+            <a:lnSpc>
+              <a:spcPct val="90000"/>
+            </a:lnSpc>
+            <a:spcBef>
+              <a:spcPct val="0"/>
+            </a:spcBef>
+            <a:spcAft>
+              <a:spcPct val="35000"/>
+            </a:spcAft>
+          </a:pPr>
+          <a:r>
+            <a:rPr lang="es-AR" sz="900" kern="1200"/>
+            <a:t>Recursos Humanos</a:t>
+          </a:r>
+        </a:p>
+      </dsp:txBody>
+      <dsp:txXfrm>
+        <a:off x="6259620" y="2688452"/>
+        <a:ext cx="861950" cy="430975"/>
+      </dsp:txXfrm>
+    </dsp:sp>
+    <dsp:sp modelId="{3E27DD5E-2ACB-4C3F-96F2-190989F7D22A}">
+      <dsp:nvSpPr>
+        <dsp:cNvPr id="0" name=""/>
+        <dsp:cNvSpPr/>
+      </dsp:nvSpPr>
+      <dsp:spPr>
+        <a:xfrm>
+          <a:off x="5216660" y="2688452"/>
+          <a:ext cx="861950" cy="430975"/>
+        </a:xfrm>
+        <a:prstGeom prst="rect">
+          <a:avLst/>
+        </a:prstGeom>
+        <a:gradFill rotWithShape="0">
+          <a:gsLst>
+            <a:gs pos="0">
+              <a:schemeClr val="accent6">
+                <a:tint val="99000"/>
+                <a:hueOff val="0"/>
+                <a:satOff val="0"/>
+                <a:lumOff val="0"/>
+                <a:alphaOff val="0"/>
+                <a:shade val="51000"/>
+                <a:satMod val="130000"/>
+              </a:schemeClr>
+            </a:gs>
+            <a:gs pos="80000">
+              <a:schemeClr val="accent6">
+                <a:tint val="99000"/>
+                <a:hueOff val="0"/>
+                <a:satOff val="0"/>
+                <a:lumOff val="0"/>
+                <a:alphaOff val="0"/>
+                <a:shade val="93000"/>
+                <a:satMod val="130000"/>
+              </a:schemeClr>
+            </a:gs>
+            <a:gs pos="100000">
+              <a:schemeClr val="accent6">
+                <a:tint val="99000"/>
+                <a:hueOff val="0"/>
+                <a:satOff val="0"/>
+                <a:lumOff val="0"/>
+                <a:alphaOff val="0"/>
+                <a:shade val="94000"/>
+                <a:satMod val="135000"/>
+              </a:schemeClr>
+            </a:gs>
+          </a:gsLst>
+          <a:lin ang="16200000" scaled="0"/>
+        </a:gradFill>
+        <a:ln>
+          <a:noFill/>
+        </a:ln>
+        <a:effectLst>
+          <a:outerShdw blurRad="40000" dist="23000" dir="5400000" rotWithShape="0">
+            <a:srgbClr val="000000">
+              <a:alpha val="35000"/>
+            </a:srgbClr>
+          </a:outerShdw>
+        </a:effectLst>
+        <a:scene3d>
+          <a:camera prst="orthographicFront"/>
+          <a:lightRig rig="threePt" dir="t">
+            <a:rot lat="0" lon="0" rev="7500000"/>
+          </a:lightRig>
+        </a:scene3d>
+        <a:sp3d prstMaterial="plastic">
+          <a:bevelT w="127000" h="25400" prst="relaxedInset"/>
+        </a:sp3d>
+      </dsp:spPr>
+      <dsp:style>
+        <a:lnRef idx="0">
+          <a:scrgbClr r="0" g="0" b="0"/>
+        </a:lnRef>
+        <a:fillRef idx="3">
+          <a:scrgbClr r="0" g="0" b="0"/>
+        </a:fillRef>
+        <a:effectRef idx="2">
+          <a:scrgbClr r="0" g="0" b="0"/>
+        </a:effectRef>
+        <a:fontRef idx="minor">
+          <a:schemeClr val="lt1"/>
+        </a:fontRef>
+      </dsp:style>
+      <dsp:txBody>
+        <a:bodyPr spcFirstLastPara="0" vert="horz" wrap="square" lIns="5715" tIns="5715" rIns="5715" bIns="5715" numCol="1" spcCol="1270" anchor="ctr" anchorCtr="0">
+          <a:noAutofit/>
+        </a:bodyPr>
+        <a:lstStyle/>
+        <a:p>
+          <a:pPr lvl="0" algn="ctr" defTabSz="400050">
+            <a:lnSpc>
+              <a:spcPct val="90000"/>
+            </a:lnSpc>
+            <a:spcBef>
+              <a:spcPct val="0"/>
+            </a:spcBef>
+            <a:spcAft>
+              <a:spcPct val="35000"/>
+            </a:spcAft>
+          </a:pPr>
+          <a:r>
+            <a:rPr lang="es-AR" sz="900" kern="1200"/>
+            <a:t>Finanzas</a:t>
+          </a:r>
+        </a:p>
+      </dsp:txBody>
+      <dsp:txXfrm>
+        <a:off x="5216660" y="2688452"/>
+        <a:ext cx="861950" cy="430975"/>
+      </dsp:txXfrm>
+    </dsp:sp>
+    <dsp:sp modelId="{19D30342-8B9F-4CDF-8E07-08B7BC98B7F0}">
+      <dsp:nvSpPr>
+        <dsp:cNvPr id="0" name=""/>
+        <dsp:cNvSpPr/>
+      </dsp:nvSpPr>
+      <dsp:spPr>
+        <a:xfrm>
+          <a:off x="4173699" y="2688452"/>
+          <a:ext cx="861950" cy="430975"/>
+        </a:xfrm>
+        <a:prstGeom prst="rect">
+          <a:avLst/>
+        </a:prstGeom>
+        <a:gradFill rotWithShape="0">
+          <a:gsLst>
+            <a:gs pos="0">
+              <a:schemeClr val="accent6">
+                <a:tint val="99000"/>
+                <a:hueOff val="0"/>
+                <a:satOff val="0"/>
+                <a:lumOff val="0"/>
+                <a:alphaOff val="0"/>
+                <a:shade val="51000"/>
+                <a:satMod val="130000"/>
+              </a:schemeClr>
+            </a:gs>
+            <a:gs pos="80000">
+              <a:schemeClr val="accent6">
+                <a:tint val="99000"/>
+                <a:hueOff val="0"/>
+                <a:satOff val="0"/>
+                <a:lumOff val="0"/>
+                <a:alphaOff val="0"/>
+                <a:shade val="93000"/>
+                <a:satMod val="130000"/>
+              </a:schemeClr>
+            </a:gs>
+            <a:gs pos="100000">
+              <a:schemeClr val="accent6">
+                <a:tint val="99000"/>
+                <a:hueOff val="0"/>
+                <a:satOff val="0"/>
+                <a:lumOff val="0"/>
+                <a:alphaOff val="0"/>
+                <a:shade val="94000"/>
+                <a:satMod val="135000"/>
+              </a:schemeClr>
+            </a:gs>
+          </a:gsLst>
+          <a:lin ang="16200000" scaled="0"/>
+        </a:gradFill>
+        <a:ln>
+          <a:noFill/>
+        </a:ln>
+        <a:effectLst>
+          <a:outerShdw blurRad="40000" dist="23000" dir="5400000" rotWithShape="0">
+            <a:srgbClr val="000000">
+              <a:alpha val="35000"/>
+            </a:srgbClr>
+          </a:outerShdw>
+        </a:effectLst>
+        <a:scene3d>
+          <a:camera prst="orthographicFront"/>
+          <a:lightRig rig="threePt" dir="t">
+            <a:rot lat="0" lon="0" rev="7500000"/>
+          </a:lightRig>
+        </a:scene3d>
+        <a:sp3d prstMaterial="plastic">
+          <a:bevelT w="127000" h="25400" prst="relaxedInset"/>
+        </a:sp3d>
+      </dsp:spPr>
+      <dsp:style>
+        <a:lnRef idx="0">
+          <a:scrgbClr r="0" g="0" b="0"/>
+        </a:lnRef>
+        <a:fillRef idx="3">
+          <a:scrgbClr r="0" g="0" b="0"/>
+        </a:fillRef>
+        <a:effectRef idx="2">
+          <a:scrgbClr r="0" g="0" b="0"/>
+        </a:effectRef>
+        <a:fontRef idx="minor">
+          <a:schemeClr val="lt1"/>
+        </a:fontRef>
+      </dsp:style>
+      <dsp:txBody>
+        <a:bodyPr spcFirstLastPara="0" vert="horz" wrap="square" lIns="5715" tIns="5715" rIns="5715" bIns="5715" numCol="1" spcCol="1270" anchor="ctr" anchorCtr="0">
+          <a:noAutofit/>
+        </a:bodyPr>
+        <a:lstStyle/>
+        <a:p>
+          <a:pPr lvl="0" algn="ctr" defTabSz="400050">
+            <a:lnSpc>
+              <a:spcPct val="90000"/>
+            </a:lnSpc>
+            <a:spcBef>
+              <a:spcPct val="0"/>
+            </a:spcBef>
+            <a:spcAft>
+              <a:spcPct val="35000"/>
+            </a:spcAft>
+          </a:pPr>
+          <a:r>
+            <a:rPr lang="es-AR" sz="900" kern="1200"/>
+            <a:t>Almacenamiento</a:t>
+          </a:r>
+        </a:p>
+      </dsp:txBody>
+      <dsp:txXfrm>
+        <a:off x="4173699" y="2688452"/>
+        <a:ext cx="861950" cy="430975"/>
+      </dsp:txXfrm>
+    </dsp:sp>
+    <dsp:sp modelId="{1841E13B-0DF1-471E-99BC-69721716D637}">
+      <dsp:nvSpPr>
+        <dsp:cNvPr id="0" name=""/>
+        <dsp:cNvSpPr/>
+      </dsp:nvSpPr>
+      <dsp:spPr>
+        <a:xfrm>
+          <a:off x="3130739" y="2688452"/>
+          <a:ext cx="861950" cy="430975"/>
+        </a:xfrm>
+        <a:prstGeom prst="rect">
+          <a:avLst/>
+        </a:prstGeom>
+        <a:gradFill rotWithShape="0">
+          <a:gsLst>
+            <a:gs pos="0">
+              <a:schemeClr val="accent6">
+                <a:tint val="99000"/>
+                <a:hueOff val="0"/>
+                <a:satOff val="0"/>
+                <a:lumOff val="0"/>
+                <a:alphaOff val="0"/>
+                <a:shade val="51000"/>
+                <a:satMod val="130000"/>
+              </a:schemeClr>
+            </a:gs>
+            <a:gs pos="80000">
+              <a:schemeClr val="accent6">
+                <a:tint val="99000"/>
+                <a:hueOff val="0"/>
+                <a:satOff val="0"/>
+                <a:lumOff val="0"/>
+                <a:alphaOff val="0"/>
+                <a:shade val="93000"/>
+                <a:satMod val="130000"/>
+              </a:schemeClr>
+            </a:gs>
+            <a:gs pos="100000">
+              <a:schemeClr val="accent6">
+                <a:tint val="99000"/>
+                <a:hueOff val="0"/>
+                <a:satOff val="0"/>
+                <a:lumOff val="0"/>
+                <a:alphaOff val="0"/>
+                <a:shade val="94000"/>
+                <a:satMod val="135000"/>
+              </a:schemeClr>
+            </a:gs>
+          </a:gsLst>
+          <a:lin ang="16200000" scaled="0"/>
+        </a:gradFill>
+        <a:ln>
+          <a:noFill/>
+        </a:ln>
+        <a:effectLst>
+          <a:outerShdw blurRad="40000" dist="23000" dir="5400000" rotWithShape="0">
+            <a:srgbClr val="000000">
+              <a:alpha val="35000"/>
+            </a:srgbClr>
+          </a:outerShdw>
+        </a:effectLst>
+        <a:scene3d>
+          <a:camera prst="orthographicFront"/>
+          <a:lightRig rig="threePt" dir="t">
+            <a:rot lat="0" lon="0" rev="7500000"/>
+          </a:lightRig>
+        </a:scene3d>
+        <a:sp3d prstMaterial="plastic">
+          <a:bevelT w="127000" h="25400" prst="relaxedInset"/>
+        </a:sp3d>
+      </dsp:spPr>
+      <dsp:style>
+        <a:lnRef idx="0">
+          <a:scrgbClr r="0" g="0" b="0"/>
+        </a:lnRef>
+        <a:fillRef idx="3">
+          <a:scrgbClr r="0" g="0" b="0"/>
+        </a:fillRef>
+        <a:effectRef idx="2">
+          <a:scrgbClr r="0" g="0" b="0"/>
+        </a:effectRef>
+        <a:fontRef idx="minor">
+          <a:schemeClr val="lt1"/>
+        </a:fontRef>
+      </dsp:style>
+      <dsp:txBody>
+        <a:bodyPr spcFirstLastPara="0" vert="horz" wrap="square" lIns="5715" tIns="5715" rIns="5715" bIns="5715" numCol="1" spcCol="1270" anchor="ctr" anchorCtr="0">
+          <a:noAutofit/>
+        </a:bodyPr>
+        <a:lstStyle/>
+        <a:p>
+          <a:pPr lvl="0" algn="ctr" defTabSz="400050">
+            <a:lnSpc>
+              <a:spcPct val="90000"/>
+            </a:lnSpc>
+            <a:spcBef>
+              <a:spcPct val="0"/>
+            </a:spcBef>
+            <a:spcAft>
+              <a:spcPct val="35000"/>
+            </a:spcAft>
+          </a:pPr>
+          <a:r>
+            <a:rPr lang="es-AR" sz="900" kern="1200"/>
+            <a:t>Calidad</a:t>
+          </a:r>
+        </a:p>
+      </dsp:txBody>
+      <dsp:txXfrm>
+        <a:off x="3130739" y="2688452"/>
+        <a:ext cx="861950" cy="430975"/>
+      </dsp:txXfrm>
+    </dsp:sp>
+    <dsp:sp modelId="{D11D011A-1E92-4EC7-81D0-7D8B2B0DA01E}">
+      <dsp:nvSpPr>
+        <dsp:cNvPr id="0" name=""/>
+        <dsp:cNvSpPr/>
+      </dsp:nvSpPr>
+      <dsp:spPr>
+        <a:xfrm>
+          <a:off x="2087779" y="2688452"/>
+          <a:ext cx="861950" cy="430975"/>
+        </a:xfrm>
+        <a:prstGeom prst="rect">
+          <a:avLst/>
+        </a:prstGeom>
+        <a:gradFill rotWithShape="0">
+          <a:gsLst>
+            <a:gs pos="0">
+              <a:schemeClr val="accent6">
+                <a:tint val="99000"/>
+                <a:hueOff val="0"/>
+                <a:satOff val="0"/>
+                <a:lumOff val="0"/>
+                <a:alphaOff val="0"/>
+                <a:shade val="51000"/>
+                <a:satMod val="130000"/>
+              </a:schemeClr>
+            </a:gs>
+            <a:gs pos="80000">
+              <a:schemeClr val="accent6">
+                <a:tint val="99000"/>
+                <a:hueOff val="0"/>
+                <a:satOff val="0"/>
+                <a:lumOff val="0"/>
+                <a:alphaOff val="0"/>
+                <a:shade val="93000"/>
+                <a:satMod val="130000"/>
+              </a:schemeClr>
+            </a:gs>
+            <a:gs pos="100000">
+              <a:schemeClr val="accent6">
+                <a:tint val="99000"/>
+                <a:hueOff val="0"/>
+                <a:satOff val="0"/>
+                <a:lumOff val="0"/>
+                <a:alphaOff val="0"/>
+                <a:shade val="94000"/>
+                <a:satMod val="135000"/>
+              </a:schemeClr>
+            </a:gs>
+          </a:gsLst>
+          <a:lin ang="16200000" scaled="0"/>
+        </a:gradFill>
+        <a:ln>
+          <a:noFill/>
+        </a:ln>
+        <a:effectLst>
+          <a:outerShdw blurRad="40000" dist="23000" dir="5400000" rotWithShape="0">
+            <a:srgbClr val="000000">
+              <a:alpha val="35000"/>
+            </a:srgbClr>
+          </a:outerShdw>
+        </a:effectLst>
+        <a:scene3d>
+          <a:camera prst="orthographicFront"/>
+          <a:lightRig rig="threePt" dir="t">
+            <a:rot lat="0" lon="0" rev="7500000"/>
+          </a:lightRig>
+        </a:scene3d>
+        <a:sp3d prstMaterial="plastic">
+          <a:bevelT w="127000" h="25400" prst="relaxedInset"/>
+        </a:sp3d>
+      </dsp:spPr>
+      <dsp:style>
+        <a:lnRef idx="0">
+          <a:scrgbClr r="0" g="0" b="0"/>
+        </a:lnRef>
+        <a:fillRef idx="3">
+          <a:scrgbClr r="0" g="0" b="0"/>
+        </a:fillRef>
+        <a:effectRef idx="2">
+          <a:scrgbClr r="0" g="0" b="0"/>
+        </a:effectRef>
+        <a:fontRef idx="minor">
+          <a:schemeClr val="lt1"/>
+        </a:fontRef>
+      </dsp:style>
+      <dsp:txBody>
+        <a:bodyPr spcFirstLastPara="0" vert="horz" wrap="square" lIns="5715" tIns="5715" rIns="5715" bIns="5715" numCol="1" spcCol="1270" anchor="ctr" anchorCtr="0">
+          <a:noAutofit/>
+        </a:bodyPr>
+        <a:lstStyle/>
+        <a:p>
+          <a:pPr lvl="0" algn="ctr" defTabSz="400050">
+            <a:lnSpc>
+              <a:spcPct val="90000"/>
+            </a:lnSpc>
+            <a:spcBef>
+              <a:spcPct val="0"/>
+            </a:spcBef>
+            <a:spcAft>
+              <a:spcPct val="35000"/>
+            </a:spcAft>
+          </a:pPr>
+          <a:r>
+            <a:rPr lang="es-AR" sz="900" kern="1200"/>
+            <a:t>Producción</a:t>
+          </a:r>
+        </a:p>
+      </dsp:txBody>
+      <dsp:txXfrm>
+        <a:off x="2087779" y="2688452"/>
+        <a:ext cx="861950" cy="430975"/>
+      </dsp:txXfrm>
+    </dsp:sp>
+    <dsp:sp modelId="{A8C10157-D9A6-4BEC-8BC8-EE2E878F7CE7}">
+      <dsp:nvSpPr>
+        <dsp:cNvPr id="0" name=""/>
+        <dsp:cNvSpPr/>
+      </dsp:nvSpPr>
+      <dsp:spPr>
+        <a:xfrm>
+          <a:off x="1044819" y="2688452"/>
+          <a:ext cx="861950" cy="430975"/>
+        </a:xfrm>
+        <a:prstGeom prst="rect">
+          <a:avLst/>
+        </a:prstGeom>
+        <a:gradFill rotWithShape="0">
+          <a:gsLst>
+            <a:gs pos="0">
+              <a:schemeClr val="accent6">
+                <a:tint val="99000"/>
+                <a:hueOff val="0"/>
+                <a:satOff val="0"/>
+                <a:lumOff val="0"/>
+                <a:alphaOff val="0"/>
+                <a:shade val="51000"/>
+                <a:satMod val="130000"/>
+              </a:schemeClr>
+            </a:gs>
+            <a:gs pos="80000">
+              <a:schemeClr val="accent6">
+                <a:tint val="99000"/>
+                <a:hueOff val="0"/>
+                <a:satOff val="0"/>
+                <a:lumOff val="0"/>
+                <a:alphaOff val="0"/>
+                <a:shade val="93000"/>
+                <a:satMod val="130000"/>
+              </a:schemeClr>
+            </a:gs>
+            <a:gs pos="100000">
+              <a:schemeClr val="accent6">
+                <a:tint val="99000"/>
+                <a:hueOff val="0"/>
+                <a:satOff val="0"/>
+                <a:lumOff val="0"/>
+                <a:alphaOff val="0"/>
+                <a:shade val="94000"/>
+                <a:satMod val="135000"/>
+              </a:schemeClr>
+            </a:gs>
+          </a:gsLst>
+          <a:lin ang="16200000" scaled="0"/>
+        </a:gradFill>
+        <a:ln>
+          <a:noFill/>
+        </a:ln>
+        <a:effectLst>
+          <a:outerShdw blurRad="40000" dist="23000" dir="5400000" rotWithShape="0">
+            <a:srgbClr val="000000">
+              <a:alpha val="35000"/>
+            </a:srgbClr>
+          </a:outerShdw>
+        </a:effectLst>
+        <a:scene3d>
+          <a:camera prst="orthographicFront"/>
+          <a:lightRig rig="threePt" dir="t">
+            <a:rot lat="0" lon="0" rev="7500000"/>
+          </a:lightRig>
+        </a:scene3d>
+        <a:sp3d prstMaterial="plastic">
+          <a:bevelT w="127000" h="25400" prst="relaxedInset"/>
+        </a:sp3d>
+      </dsp:spPr>
+      <dsp:style>
+        <a:lnRef idx="0">
+          <a:scrgbClr r="0" g="0" b="0"/>
+        </a:lnRef>
+        <a:fillRef idx="3">
+          <a:scrgbClr r="0" g="0" b="0"/>
+        </a:fillRef>
+        <a:effectRef idx="2">
+          <a:scrgbClr r="0" g="0" b="0"/>
+        </a:effectRef>
+        <a:fontRef idx="minor">
+          <a:schemeClr val="lt1"/>
+        </a:fontRef>
+      </dsp:style>
+      <dsp:txBody>
+        <a:bodyPr spcFirstLastPara="0" vert="horz" wrap="square" lIns="5715" tIns="5715" rIns="5715" bIns="5715" numCol="1" spcCol="1270" anchor="ctr" anchorCtr="0">
+          <a:noAutofit/>
+        </a:bodyPr>
+        <a:lstStyle/>
+        <a:p>
+          <a:pPr lvl="0" algn="ctr" defTabSz="400050">
+            <a:lnSpc>
+              <a:spcPct val="90000"/>
+            </a:lnSpc>
+            <a:spcBef>
+              <a:spcPct val="0"/>
+            </a:spcBef>
+            <a:spcAft>
+              <a:spcPct val="35000"/>
+            </a:spcAft>
+          </a:pPr>
+          <a:r>
+            <a:rPr lang="es-AR" sz="900" kern="1200"/>
+            <a:t>Compras</a:t>
+          </a:r>
+        </a:p>
+      </dsp:txBody>
+      <dsp:txXfrm>
+        <a:off x="1044819" y="2688452"/>
+        <a:ext cx="861950" cy="430975"/>
+      </dsp:txXfrm>
+    </dsp:sp>
+    <dsp:sp modelId="{03594DEF-FFE9-4381-A292-36708A42F664}">
+      <dsp:nvSpPr>
+        <dsp:cNvPr id="0" name=""/>
+        <dsp:cNvSpPr/>
+      </dsp:nvSpPr>
+      <dsp:spPr>
+        <a:xfrm>
+          <a:off x="1858" y="2688452"/>
+          <a:ext cx="861950" cy="430975"/>
+        </a:xfrm>
+        <a:prstGeom prst="rect">
+          <a:avLst/>
+        </a:prstGeom>
+        <a:gradFill rotWithShape="0">
+          <a:gsLst>
+            <a:gs pos="0">
+              <a:schemeClr val="accent6">
+                <a:tint val="99000"/>
+                <a:hueOff val="0"/>
+                <a:satOff val="0"/>
+                <a:lumOff val="0"/>
+                <a:alphaOff val="0"/>
+                <a:shade val="51000"/>
+                <a:satMod val="130000"/>
+              </a:schemeClr>
+            </a:gs>
+            <a:gs pos="80000">
+              <a:schemeClr val="accent6">
+                <a:tint val="99000"/>
+                <a:hueOff val="0"/>
+                <a:satOff val="0"/>
+                <a:lumOff val="0"/>
+                <a:alphaOff val="0"/>
+                <a:shade val="93000"/>
+                <a:satMod val="130000"/>
+              </a:schemeClr>
+            </a:gs>
+            <a:gs pos="100000">
+              <a:schemeClr val="accent6">
+                <a:tint val="99000"/>
+                <a:hueOff val="0"/>
+                <a:satOff val="0"/>
+                <a:lumOff val="0"/>
+                <a:alphaOff val="0"/>
+                <a:shade val="94000"/>
+                <a:satMod val="135000"/>
+              </a:schemeClr>
+            </a:gs>
+          </a:gsLst>
+          <a:lin ang="16200000" scaled="0"/>
+        </a:gradFill>
+        <a:ln>
+          <a:noFill/>
+        </a:ln>
+        <a:effectLst>
+          <a:outerShdw blurRad="40000" dist="23000" dir="5400000" rotWithShape="0">
+            <a:srgbClr val="000000">
+              <a:alpha val="35000"/>
+            </a:srgbClr>
+          </a:outerShdw>
+        </a:effectLst>
+        <a:scene3d>
+          <a:camera prst="orthographicFront"/>
+          <a:lightRig rig="threePt" dir="t">
+            <a:rot lat="0" lon="0" rev="7500000"/>
+          </a:lightRig>
+        </a:scene3d>
+        <a:sp3d prstMaterial="plastic">
+          <a:bevelT w="127000" h="25400" prst="relaxedInset"/>
+        </a:sp3d>
+      </dsp:spPr>
+      <dsp:style>
+        <a:lnRef idx="0">
+          <a:scrgbClr r="0" g="0" b="0"/>
+        </a:lnRef>
+        <a:fillRef idx="3">
+          <a:scrgbClr r="0" g="0" b="0"/>
+        </a:fillRef>
+        <a:effectRef idx="2">
+          <a:scrgbClr r="0" g="0" b="0"/>
+        </a:effectRef>
+        <a:fontRef idx="minor">
+          <a:schemeClr val="lt1"/>
+        </a:fontRef>
+      </dsp:style>
+      <dsp:txBody>
+        <a:bodyPr spcFirstLastPara="0" vert="horz" wrap="square" lIns="5715" tIns="5715" rIns="5715" bIns="5715" numCol="1" spcCol="1270" anchor="ctr" anchorCtr="0">
+          <a:noAutofit/>
+        </a:bodyPr>
+        <a:lstStyle/>
+        <a:p>
+          <a:pPr lvl="0" algn="ctr" defTabSz="400050">
+            <a:lnSpc>
+              <a:spcPct val="90000"/>
+            </a:lnSpc>
+            <a:spcBef>
+              <a:spcPct val="0"/>
+            </a:spcBef>
+            <a:spcAft>
+              <a:spcPct val="35000"/>
+            </a:spcAft>
+          </a:pPr>
+          <a:r>
+            <a:rPr lang="es-AR" sz="900" kern="1200"/>
+            <a:t>Ventas</a:t>
+          </a:r>
+        </a:p>
+      </dsp:txBody>
+      <dsp:txXfrm>
+        <a:off x="1858" y="2688452"/>
+        <a:ext cx="861950" cy="430975"/>
+      </dsp:txXfrm>
+    </dsp:sp>
+    <dsp:sp modelId="{5DD2C098-E408-414B-9FA6-3AE9F707CEC2}">
+      <dsp:nvSpPr>
+        <dsp:cNvPr id="0" name=""/>
+        <dsp:cNvSpPr/>
+      </dsp:nvSpPr>
+      <dsp:spPr>
+        <a:xfrm>
+          <a:off x="4394031" y="2087707"/>
+          <a:ext cx="861950" cy="430975"/>
+        </a:xfrm>
+        <a:prstGeom prst="rect">
+          <a:avLst/>
+        </a:prstGeom>
+        <a:gradFill rotWithShape="0">
+          <a:gsLst>
+            <a:gs pos="0">
+              <a:schemeClr val="accent6">
+                <a:tint val="90000"/>
+                <a:hueOff val="0"/>
+                <a:satOff val="0"/>
+                <a:lumOff val="0"/>
+                <a:alphaOff val="0"/>
+                <a:shade val="51000"/>
+                <a:satMod val="130000"/>
+              </a:schemeClr>
+            </a:gs>
+            <a:gs pos="80000">
+              <a:schemeClr val="accent6">
+                <a:tint val="90000"/>
+                <a:hueOff val="0"/>
+                <a:satOff val="0"/>
+                <a:lumOff val="0"/>
+                <a:alphaOff val="0"/>
+                <a:shade val="93000"/>
+                <a:satMod val="130000"/>
+              </a:schemeClr>
+            </a:gs>
+            <a:gs pos="100000">
+              <a:schemeClr val="accent6">
+                <a:tint val="90000"/>
+                <a:hueOff val="0"/>
+                <a:satOff val="0"/>
+                <a:lumOff val="0"/>
+                <a:alphaOff val="0"/>
+                <a:shade val="94000"/>
+                <a:satMod val="135000"/>
+              </a:schemeClr>
+            </a:gs>
+          </a:gsLst>
+          <a:lin ang="16200000" scaled="0"/>
+        </a:gradFill>
+        <a:ln>
+          <a:noFill/>
+        </a:ln>
+        <a:effectLst>
+          <a:outerShdw blurRad="40000" dist="23000" dir="5400000" rotWithShape="0">
+            <a:srgbClr val="000000">
+              <a:alpha val="35000"/>
+            </a:srgbClr>
+          </a:outerShdw>
+        </a:effectLst>
+        <a:scene3d>
+          <a:camera prst="orthographicFront"/>
+          <a:lightRig rig="threePt" dir="t">
+            <a:rot lat="0" lon="0" rev="7500000"/>
+          </a:lightRig>
+        </a:scene3d>
+        <a:sp3d prstMaterial="plastic">
+          <a:bevelT w="127000" h="25400" prst="relaxedInset"/>
+        </a:sp3d>
+      </dsp:spPr>
+      <dsp:style>
+        <a:lnRef idx="0">
+          <a:scrgbClr r="0" g="0" b="0"/>
+        </a:lnRef>
+        <a:fillRef idx="3">
+          <a:scrgbClr r="0" g="0" b="0"/>
+        </a:fillRef>
+        <a:effectRef idx="2">
+          <a:scrgbClr r="0" g="0" b="0"/>
+        </a:effectRef>
+        <a:fontRef idx="minor">
+          <a:schemeClr val="lt1"/>
+        </a:fontRef>
+      </dsp:style>
+      <dsp:txBody>
+        <a:bodyPr spcFirstLastPara="0" vert="horz" wrap="square" lIns="5715" tIns="5715" rIns="5715" bIns="5715" numCol="1" spcCol="1270" anchor="ctr" anchorCtr="0">
+          <a:noAutofit/>
+        </a:bodyPr>
+        <a:lstStyle/>
+        <a:p>
+          <a:pPr lvl="0" algn="ctr" defTabSz="400050">
+            <a:lnSpc>
+              <a:spcPct val="90000"/>
+            </a:lnSpc>
+            <a:spcBef>
+              <a:spcPct val="0"/>
+            </a:spcBef>
+            <a:spcAft>
+              <a:spcPct val="35000"/>
+            </a:spcAft>
+          </a:pPr>
+          <a:r>
+            <a:rPr lang="es-AR" sz="900" kern="1200"/>
+            <a:t>Asesoría Contable</a:t>
+          </a:r>
+        </a:p>
+      </dsp:txBody>
+      <dsp:txXfrm>
+        <a:off x="4394031" y="2087707"/>
+        <a:ext cx="861950" cy="430975"/>
+      </dsp:txXfrm>
+    </dsp:sp>
+  </dsp:spTree>
+</dsp:drawing>
 </file>
 
 <file path=word/diagrams/layout1.xml><?xml version="1.0" encoding="utf-8"?>
@@ -38811,7 +40710,7 @@
 </file>
 
 <file path=customXml/itemProps2.xml><?xml version="1.0" encoding="utf-8"?>
-<ds:datastoreItem xmlns:ds="http://schemas.openxmlformats.org/officeDocument/2006/customXml" ds:itemID="{83135443-2E15-4313-A400-9C7CE36E16CA}">
+<ds:datastoreItem xmlns:ds="http://schemas.openxmlformats.org/officeDocument/2006/customXml" ds:itemID="{7DF6629F-BE98-46DD-8D24-B8C66003D7EE}">
   <ds:schemaRefs>
     <ds:schemaRef ds:uri="http://schemas.openxmlformats.org/officeDocument/2006/bibliography"/>
   </ds:schemaRefs>

</xml_diff>